<commit_message>
TFS 13168 - ecl side changes for workday file integration
git-tfs-id: [https://tfs.omnicloud.local/tfs/cco%20program/]$/eCoaching_V2;C41541
</commit_message>
<xml_diff>
--- a/Design/DD/ETL/CCO_eCoaching_Log_Employee_Hierarchy_ETL_DD.docx
+++ b/Design/DD/ETL/CCO_eCoaching_Log_Employee_Hierarchy_ETL_DD.docx
@@ -328,20 +328,20 @@
                 <w:rFonts w:ascii="Times New Roman (PCL6)" w:hAnsi="Times New Roman (PCL6)"/>
               </w:rPr>
             </w:pPr>
-            <w:del w:id="1" w:author="Palacherla, Susmitha C (NONUS)" w:date="2018-10-22T12:17:00Z">
+            <w:del w:id="1" w:author="Palacherla, Susmitha C (NONUS)" w:date="2019-01-08T16:17:00Z">
               <w:r>
                 <w:rPr>
                   <w:rFonts w:ascii="Times New Roman (PCL6)" w:hAnsi="Times New Roman (PCL6)"/>
                 </w:rPr>
-                <w:delText>11/15/2017</w:delText>
+                <w:delText>10/22/2018</w:delText>
               </w:r>
             </w:del>
-            <w:ins w:id="2" w:author="Palacherla, Susmitha C (NONUS)" w:date="2018-10-22T12:17:00Z">
+            <w:ins w:id="2" w:author="Palacherla, Susmitha C (NONUS)" w:date="2019-01-08T16:17:00Z">
               <w:r>
                 <w:rPr>
                   <w:rFonts w:ascii="Times New Roman (PCL6)" w:hAnsi="Times New Roman (PCL6)"/>
                 </w:rPr>
-                <w:t>10/22/2018</w:t>
+                <w:t>01/08/2019</w:t>
               </w:r>
             </w:ins>
           </w:p>
@@ -381,6 +381,11 @@
               <w:rPr>
                 <w:rFonts w:ascii="Times New Roman (PCL6)" w:hAnsi="Times New Roman (PCL6)"/>
               </w:rPr>
+              <w:pPrChange w:id="3" w:author="Palacherla, Susmitha C (NONUS)" w:date="2019-01-08T16:18:00Z">
+                <w:pPr>
+                  <w:ind w:right="-270"/>
+                </w:pPr>
+              </w:pPrChange>
             </w:pPr>
             <w:r>
               <w:rPr>
@@ -388,68 +393,72 @@
               </w:rPr>
               <w:t xml:space="preserve">TFS </w:t>
             </w:r>
-            <w:del w:id="3" w:author="Palacherla, Susmitha C (NONUS)" w:date="2018-10-22T12:18:00Z">
+            <w:del w:id="4" w:author="Palacherla, Susmitha C (NONUS)" w:date="2019-01-08T16:17:00Z">
               <w:r>
                 <w:rPr>
                   <w:rFonts w:ascii="Times New Roman (PCL6)" w:hAnsi="Times New Roman (PCL6)"/>
                 </w:rPr>
-                <w:delText>8</w:delText>
+                <w:delText xml:space="preserve">12438 </w:delText>
+              </w:r>
+            </w:del>
+            <w:ins w:id="5" w:author="Palacherla, Susmitha C (NONUS)" w:date="2019-01-08T16:17:00Z">
+              <w:r>
+                <w:rPr>
+                  <w:rFonts w:ascii="Times New Roman (PCL6)" w:hAnsi="Times New Roman (PCL6)"/>
+                </w:rPr>
+                <w:t>1</w:t>
               </w:r>
               <w:r>
                 <w:rPr>
                   <w:rFonts w:ascii="Times New Roman (PCL6)" w:hAnsi="Times New Roman (PCL6)"/>
                 </w:rPr>
-                <w:delText>9</w:delText>
+                <w:t>3168</w:t>
               </w:r>
               <w:r>
                 <w:rPr>
                   <w:rFonts w:ascii="Times New Roman (PCL6)" w:hAnsi="Times New Roman (PCL6)"/>
                 </w:rPr>
-                <w:delText xml:space="preserve">74 </w:delText>
+                <w:t xml:space="preserve"> </w:t>
               </w:r>
+            </w:ins>
+            <w:r>
+              <w:rPr>
+                <w:rFonts w:ascii="Times New Roman (PCL6)" w:hAnsi="Times New Roman (PCL6)"/>
+              </w:rPr>
+              <w:t xml:space="preserve">- </w:t>
+            </w:r>
+            <w:r>
+              <w:rPr>
+                <w:rFonts w:ascii="Times New Roman (PCL6)" w:hAnsi="Times New Roman (PCL6)"/>
+              </w:rPr>
+              <w:t>Acco</w:t>
+            </w:r>
+            <w:r>
+              <w:rPr>
+                <w:rFonts w:ascii="Times New Roman (PCL6)" w:hAnsi="Times New Roman (PCL6)"/>
+              </w:rPr>
+              <w:t>m</w:t>
+            </w:r>
+            <w:r>
+              <w:rPr>
+                <w:rFonts w:ascii="Times New Roman (PCL6)" w:hAnsi="Times New Roman (PCL6)"/>
+              </w:rPr>
+              <w:t xml:space="preserve">modate </w:t>
+            </w:r>
+            <w:del w:id="6" w:author="Palacherla, Susmitha C (NONUS)" w:date="2019-01-08T16:18:00Z">
               <w:r>
                 <w:rPr>
                   <w:rFonts w:ascii="Times New Roman (PCL6)" w:hAnsi="Times New Roman (PCL6)"/>
                 </w:rPr>
-                <w:delText>–</w:delText>
+                <w:delText>middle name long values</w:delText>
               </w:r>
+            </w:del>
+            <w:ins w:id="7" w:author="Palacherla, Susmitha C (NONUS)" w:date="2019-01-08T16:18:00Z">
               <w:r>
                 <w:rPr>
                   <w:rFonts w:ascii="Times New Roman (PCL6)" w:hAnsi="Times New Roman (PCL6)"/>
                 </w:rPr>
-                <w:delText xml:space="preserve"> </w:delText>
-              </w:r>
-              <w:r>
-                <w:rPr>
-                  <w:rFonts w:ascii="Times New Roman (PCL6)" w:hAnsi="Times New Roman (PCL6)"/>
-                </w:rPr>
-                <w:delText>Add 2 new fields from PeopleSoft and use Encrypted staging directories/files on database server share</w:delText>
-              </w:r>
-            </w:del>
-            <w:ins w:id="4" w:author="Palacherla, Susmitha C (NONUS)" w:date="2018-10-22T12:18:00Z">
-              <w:r>
-                <w:rPr>
-                  <w:rFonts w:ascii="Times New Roman (PCL6)" w:hAnsi="Times New Roman (PCL6)"/>
-                </w:rPr>
-                <w:t xml:space="preserve">12438 - </w:t>
-              </w:r>
-              <w:r>
-                <w:rPr>
-                  <w:rFonts w:ascii="Times New Roman (PCL6)" w:hAnsi="Times New Roman (PCL6)"/>
-                </w:rPr>
-                <w:t>Acco</w:t>
-              </w:r>
-              <w:r>
-                <w:rPr>
-                  <w:rFonts w:ascii="Times New Roman (PCL6)" w:hAnsi="Times New Roman (PCL6)"/>
-                </w:rPr>
-                <w:t>m</w:t>
-              </w:r>
-              <w:r>
-                <w:rPr>
-                  <w:rFonts w:ascii="Times New Roman (PCL6)" w:hAnsi="Times New Roman (PCL6)"/>
-                </w:rPr>
-                <w:t>modate middle name long values</w:t>
+                <w:t>longer dept_id values</w:t>
               </w:r>
             </w:ins>
           </w:p>
@@ -557,7 +566,7 @@
           </mc:Choice>
           <mc:Fallback>
             <w:pict>
-              <v:line w14:anchorId="61337187" id="Line 3" o:spid="_x0000_s1026" style="position:absolute;z-index:251658752;visibility:visible;mso-wrap-style:square;mso-width-percent:0;mso-height-percent:0;mso-wrap-distance-left:9pt;mso-wrap-distance-top:0;mso-wrap-distance-right:9pt;mso-wrap-distance-bottom:0;mso-position-horizontal:absolute;mso-position-horizontal-relative:text;mso-position-vertical:absolute;mso-position-vertical-relative:text;mso-width-percent:0;mso-height-percent:0;mso-width-relative:page;mso-height-relative:page" from="367.2pt,33.3pt" to="439.25pt,33.35pt" o:gfxdata="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" o:allowincell="f">
+              <v:line w14:anchorId="18D3B935" id="Line 3" o:spid="_x0000_s1026" style="position:absolute;z-index:251658752;visibility:visible;mso-wrap-style:square;mso-width-percent:0;mso-height-percent:0;mso-wrap-distance-left:9pt;mso-wrap-distance-top:0;mso-wrap-distance-right:9pt;mso-wrap-distance-bottom:0;mso-position-horizontal:absolute;mso-position-horizontal-relative:text;mso-position-vertical:absolute;mso-position-vertical-relative:text;mso-width-percent:0;mso-height-percent:0;mso-width-relative:page;mso-height-relative:page" from="367.2pt,33.3pt" to="439.25pt,33.35pt" o:gfxdata="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" o:allowincell="f">
                 <v:stroke startarrowwidth="narrow" startarrowlength="short" endarrowwidth="narrow" endarrowlength="short"/>
               </v:line>
             </w:pict>
@@ -633,7 +642,7 @@
           </mc:Choice>
           <mc:Fallback>
             <w:pict>
-              <v:line w14:anchorId="51311848" id="Line 4" o:spid="_x0000_s1026" style="position:absolute;z-index:251654656;visibility:visible;mso-wrap-style:square;mso-width-percent:0;mso-height-percent:0;mso-wrap-distance-left:9pt;mso-wrap-distance-top:0;mso-wrap-distance-right:9pt;mso-wrap-distance-bottom:0;mso-position-horizontal:absolute;mso-position-horizontal-relative:text;mso-position-vertical:absolute;mso-position-vertical-relative:text;mso-width-percent:0;mso-height-percent:0;mso-width-relative:page;mso-height-relative:page" from="1in,33.3pt" to="266.45pt,33.35pt" o:gfxdata="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" o:allowincell="f">
+              <v:line w14:anchorId="7D762740" id="Line 4" o:spid="_x0000_s1026" style="position:absolute;z-index:251654656;visibility:visible;mso-wrap-style:square;mso-width-percent:0;mso-height-percent:0;mso-wrap-distance-left:9pt;mso-wrap-distance-top:0;mso-wrap-distance-right:9pt;mso-wrap-distance-bottom:0;mso-position-horizontal:absolute;mso-position-horizontal-relative:text;mso-position-vertical:absolute;mso-position-vertical-relative:text;mso-width-percent:0;mso-height-percent:0;mso-width-relative:page;mso-height-relative:page" from="1in,33.3pt" to="266.45pt,33.35pt" o:gfxdata="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" o:allowincell="f">
                 <v:stroke startarrowwidth="narrow" startarrowlength="short" endarrowwidth="narrow" endarrowlength="short"/>
               </v:line>
             </w:pict>
@@ -798,7 +807,7 @@
           </mc:Choice>
           <mc:Fallback>
             <w:pict>
-              <v:line w14:anchorId="0B88B940" id="Line 5" o:spid="_x0000_s1026" style="position:absolute;z-index:251660800;visibility:visible;mso-wrap-style:square;mso-width-percent:0;mso-height-percent:0;mso-wrap-distance-left:9pt;mso-wrap-distance-top:0;mso-wrap-distance-right:9pt;mso-wrap-distance-bottom:0;mso-position-horizontal:absolute;mso-position-horizontal-relative:text;mso-position-vertical:absolute;mso-position-vertical-relative:text;mso-width-percent:0;mso-height-percent:0;mso-width-relative:page;mso-height-relative:page" from="115.2pt,.6pt" to="309.6pt,.6pt" o:gfxdata="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" o:allowincell="f">
+              <v:line w14:anchorId="4A65E4B9" id="Line 5" o:spid="_x0000_s1026" style="position:absolute;z-index:251660800;visibility:visible;mso-wrap-style:square;mso-width-percent:0;mso-height-percent:0;mso-wrap-distance-left:9pt;mso-wrap-distance-top:0;mso-wrap-distance-right:9pt;mso-wrap-distance-bottom:0;mso-position-horizontal:absolute;mso-position-horizontal-relative:text;mso-position-vertical:absolute;mso-position-vertical-relative:text;mso-width-percent:0;mso-height-percent:0;mso-width-relative:page;mso-height-relative:page" from="115.2pt,.6pt" to="309.6pt,.6pt" o:gfxdata="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" o:allowincell="f">
                 <v:stroke startarrowwidth="narrow" startarrowlength="short" endarrowwidth="narrow" endarrowlength="short"/>
               </v:line>
             </w:pict>
@@ -838,6 +847,7 @@
           <w:rFonts w:ascii="Times New Roman" w:hAnsi="Times New Roman"/>
           <w:noProof/>
         </w:rPr>
+        <w:lastRenderedPageBreak/>
         <mc:AlternateContent>
           <mc:Choice Requires="wps">
             <w:drawing>
@@ -902,7 +912,7 @@
           </mc:Choice>
           <mc:Fallback>
             <w:pict>
-              <v:line w14:anchorId="762A3B78" id="Line 6" o:spid="_x0000_s1026" style="position:absolute;z-index:251659776;visibility:visible;mso-wrap-style:square;mso-width-percent:0;mso-height-percent:0;mso-wrap-distance-left:9pt;mso-wrap-distance-top:0;mso-wrap-distance-right:9pt;mso-wrap-distance-bottom:0;mso-position-horizontal:absolute;mso-position-horizontal-relative:text;mso-position-vertical:absolute;mso-position-vertical-relative:text;mso-width-percent:0;mso-height-percent:0;mso-width-relative:page;mso-height-relative:page" from="374.4pt,34.75pt" to="446.45pt,34.8pt" o:gfxdata="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" o:allowincell="f">
+              <v:line w14:anchorId="66E52EC6" id="Line 6" o:spid="_x0000_s1026" style="position:absolute;z-index:251659776;visibility:visible;mso-wrap-style:square;mso-width-percent:0;mso-height-percent:0;mso-wrap-distance-left:9pt;mso-wrap-distance-top:0;mso-wrap-distance-right:9pt;mso-wrap-distance-bottom:0;mso-position-horizontal:absolute;mso-position-horizontal-relative:text;mso-position-vertical:absolute;mso-position-vertical-relative:text;mso-width-percent:0;mso-height-percent:0;mso-width-relative:page;mso-height-relative:page" from="374.4pt,34.75pt" to="446.45pt,34.8pt" o:gfxdata="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" o:allowincell="f">
                 <v:stroke startarrowwidth="narrow" startarrowlength="short" endarrowwidth="narrow" endarrowlength="short"/>
               </v:line>
             </w:pict>
@@ -978,7 +988,7 @@
           </mc:Choice>
           <mc:Fallback>
             <w:pict>
-              <v:line w14:anchorId="009DDAE3" id="Line 7" o:spid="_x0000_s1026" style="position:absolute;z-index:251655680;visibility:visible;mso-wrap-style:square;mso-width-percent:0;mso-height-percent:0;mso-wrap-distance-left:9pt;mso-wrap-distance-top:0;mso-wrap-distance-right:9pt;mso-wrap-distance-bottom:0;mso-position-horizontal:absolute;mso-position-horizontal-relative:text;mso-position-vertical:absolute;mso-position-vertical-relative:text;mso-width-percent:0;mso-height-percent:0;mso-width-relative:page;mso-height-relative:page" from="1in,32.75pt" to="266.45pt,32.8pt" o:gfxdata="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" o:allowincell="f">
+              <v:line w14:anchorId="12C6DC7E" id="Line 7" o:spid="_x0000_s1026" style="position:absolute;z-index:251655680;visibility:visible;mso-wrap-style:square;mso-width-percent:0;mso-height-percent:0;mso-wrap-distance-left:9pt;mso-wrap-distance-top:0;mso-wrap-distance-right:9pt;mso-wrap-distance-bottom:0;mso-position-horizontal:absolute;mso-position-horizontal-relative:text;mso-position-vertical:absolute;mso-position-vertical-relative:text;mso-width-percent:0;mso-height-percent:0;mso-width-relative:page;mso-height-relative:page" from="1in,32.75pt" to="266.45pt,32.8pt" o:gfxdata="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" o:allowincell="f">
                 <v:stroke startarrowwidth="narrow" startarrowlength="short" endarrowwidth="narrow" endarrowlength="short"/>
               </v:line>
             </w:pict>
@@ -1756,7 +1766,6 @@
               <w:jc w:val="left"/>
             </w:pPr>
             <w:r>
-              <w:lastRenderedPageBreak/>
               <w:t>11/15/2017</w:t>
             </w:r>
           </w:p>
@@ -1810,6 +1819,7 @@
               <w:jc w:val="left"/>
             </w:pPr>
             <w:r>
+              <w:lastRenderedPageBreak/>
               <w:t>11/17/2017</w:t>
             </w:r>
           </w:p>
@@ -1852,9 +1862,6 @@
         </w:tc>
       </w:tr>
       <w:tr>
-        <w:trPr>
-          <w:ins w:id="5" w:author="Palacherla, Susmitha C (NONUS)" w:date="2018-10-22T12:18:00Z"/>
-        </w:trPr>
         <w:tc>
           <w:tcPr>
             <w:tcW w:w="1440" w:type="dxa"/>
@@ -1864,15 +1871,10 @@
               <w:pStyle w:val="hdr1"/>
               <w:ind w:left="0"/>
               <w:jc w:val="left"/>
-              <w:rPr>
-                <w:ins w:id="6" w:author="Palacherla, Susmitha C (NONUS)" w:date="2018-10-22T12:18:00Z"/>
-              </w:rPr>
-            </w:pPr>
-            <w:ins w:id="7" w:author="Palacherla, Susmitha C (NONUS)" w:date="2018-10-22T12:18:00Z">
-              <w:r>
-                <w:t>10/22/2018</w:t>
-              </w:r>
-            </w:ins>
+            </w:pPr>
+            <w:r>
+              <w:t>10/22/2018</w:t>
+            </w:r>
           </w:p>
         </w:tc>
         <w:tc>
@@ -1885,40 +1887,148 @@
               <w:ind w:left="0"/>
               <w:jc w:val="left"/>
               <w:rPr>
-                <w:ins w:id="8" w:author="Palacherla, Susmitha C (NONUS)" w:date="2018-10-22T12:18:00Z"/>
                 <w:rFonts w:ascii="Times New Roman (PCL6)" w:hAnsi="Times New Roman (PCL6)"/>
               </w:rPr>
             </w:pPr>
-            <w:ins w:id="9" w:author="Palacherla, Susmitha C (NONUS)" w:date="2018-10-22T12:18:00Z">
+            <w:r>
+              <w:rPr>
+                <w:rFonts w:ascii="Times New Roman (PCL6)" w:hAnsi="Times New Roman (PCL6)"/>
+              </w:rPr>
+              <w:t xml:space="preserve">TFS 12438 - </w:t>
+            </w:r>
+            <w:r>
+              <w:rPr>
+                <w:rFonts w:ascii="Times New Roman (PCL6)" w:hAnsi="Times New Roman (PCL6)"/>
+              </w:rPr>
+              <w:t>Acco</w:t>
+            </w:r>
+            <w:r>
+              <w:rPr>
+                <w:rFonts w:ascii="Times New Roman (PCL6)" w:hAnsi="Times New Roman (PCL6)"/>
+              </w:rPr>
+              <w:t>m</w:t>
+            </w:r>
+            <w:r>
+              <w:rPr>
+                <w:rFonts w:ascii="Times New Roman (PCL6)" w:hAnsi="Times New Roman (PCL6)"/>
+              </w:rPr>
+              <w:t>modate middle name long values</w:t>
+            </w:r>
+            <w:r>
+              <w:rPr>
+                <w:rFonts w:ascii="Times New Roman (PCL6)" w:hAnsi="Times New Roman (PCL6)"/>
+              </w:rPr>
+              <w:t>. Added new screenshot for Data Conversion task.</w:t>
+            </w:r>
+          </w:p>
+        </w:tc>
+        <w:tc>
+          <w:tcPr>
+            <w:tcW w:w="2790" w:type="dxa"/>
+          </w:tcPr>
+          <w:p>
+            <w:pPr>
+              <w:pStyle w:val="hdr1"/>
+              <w:ind w:left="0"/>
+              <w:jc w:val="left"/>
+            </w:pPr>
+            <w:r>
+              <w:t>Susmitha Palacherla</w:t>
+            </w:r>
+          </w:p>
+        </w:tc>
+      </w:tr>
+      <w:tr>
+        <w:trPr>
+          <w:ins w:id="8" w:author="Palacherla, Susmitha C (NONUS)" w:date="2019-01-08T16:19:00Z"/>
+        </w:trPr>
+        <w:tc>
+          <w:tcPr>
+            <w:tcW w:w="1440" w:type="dxa"/>
+          </w:tcPr>
+          <w:p>
+            <w:pPr>
+              <w:pStyle w:val="hdr1"/>
+              <w:ind w:left="0"/>
+              <w:jc w:val="left"/>
+              <w:rPr>
+                <w:ins w:id="9" w:author="Palacherla, Susmitha C (NONUS)" w:date="2019-01-08T16:19:00Z"/>
+              </w:rPr>
+            </w:pPr>
+            <w:ins w:id="10" w:author="Palacherla, Susmitha C (NONUS)" w:date="2019-01-08T16:20:00Z">
+              <w:r>
+                <w:t>01/09/2019</w:t>
+              </w:r>
+            </w:ins>
+          </w:p>
+        </w:tc>
+        <w:tc>
+          <w:tcPr>
+            <w:tcW w:w="5238" w:type="dxa"/>
+          </w:tcPr>
+          <w:p>
+            <w:pPr>
+              <w:spacing w:before="60" w:line="240" w:lineRule="auto"/>
+              <w:rPr>
+                <w:ins w:id="11" w:author="Palacherla, Susmitha C (NONUS)" w:date="2019-01-08T16:19:00Z"/>
+                <w:rFonts w:ascii="Times New Roman (PCL6)" w:hAnsi="Times New Roman (PCL6)"/>
+              </w:rPr>
+              <w:pPrChange w:id="12" w:author="Palacherla, Susmitha C (NONUS)" w:date="2019-01-08T16:20:00Z">
+                <w:pPr>
+                  <w:pStyle w:val="hdr1"/>
+                  <w:ind w:left="0"/>
+                  <w:jc w:val="left"/>
+                </w:pPr>
+              </w:pPrChange>
+            </w:pPr>
+            <w:ins w:id="13" w:author="Palacherla, Susmitha C (NONUS)" w:date="2019-01-08T16:19:00Z">
+              <w:r>
+                <w:rPr>
+                  <w:rFonts w:ascii="Times New Roman (PCL6)" w:hAnsi="Times New Roman (PCL6)"/>
+                  <w:sz w:val="24"/>
+                  <w:szCs w:val="20"/>
+                  <w:rPrChange w:id="14" w:author="Palacherla, Susmitha C (NONUS)" w:date="2019-01-08T16:20:00Z">
+                    <w:rPr/>
+                  </w:rPrChange>
+                </w:rPr>
+                <w:t>TFS 13168 –  eCL side changes for Work day feed integration.</w:t>
+              </w:r>
+            </w:ins>
+            <w:ins w:id="15" w:author="Palacherla, Susmitha C (NONUS)" w:date="2019-01-08T16:20:00Z">
+              <w:r>
+                <w:rPr>
+                  <w:rFonts w:ascii="Times New Roman (PCL6)" w:hAnsi="Times New Roman (PCL6)"/>
+                  <w:sz w:val="24"/>
+                  <w:szCs w:val="20"/>
+                </w:rPr>
+                <w:t xml:space="preserve"> </w:t>
+              </w:r>
+            </w:ins>
+            <w:ins w:id="16" w:author="Palacherla, Susmitha C (NONUS)" w:date="2019-01-08T16:19:00Z">
+              <w:r>
+                <w:rPr>
+                  <w:rFonts w:ascii="Times New Roman (PCL6)" w:hAnsi="Times New Roman (PCL6)"/>
+                  <w:rPrChange w:id="17" w:author="Palacherla, Susmitha C (NONUS)" w:date="2019-01-08T16:20:00Z">
+                    <w:rPr/>
+                  </w:rPrChange>
+                </w:rPr>
+                <w:t>Updated size of col Dept_ID</w:t>
+              </w:r>
+            </w:ins>
+            <w:ins w:id="18" w:author="Palacherla, Susmitha C (NONUS)" w:date="2019-01-08T16:20:00Z">
               <w:r>
                 <w:rPr>
                   <w:rFonts w:ascii="Times New Roman (PCL6)" w:hAnsi="Times New Roman (PCL6)"/>
                 </w:rPr>
-                <w:t xml:space="preserve">TFS 12438 - </w:t>
+                <w:t xml:space="preserve"> in data </w:t>
               </w:r>
+              <w:bookmarkStart w:id="19" w:name="_GoBack"/>
+              <w:bookmarkEnd w:id="19"/>
               <w:r>
                 <w:rPr>
                   <w:rFonts w:ascii="Times New Roman (PCL6)" w:hAnsi="Times New Roman (PCL6)"/>
                 </w:rPr>
-                <w:t>Acco</w:t>
-              </w:r>
-              <w:r>
-                <w:rPr>
-                  <w:rFonts w:ascii="Times New Roman (PCL6)" w:hAnsi="Times New Roman (PCL6)"/>
-                </w:rPr>
-                <w:t>m</w:t>
-              </w:r>
-              <w:r>
-                <w:rPr>
-                  <w:rFonts w:ascii="Times New Roman (PCL6)" w:hAnsi="Times New Roman (PCL6)"/>
-                </w:rPr>
-                <w:t>modate middle name long values</w:t>
-              </w:r>
-              <w:r>
-                <w:rPr>
-                  <w:rFonts w:ascii="Times New Roman (PCL6)" w:hAnsi="Times New Roman (PCL6)"/>
-                </w:rPr>
-                <w:t>. Added new screenshot for Data Conversion task.</w:t>
+                <w:t>conversion task in PS file load.</w:t>
               </w:r>
             </w:ins>
           </w:p>
@@ -1933,10 +2043,10 @@
               <w:ind w:left="0"/>
               <w:jc w:val="left"/>
               <w:rPr>
-                <w:ins w:id="10" w:author="Palacherla, Susmitha C (NONUS)" w:date="2018-10-22T12:18:00Z"/>
-              </w:rPr>
-            </w:pPr>
-            <w:ins w:id="11" w:author="Palacherla, Susmitha C (NONUS)" w:date="2018-10-22T12:18:00Z">
+                <w:ins w:id="20" w:author="Palacherla, Susmitha C (NONUS)" w:date="2019-01-08T16:19:00Z"/>
+              </w:rPr>
+            </w:pPr>
+            <w:ins w:id="21" w:author="Palacherla, Susmitha C (NONUS)" w:date="2019-01-08T16:20:00Z">
               <w:r>
                 <w:t>Susmitha Palacherla</w:t>
               </w:r>
@@ -1961,14 +2071,14 @@
           <w:rFonts w:ascii="Times New Roman" w:hAnsi="Times New Roman"/>
         </w:rPr>
       </w:pPr>
-      <w:bookmarkStart w:id="12" w:name="_Toc434743870"/>
+      <w:bookmarkStart w:id="22" w:name="_Toc434743870"/>
       <w:r>
         <w:rPr>
           <w:rFonts w:ascii="Times New Roman" w:hAnsi="Times New Roman"/>
         </w:rPr>
         <w:br w:type="page"/>
       </w:r>
-      <w:bookmarkEnd w:id="12"/>
+      <w:bookmarkEnd w:id="22"/>
     </w:p>
     <w:sdt>
       <w:sdtPr>
@@ -3845,7 +3955,7 @@
           <w:color w:val="auto"/>
         </w:rPr>
       </w:pPr>
-      <w:bookmarkStart w:id="13" w:name="_Toc482950185"/>
+      <w:bookmarkStart w:id="23" w:name="_Toc482950185"/>
       <w:r>
         <w:rPr>
           <w:rFonts w:ascii="Times New Roman" w:hAnsi="Times New Roman" w:cs="Times New Roman"/>
@@ -3854,7 +3964,7 @@
         <w:lastRenderedPageBreak/>
         <w:t>Overview</w:t>
       </w:r>
-      <w:bookmarkEnd w:id="13"/>
+      <w:bookmarkEnd w:id="23"/>
     </w:p>
     <w:p>
       <w:pPr>
@@ -3866,7 +3976,7 @@
           <w:szCs w:val="22"/>
         </w:rPr>
       </w:pPr>
-      <w:bookmarkStart w:id="14" w:name="_Toc482950186"/>
+      <w:bookmarkStart w:id="24" w:name="_Toc482950186"/>
       <w:r>
         <w:rPr>
           <w:rFonts w:ascii="Times New Roman" w:hAnsi="Times New Roman" w:cs="Times New Roman"/>
@@ -3885,7 +3995,7 @@
         </w:rPr>
         <w:t>Description</w:t>
       </w:r>
-      <w:bookmarkEnd w:id="14"/>
+      <w:bookmarkEnd w:id="24"/>
     </w:p>
     <w:p>
       <w:pPr>
@@ -3973,7 +4083,7 @@
           <w:szCs w:val="22"/>
         </w:rPr>
       </w:pPr>
-      <w:bookmarkStart w:id="15" w:name="_Toc482950187"/>
+      <w:bookmarkStart w:id="25" w:name="_Toc482950187"/>
       <w:r>
         <w:rPr>
           <w:rFonts w:ascii="Times New Roman" w:hAnsi="Times New Roman" w:cs="Times New Roman"/>
@@ -3992,7 +4102,7 @@
         </w:rPr>
         <w:t xml:space="preserve"> Scope</w:t>
       </w:r>
-      <w:bookmarkEnd w:id="15"/>
+      <w:bookmarkEnd w:id="25"/>
     </w:p>
     <w:p>
       <w:pPr>
@@ -4058,7 +4168,7 @@
           <w:szCs w:val="22"/>
         </w:rPr>
       </w:pPr>
-      <w:bookmarkStart w:id="16" w:name="_Toc482950188"/>
+      <w:bookmarkStart w:id="26" w:name="_Toc482950188"/>
       <w:r>
         <w:rPr>
           <w:rFonts w:ascii="Times New Roman" w:hAnsi="Times New Roman" w:cs="Times New Roman"/>
@@ -4068,7 +4178,7 @@
         </w:rPr>
         <w:t>Source Files</w:t>
       </w:r>
-      <w:bookmarkEnd w:id="16"/>
+      <w:bookmarkEnd w:id="26"/>
     </w:p>
     <w:p>
       <w:pPr>
@@ -4197,7 +4307,7 @@
           <w:szCs w:val="22"/>
         </w:rPr>
       </w:pPr>
-      <w:bookmarkStart w:id="17" w:name="_Toc482950189"/>
+      <w:bookmarkStart w:id="27" w:name="_Toc482950189"/>
       <w:r>
         <w:rPr>
           <w:rFonts w:ascii="Times New Roman" w:hAnsi="Times New Roman" w:cs="Times New Roman"/>
@@ -4207,7 +4317,7 @@
         </w:rPr>
         <w:t>Module List</w:t>
       </w:r>
-      <w:bookmarkEnd w:id="17"/>
+      <w:bookmarkEnd w:id="27"/>
     </w:p>
     <w:p>
       <w:pPr>
@@ -4365,7 +4475,7 @@
           <w:szCs w:val="22"/>
         </w:rPr>
       </w:pPr>
-      <w:bookmarkStart w:id="18" w:name="_Toc482950190"/>
+      <w:bookmarkStart w:id="28" w:name="_Toc482950190"/>
       <w:r>
         <w:rPr>
           <w:rFonts w:ascii="Times New Roman" w:hAnsi="Times New Roman" w:cs="Times New Roman"/>
@@ -4375,7 +4485,7 @@
         </w:rPr>
         <w:t>Software and Hardware Interfaces</w:t>
       </w:r>
-      <w:bookmarkEnd w:id="18"/>
+      <w:bookmarkEnd w:id="28"/>
     </w:p>
     <w:p>
       <w:pPr>
@@ -4385,7 +4495,7 @@
           <w:color w:val="auto"/>
         </w:rPr>
       </w:pPr>
-      <w:bookmarkStart w:id="19" w:name="_Toc482950191"/>
+      <w:bookmarkStart w:id="29" w:name="_Toc482950191"/>
       <w:r>
         <w:rPr>
           <w:rFonts w:ascii="Times New Roman" w:hAnsi="Times New Roman" w:cs="Times New Roman"/>
@@ -4393,7 +4503,7 @@
         </w:rPr>
         <w:t>Software</w:t>
       </w:r>
-      <w:bookmarkEnd w:id="19"/>
+      <w:bookmarkEnd w:id="29"/>
     </w:p>
     <w:p>
       <w:pPr>
@@ -4492,7 +4602,7 @@
           <w:color w:val="auto"/>
         </w:rPr>
       </w:pPr>
-      <w:bookmarkStart w:id="20" w:name="_Toc482950192"/>
+      <w:bookmarkStart w:id="30" w:name="_Toc482950192"/>
       <w:r>
         <w:rPr>
           <w:rFonts w:ascii="Times New Roman" w:hAnsi="Times New Roman" w:cs="Times New Roman"/>
@@ -4500,7 +4610,7 @@
         </w:rPr>
         <w:t>Hardware</w:t>
       </w:r>
-      <w:bookmarkEnd w:id="20"/>
+      <w:bookmarkEnd w:id="30"/>
     </w:p>
     <w:p>
       <w:pPr>
@@ -4938,7 +5048,7 @@
           <w:szCs w:val="22"/>
         </w:rPr>
       </w:pPr>
-      <w:bookmarkStart w:id="21" w:name="_Toc482950193"/>
+      <w:bookmarkStart w:id="31" w:name="_Toc482950193"/>
       <w:r>
         <w:rPr>
           <w:rFonts w:ascii="Times New Roman" w:hAnsi="Times New Roman" w:cs="Times New Roman"/>
@@ -4948,7 +5058,7 @@
         </w:rPr>
         <w:t>Users</w:t>
       </w:r>
-      <w:bookmarkEnd w:id="21"/>
+      <w:bookmarkEnd w:id="31"/>
       <w:r>
         <w:rPr>
           <w:rFonts w:ascii="Times New Roman" w:hAnsi="Times New Roman" w:cs="Times New Roman"/>
@@ -5035,7 +5145,7 @@
           <w:color w:val="auto"/>
         </w:rPr>
       </w:pPr>
-      <w:bookmarkStart w:id="22" w:name="_Toc482950194"/>
+      <w:bookmarkStart w:id="32" w:name="_Toc482950194"/>
       <w:r>
         <w:rPr>
           <w:rFonts w:ascii="Times New Roman" w:hAnsi="Times New Roman" w:cs="Times New Roman"/>
@@ -5043,7 +5153,7 @@
         </w:rPr>
         <w:t>Details</w:t>
       </w:r>
-      <w:bookmarkEnd w:id="22"/>
+      <w:bookmarkEnd w:id="32"/>
     </w:p>
     <w:p>
       <w:pPr>
@@ -5090,14 +5200,14 @@
           <w:vanish/>
         </w:rPr>
       </w:pPr>
-      <w:bookmarkStart w:id="23" w:name="_Toc387654370"/>
-      <w:bookmarkStart w:id="24" w:name="_Toc387758815"/>
-      <w:bookmarkStart w:id="25" w:name="_Toc482877918"/>
-      <w:bookmarkStart w:id="26" w:name="_Toc482950195"/>
-      <w:bookmarkEnd w:id="23"/>
-      <w:bookmarkEnd w:id="24"/>
-      <w:bookmarkEnd w:id="25"/>
-      <w:bookmarkEnd w:id="26"/>
+      <w:bookmarkStart w:id="33" w:name="_Toc387654370"/>
+      <w:bookmarkStart w:id="34" w:name="_Toc387758815"/>
+      <w:bookmarkStart w:id="35" w:name="_Toc482877918"/>
+      <w:bookmarkStart w:id="36" w:name="_Toc482950195"/>
+      <w:bookmarkEnd w:id="33"/>
+      <w:bookmarkEnd w:id="34"/>
+      <w:bookmarkEnd w:id="35"/>
+      <w:bookmarkEnd w:id="36"/>
     </w:p>
     <w:p>
       <w:pPr>
@@ -5118,14 +5228,14 @@
           <w:vanish/>
         </w:rPr>
       </w:pPr>
-      <w:bookmarkStart w:id="27" w:name="_Toc387654371"/>
-      <w:bookmarkStart w:id="28" w:name="_Toc387758816"/>
-      <w:bookmarkStart w:id="29" w:name="_Toc482877919"/>
-      <w:bookmarkStart w:id="30" w:name="_Toc482950196"/>
-      <w:bookmarkEnd w:id="27"/>
-      <w:bookmarkEnd w:id="28"/>
-      <w:bookmarkEnd w:id="29"/>
-      <w:bookmarkEnd w:id="30"/>
+      <w:bookmarkStart w:id="37" w:name="_Toc387654371"/>
+      <w:bookmarkStart w:id="38" w:name="_Toc387758816"/>
+      <w:bookmarkStart w:id="39" w:name="_Toc482877919"/>
+      <w:bookmarkStart w:id="40" w:name="_Toc482950196"/>
+      <w:bookmarkEnd w:id="37"/>
+      <w:bookmarkEnd w:id="38"/>
+      <w:bookmarkEnd w:id="39"/>
+      <w:bookmarkEnd w:id="40"/>
     </w:p>
     <w:p>
       <w:pPr>
@@ -5141,7 +5251,7 @@
           <w:szCs w:val="22"/>
         </w:rPr>
       </w:pPr>
-      <w:bookmarkStart w:id="31" w:name="_Toc482950197"/>
+      <w:bookmarkStart w:id="41" w:name="_Toc482950197"/>
       <w:r>
         <w:rPr>
           <w:rFonts w:ascii="Times New Roman" w:hAnsi="Times New Roman" w:cs="Times New Roman"/>
@@ -5151,7 +5261,7 @@
         </w:rPr>
         <w:t>Source Files</w:t>
       </w:r>
-      <w:bookmarkEnd w:id="31"/>
+      <w:bookmarkEnd w:id="41"/>
     </w:p>
     <w:p>
       <w:pPr>
@@ -5165,7 +5275,7 @@
           <w:color w:val="auto"/>
         </w:rPr>
       </w:pPr>
-      <w:bookmarkStart w:id="32" w:name="_Toc482950198"/>
+      <w:bookmarkStart w:id="42" w:name="_Toc482950198"/>
       <w:r>
         <w:rPr>
           <w:rFonts w:ascii="Times New Roman" w:hAnsi="Times New Roman" w:cs="Times New Roman"/>
@@ -5173,7 +5283,7 @@
         </w:rPr>
         <w:t>PS_Employee_Information_mmddyyyy.csv</w:t>
       </w:r>
-      <w:bookmarkEnd w:id="32"/>
+      <w:bookmarkEnd w:id="42"/>
     </w:p>
     <w:p>
       <w:pPr>
@@ -5450,7 +5560,7 @@
           <w:color w:val="auto"/>
         </w:rPr>
       </w:pPr>
-      <w:bookmarkStart w:id="33" w:name="_Toc482950199"/>
+      <w:bookmarkStart w:id="43" w:name="_Toc482950199"/>
       <w:r>
         <w:rPr>
           <w:rFonts w:ascii="Times New Roman" w:hAnsi="Times New Roman" w:cs="Times New Roman"/>
@@ -5458,7 +5568,7 @@
         </w:rPr>
         <w:t>Employee_Information_WithProgram.csv</w:t>
       </w:r>
-      <w:bookmarkEnd w:id="33"/>
+      <w:bookmarkEnd w:id="43"/>
     </w:p>
     <w:p>
       <w:pPr>
@@ -5716,7 +5826,7 @@
           <w:color w:val="auto"/>
         </w:rPr>
       </w:pPr>
-      <w:bookmarkStart w:id="34" w:name="_Toc482950200"/>
+      <w:bookmarkStart w:id="44" w:name="_Toc482950200"/>
       <w:r>
         <w:rPr>
           <w:rFonts w:ascii="Times New Roman" w:hAnsi="Times New Roman" w:cs="Times New Roman"/>
@@ -5724,7 +5834,7 @@
         </w:rPr>
         <w:t>HR_Employee_Information.csv</w:t>
       </w:r>
-      <w:bookmarkEnd w:id="34"/>
+      <w:bookmarkEnd w:id="44"/>
     </w:p>
     <w:p>
       <w:pPr>
@@ -5990,7 +6100,7 @@
           <w:szCs w:val="22"/>
         </w:rPr>
       </w:pPr>
-      <w:bookmarkStart w:id="35" w:name="_Toc482950201"/>
+      <w:bookmarkStart w:id="45" w:name="_Toc482950201"/>
       <w:r>
         <w:rPr>
           <w:rFonts w:ascii="Times New Roman" w:hAnsi="Times New Roman" w:cs="Times New Roman"/>
@@ -6000,7 +6110,7 @@
         </w:rPr>
         <w:t>Module Details</w:t>
       </w:r>
-      <w:bookmarkEnd w:id="35"/>
+      <w:bookmarkEnd w:id="45"/>
     </w:p>
     <w:p>
       <w:pPr>
@@ -6014,7 +6124,7 @@
           <w:color w:val="auto"/>
         </w:rPr>
       </w:pPr>
-      <w:bookmarkStart w:id="36" w:name="_Toc482950202"/>
+      <w:bookmarkStart w:id="46" w:name="_Toc482950202"/>
       <w:r>
         <w:rPr>
           <w:rFonts w:ascii="Times New Roman" w:hAnsi="Times New Roman" w:cs="Times New Roman"/>
@@ -6022,7 +6132,7 @@
         </w:rPr>
         <w:t>SQL agent job</w:t>
       </w:r>
-      <w:bookmarkEnd w:id="36"/>
+      <w:bookmarkEnd w:id="46"/>
     </w:p>
     <w:p>
       <w:pPr>
@@ -6280,7 +6390,7 @@
           <w:color w:val="auto"/>
         </w:rPr>
       </w:pPr>
-      <w:bookmarkStart w:id="37" w:name="_Toc482950203"/>
+      <w:bookmarkStart w:id="47" w:name="_Toc482950203"/>
       <w:r>
         <w:rPr>
           <w:rFonts w:ascii="Times New Roman" w:hAnsi="Times New Roman" w:cs="Times New Roman"/>
@@ -6288,7 +6398,7 @@
         </w:rPr>
         <w:t>SSIS Package</w:t>
       </w:r>
-      <w:bookmarkEnd w:id="37"/>
+      <w:bookmarkEnd w:id="47"/>
     </w:p>
     <w:p>
       <w:pPr>
@@ -16009,7 +16119,7 @@
                 <w:szCs w:val="24"/>
               </w:rPr>
             </w:pPr>
-            <w:ins w:id="38" w:author="Palacherla, Susmitha C (NONUS)" w:date="2018-10-22T12:22:00Z">
+            <w:del w:id="48" w:author="Palacherla, Susmitha C (NONUS)" w:date="2019-01-08T16:18:00Z">
               <w:r>
                 <w:rPr>
                   <w:noProof/>
@@ -16050,25 +16160,23 @@
                   </wp:inline>
                 </w:drawing>
               </w:r>
-              <w:r>
-                <w:rPr>
-                  <w:noProof/>
-                </w:rPr>
-                <w:t xml:space="preserve"> </w:t>
-              </w:r>
-            </w:ins>
-            <w:bookmarkStart w:id="39" w:name="_GoBack"/>
-            <w:bookmarkEnd w:id="39"/>
-            <w:del w:id="40" w:author="Palacherla, Susmitha C (NONUS)" w:date="2018-10-22T12:22:00Z">
+            </w:del>
+            <w:r>
+              <w:rPr>
+                <w:noProof/>
+              </w:rPr>
+              <w:t xml:space="preserve"> </w:t>
+            </w:r>
+            <w:ins w:id="49" w:author="Palacherla, Susmitha C (NONUS)" w:date="2019-01-08T16:18:00Z">
               <w:r>
                 <w:rPr>
                   <w:noProof/>
                 </w:rPr>
                 <w:drawing>
-                  <wp:inline distT="0" distB="0" distL="0" distR="0" wp14:anchorId="411986EC" wp14:editId="669DC822">
-                    <wp:extent cx="3374136" cy="3657600"/>
-                    <wp:effectExtent l="0" t="0" r="0" b="0"/>
-                    <wp:docPr id="80" name="Picture 80"/>
+                  <wp:inline distT="0" distB="0" distL="0" distR="0" wp14:anchorId="3E861E89" wp14:editId="2812FCC8">
+                    <wp:extent cx="2624328" cy="2743200"/>
+                    <wp:effectExtent l="0" t="0" r="5080" b="0"/>
+                    <wp:docPr id="2" name="Picture 2"/>
                     <wp:cNvGraphicFramePr>
                       <a:graphicFrameLocks xmlns:a="http://schemas.openxmlformats.org/drawingml/2006/main" noChangeAspect="1"/>
                     </wp:cNvGraphicFramePr>
@@ -16088,7 +16196,7 @@
                           <pic:spPr>
                             <a:xfrm>
                               <a:off x="0" y="0"/>
-                              <a:ext cx="3374136" cy="3657600"/>
+                              <a:ext cx="2624328" cy="2743200"/>
                             </a:xfrm>
                             <a:prstGeom prst="rect">
                               <a:avLst/>
@@ -16100,7 +16208,7 @@
                   </wp:inline>
                 </w:drawing>
               </w:r>
-            </w:del>
+            </w:ins>
           </w:p>
           <w:p>
             <w:pPr>
@@ -16232,6 +16340,7 @@
               <w:rPr>
                 <w:noProof/>
               </w:rPr>
+              <w:lastRenderedPageBreak/>
               <w:drawing>
                 <wp:inline distT="0" distB="0" distL="0" distR="0" wp14:anchorId="78C75461" wp14:editId="7856A557">
                   <wp:extent cx="5406390" cy="1149985"/>
@@ -16481,10 +16590,11 @@
               <w:rPr>
                 <w:noProof/>
               </w:rPr>
+              <w:lastRenderedPageBreak/>
               <w:drawing>
                 <wp:inline distT="0" distB="0" distL="0" distR="0" wp14:anchorId="0BF3B221" wp14:editId="33BF201E">
-                  <wp:extent cx="2852928" cy="3657600"/>
-                  <wp:effectExtent l="0" t="0" r="5080" b="0"/>
+                  <wp:extent cx="5486400" cy="5294376"/>
+                  <wp:effectExtent l="0" t="0" r="0" b="1905"/>
                   <wp:docPr id="82" name="Picture 82"/>
                   <wp:cNvGraphicFramePr>
                     <a:graphicFrameLocks xmlns:a="http://schemas.openxmlformats.org/drawingml/2006/main" noChangeAspect="1"/>
@@ -16505,7 +16615,7 @@
                         <pic:spPr>
                           <a:xfrm>
                             <a:off x="0" y="0"/>
-                            <a:ext cx="2852928" cy="3657600"/>
+                            <a:ext cx="5486400" cy="5294376"/>
                           </a:xfrm>
                           <a:prstGeom prst="rect">
                             <a:avLst/>
@@ -16595,7 +16705,6 @@
                 <w:sz w:val="24"/>
                 <w:szCs w:val="24"/>
               </w:rPr>
-              <w:lastRenderedPageBreak/>
               <w:t xml:space="preserve">Step </w:t>
             </w:r>
             <w:r>
@@ -17716,7 +17825,6 @@
               <w:rPr>
                 <w:noProof/>
               </w:rPr>
-              <w:lastRenderedPageBreak/>
               <w:drawing>
                 <wp:inline distT="0" distB="0" distL="0" distR="0" wp14:anchorId="13D11F75" wp14:editId="1CE7397E">
                   <wp:extent cx="5406390" cy="1734820"/>
@@ -17808,6 +17916,7 @@
               <w:rPr>
                 <w:noProof/>
               </w:rPr>
+              <w:lastRenderedPageBreak/>
               <w:drawing>
                 <wp:inline distT="0" distB="0" distL="0" distR="0" wp14:anchorId="4E8F53F9" wp14:editId="6B956500">
                   <wp:extent cx="3990975" cy="2047875"/>
@@ -18193,7 +18302,6 @@
           <w:rFonts w:ascii="Times New Roman" w:hAnsi="Times New Roman"/>
           <w:b/>
         </w:rPr>
-        <w:lastRenderedPageBreak/>
         <w:t>Container</w:t>
       </w:r>
       <w:r>
@@ -18894,7 +19002,6 @@
               <w:rPr>
                 <w:noProof/>
               </w:rPr>
-              <w:lastRenderedPageBreak/>
               <w:drawing>
                 <wp:inline distT="0" distB="0" distL="0" distR="0" wp14:anchorId="343AAC22" wp14:editId="404D4E16">
                   <wp:extent cx="2907792" cy="1828800"/>
@@ -19057,6 +19164,7 @@
                 <w:sz w:val="24"/>
                 <w:szCs w:val="24"/>
               </w:rPr>
+              <w:lastRenderedPageBreak/>
               <w:t>Step 2</w:t>
             </w:r>
           </w:p>
@@ -20066,7 +20174,6 @@
               <w:rPr>
                 <w:noProof/>
               </w:rPr>
-              <w:lastRenderedPageBreak/>
               <w:drawing>
                 <wp:inline distT="0" distB="0" distL="0" distR="0" wp14:anchorId="218DBA6E" wp14:editId="6DC875E2">
                   <wp:extent cx="2944368" cy="1828800"/>
@@ -20259,6 +20366,7 @@
               <w:rPr>
                 <w:noProof/>
               </w:rPr>
+              <w:lastRenderedPageBreak/>
               <w:drawing>
                 <wp:inline distT="0" distB="0" distL="0" distR="0" wp14:anchorId="67BF3E1B" wp14:editId="1FBED23B">
                   <wp:extent cx="4629150" cy="2219325"/>
@@ -21192,7 +21300,6 @@
                 <w:sz w:val="24"/>
                 <w:szCs w:val="24"/>
               </w:rPr>
-              <w:lastRenderedPageBreak/>
               <w:t>DELETE FROM [EC].[Employee_Hierarchy_Stage]</w:t>
             </w:r>
           </w:p>
@@ -22143,7 +22250,6 @@
           <w:sz w:val="24"/>
           <w:szCs w:val="24"/>
         </w:rPr>
-        <w:lastRenderedPageBreak/>
         <w:t>Workflow</w:t>
       </w:r>
     </w:p>
@@ -23075,6 +23181,7 @@
                 <w:sz w:val="24"/>
                 <w:szCs w:val="24"/>
               </w:rPr>
+              <w:lastRenderedPageBreak/>
               <w:t>SQL Statement:</w:t>
             </w:r>
           </w:p>
@@ -24143,33 +24250,32 @@
           <w:color w:val="auto"/>
         </w:rPr>
       </w:pPr>
-      <w:bookmarkStart w:id="41" w:name="_Toc482877927"/>
-      <w:bookmarkStart w:id="42" w:name="_Toc482950204"/>
-      <w:bookmarkStart w:id="43" w:name="_Toc482877928"/>
-      <w:bookmarkStart w:id="44" w:name="_Toc482950205"/>
-      <w:bookmarkStart w:id="45" w:name="_Toc482877929"/>
-      <w:bookmarkStart w:id="46" w:name="_Toc482950206"/>
-      <w:bookmarkStart w:id="47" w:name="_Toc482877930"/>
-      <w:bookmarkStart w:id="48" w:name="_Toc482950207"/>
-      <w:bookmarkStart w:id="49" w:name="_Toc482877931"/>
-      <w:bookmarkStart w:id="50" w:name="_Toc482950208"/>
-      <w:bookmarkStart w:id="51" w:name="_Toc482950209"/>
-      <w:bookmarkEnd w:id="41"/>
-      <w:bookmarkEnd w:id="42"/>
-      <w:bookmarkEnd w:id="43"/>
-      <w:bookmarkEnd w:id="44"/>
-      <w:bookmarkEnd w:id="45"/>
-      <w:bookmarkEnd w:id="46"/>
-      <w:bookmarkEnd w:id="47"/>
-      <w:bookmarkEnd w:id="48"/>
-      <w:bookmarkEnd w:id="49"/>
+      <w:bookmarkStart w:id="50" w:name="_Toc482877927"/>
+      <w:bookmarkStart w:id="51" w:name="_Toc482950204"/>
+      <w:bookmarkStart w:id="52" w:name="_Toc482877928"/>
+      <w:bookmarkStart w:id="53" w:name="_Toc482950205"/>
+      <w:bookmarkStart w:id="54" w:name="_Toc482877929"/>
+      <w:bookmarkStart w:id="55" w:name="_Toc482950206"/>
+      <w:bookmarkStart w:id="56" w:name="_Toc482877930"/>
+      <w:bookmarkStart w:id="57" w:name="_Toc482950207"/>
+      <w:bookmarkStart w:id="58" w:name="_Toc482877931"/>
+      <w:bookmarkStart w:id="59" w:name="_Toc482950208"/>
+      <w:bookmarkStart w:id="60" w:name="_Toc482950209"/>
       <w:bookmarkEnd w:id="50"/>
+      <w:bookmarkEnd w:id="51"/>
+      <w:bookmarkEnd w:id="52"/>
+      <w:bookmarkEnd w:id="53"/>
+      <w:bookmarkEnd w:id="54"/>
+      <w:bookmarkEnd w:id="55"/>
+      <w:bookmarkEnd w:id="56"/>
+      <w:bookmarkEnd w:id="57"/>
+      <w:bookmarkEnd w:id="58"/>
+      <w:bookmarkEnd w:id="59"/>
       <w:r>
         <w:rPr>
           <w:rFonts w:ascii="Times New Roman" w:hAnsi="Times New Roman" w:cs="Times New Roman"/>
           <w:color w:val="auto"/>
         </w:rPr>
-        <w:lastRenderedPageBreak/>
         <w:t>T</w:t>
       </w:r>
       <w:r>
@@ -24179,7 +24285,7 @@
         </w:rPr>
         <w:t>ables</w:t>
       </w:r>
-      <w:bookmarkEnd w:id="51"/>
+      <w:bookmarkEnd w:id="60"/>
     </w:p>
     <w:tbl>
       <w:tblPr>
@@ -24563,7 +24669,14 @@
               <w:rPr>
                 <w:rFonts w:ascii="Times New Roman" w:hAnsi="Times New Roman"/>
               </w:rPr>
-              <w:t>Table used for staging the Sup Ids from Aspect eWFM during the Employee Hierarchy load process.</w:t>
+              <w:t xml:space="preserve">Table used for staging the Sup Ids from Aspect eWFM during the Employee Hierarchy load </w:t>
+            </w:r>
+            <w:r>
+              <w:rPr>
+                <w:rFonts w:ascii="Times New Roman" w:hAnsi="Times New Roman"/>
+              </w:rPr>
+              <w:lastRenderedPageBreak/>
+              <w:t>process.</w:t>
             </w:r>
           </w:p>
         </w:tc>
@@ -24594,6 +24707,7 @@
               <w:rPr>
                 <w:rFonts w:ascii="Times New Roman" w:hAnsi="Times New Roman"/>
               </w:rPr>
+              <w:lastRenderedPageBreak/>
               <w:t>4.</w:t>
             </w:r>
           </w:p>
@@ -25070,7 +25184,7 @@
           <w:color w:val="auto"/>
         </w:rPr>
       </w:pPr>
-      <w:bookmarkStart w:id="52" w:name="_Toc482950210"/>
+      <w:bookmarkStart w:id="61" w:name="_Toc482950210"/>
       <w:r>
         <w:rPr>
           <w:rFonts w:ascii="Times New Roman" w:hAnsi="Times New Roman" w:cs="Times New Roman"/>
@@ -25078,7 +25192,7 @@
         </w:rPr>
         <w:t>Procedures</w:t>
       </w:r>
-      <w:bookmarkEnd w:id="52"/>
+      <w:bookmarkEnd w:id="61"/>
       <w:r>
         <w:rPr>
           <w:rFonts w:ascii="Times New Roman" w:hAnsi="Times New Roman" w:cs="Times New Roman"/>
@@ -25504,7 +25618,6 @@
               <w:rPr>
                 <w:rFonts w:ascii="Times New Roman" w:hAnsi="Times New Roman"/>
               </w:rPr>
-              <w:lastRenderedPageBreak/>
               <w:t>4.</w:t>
             </w:r>
           </w:p>
@@ -25861,7 +25974,15 @@
           <w:rFonts w:ascii="Times New Roman" w:hAnsi="Times New Roman"/>
           <w:noProof/>
         </w:rPr>
-        <w:t>Stored Procedures</w:t>
+        <w:t xml:space="preserve">Stored </w:t>
+      </w:r>
+      <w:r>
+        <w:rPr>
+          <w:rFonts w:ascii="Times New Roman" w:hAnsi="Times New Roman"/>
+          <w:noProof/>
+        </w:rPr>
+        <w:lastRenderedPageBreak/>
+        <w:t>Procedures</w:t>
       </w:r>
       <w:r>
         <w:rPr>
@@ -25951,7 +26072,7 @@
       <mc:AlternateContent>
         <mc:Choice Requires="wps">
           <w:drawing>
-            <wp:anchor distT="0" distB="0" distL="114300" distR="114300" simplePos="0" relativeHeight="251658240" behindDoc="0" locked="0" layoutInCell="0" allowOverlap="1">
+            <wp:anchor distT="0" distB="0" distL="114300" distR="114300" simplePos="0" relativeHeight="251657728" behindDoc="0" locked="0" layoutInCell="0" allowOverlap="1">
               <wp:simplePos x="0" y="0"/>
               <wp:positionH relativeFrom="column">
                 <wp:posOffset>0</wp:posOffset>
@@ -26012,7 +26133,7 @@
         </mc:Choice>
         <mc:Fallback>
           <w:pict>
-            <v:line w14:anchorId="44C89B6F" id="Line 1" o:spid="_x0000_s1026" style="position:absolute;z-index:251658240;visibility:visible;mso-wrap-style:square;mso-width-percent:0;mso-height-percent:0;mso-wrap-distance-left:9pt;mso-wrap-distance-top:0;mso-wrap-distance-right:9pt;mso-wrap-distance-bottom:0;mso-position-horizontal:absolute;mso-position-horizontal-relative:text;mso-position-vertical:absolute;mso-position-vertical-relative:text;mso-width-percent:0;mso-height-percent:0;mso-width-relative:page;mso-height-relative:page" from="0,1.8pt" to="475.2pt,1.8pt" o:gfxdata="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" o:allowincell="f"/>
+            <v:line w14:anchorId="2E926318" id="Line 1" o:spid="_x0000_s1026" style="position:absolute;z-index:251657728;visibility:visible;mso-wrap-style:square;mso-width-percent:0;mso-height-percent:0;mso-wrap-distance-left:9pt;mso-wrap-distance-top:0;mso-wrap-distance-right:9pt;mso-wrap-distance-bottom:0;mso-position-horizontal:absolute;mso-position-horizontal-relative:text;mso-position-vertical:absolute;mso-position-vertical-relative:text;mso-width-percent:0;mso-height-percent:0;mso-width-relative:page;mso-height-relative:page" from="0,1.8pt" to="475.2pt,1.8pt" o:gfxdata="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" o:allowincell="f"/>
           </w:pict>
         </mc:Fallback>
       </mc:AlternateContent>
@@ -26109,7 +26230,7 @@
         <w:noProof/>
         <w:sz w:val="18"/>
       </w:rPr>
-      <w:t>10/22/18</w:t>
+      <w:t>1/8/19</w:t>
     </w:r>
     <w:r>
       <w:rPr>
@@ -26164,7 +26285,7 @@
         <w:noProof/>
         <w:sz w:val="18"/>
       </w:rPr>
-      <w:t>19</w:t>
+      <w:t>3</w:t>
     </w:r>
     <w:r>
       <w:rPr>
@@ -26225,7 +26346,7 @@
         <v:path o:extrusionok="f" gradientshapeok="t" o:connecttype="rect"/>
         <o:lock v:ext="edit" aspectratio="t"/>
       </v:shapetype>
-      <v:shape id="_x0000_i1030" type="#_x0000_t75" style="width:11.4pt;height:11.4pt" o:bullet="t">
+      <v:shape id="_x0000_i1033" type="#_x0000_t75" style="width:11.4pt;height:11.4pt" o:bullet="t">
         <v:imagedata r:id="rId1" o:title="msoF48D"/>
       </v:shape>
     </w:pict>
@@ -29861,7 +29982,7 @@
 </file>
 
 <file path=customXml/itemProps1.xml><?xml version="1.0" encoding="utf-8"?>
-<ds:datastoreItem xmlns:ds="http://schemas.openxmlformats.org/officeDocument/2006/customXml" ds:itemID="{7FE0750A-F1AD-4C79-904E-D8482D8D71F7}">
+<ds:datastoreItem xmlns:ds="http://schemas.openxmlformats.org/officeDocument/2006/customXml" ds:itemID="{C4C76E8F-ECF6-4C56-94D4-4CA94270FDBB}">
   <ds:schemaRefs>
     <ds:schemaRef ds:uri="http://schemas.openxmlformats.org/officeDocument/2006/bibliography"/>
   </ds:schemaRefs>

</xml_diff>

<commit_message>
TFS 13777 - Conversion to Maximus Ids
git-tfs-id: [https://tfs.omnicloud.local/tfs/cco%20program/]$/eCoaching_V2;C42534
</commit_message>
<xml_diff>
--- a/Design/DD/ETL/CCO_eCoaching_Log_Employee_Hierarchy_ETL_DD.docx
+++ b/Design/DD/ETL/CCO_eCoaching_Log_Employee_Hierarchy_ETL_DD.docx
@@ -140,6 +140,7 @@
         </w:rPr>
         <w:t xml:space="preserve">Title: </w:t>
       </w:r>
+      <w:proofErr w:type="spellStart"/>
       <w:r>
         <w:rPr>
           <w:b/>
@@ -168,6 +169,7 @@
         </w:rPr>
         <w:t>DD</w:t>
       </w:r>
+      <w:proofErr w:type="spellEnd"/>
     </w:p>
     <w:p>
       <w:pPr>
@@ -328,20 +330,20 @@
                 <w:rFonts w:ascii="Times New Roman (PCL6)" w:hAnsi="Times New Roman (PCL6)"/>
               </w:rPr>
             </w:pPr>
-            <w:del w:id="1" w:author="Palacherla, Susmitha C (NONUS)" w:date="2019-01-08T16:17:00Z">
+            <w:del w:id="1" w:author="Palacherla, Susmitha C (NONUS)" w:date="2019-06-08T18:31:00Z">
               <w:r>
                 <w:rPr>
                   <w:rFonts w:ascii="Times New Roman (PCL6)" w:hAnsi="Times New Roman (PCL6)"/>
                 </w:rPr>
-                <w:delText>10/22/2018</w:delText>
+                <w:delText>01/08/2019</w:delText>
               </w:r>
             </w:del>
-            <w:ins w:id="2" w:author="Palacherla, Susmitha C (NONUS)" w:date="2019-01-08T16:17:00Z">
+            <w:ins w:id="2" w:author="Palacherla, Susmitha C (NONUS)" w:date="2019-06-08T18:31:00Z">
               <w:r>
                 <w:rPr>
                   <w:rFonts w:ascii="Times New Roman (PCL6)" w:hAnsi="Times New Roman (PCL6)"/>
                 </w:rPr>
-                <w:t>01/08/2019</w:t>
+                <w:t>06/07/2019</w:t>
               </w:r>
             </w:ins>
           </w:p>
@@ -381,84 +383,81 @@
               <w:rPr>
                 <w:rFonts w:ascii="Times New Roman (PCL6)" w:hAnsi="Times New Roman (PCL6)"/>
               </w:rPr>
-              <w:pPrChange w:id="3" w:author="Palacherla, Susmitha C (NONUS)" w:date="2019-01-08T16:18:00Z">
-                <w:pPr>
-                  <w:ind w:right="-270"/>
-                </w:pPr>
-              </w:pPrChange>
-            </w:pPr>
-            <w:r>
-              <w:rPr>
-                <w:rFonts w:ascii="Times New Roman (PCL6)" w:hAnsi="Times New Roman (PCL6)"/>
-              </w:rPr>
-              <w:t xml:space="preserve">TFS </w:t>
-            </w:r>
-            <w:del w:id="4" w:author="Palacherla, Susmitha C (NONUS)" w:date="2019-01-08T16:17:00Z">
+            </w:pPr>
+            <w:del w:id="3" w:author="Palacherla, Susmitha C (NONUS)" w:date="2019-06-08T18:31:00Z">
               <w:r>
                 <w:rPr>
                   <w:rFonts w:ascii="Times New Roman (PCL6)" w:hAnsi="Times New Roman (PCL6)"/>
                 </w:rPr>
-                <w:delText xml:space="preserve">12438 </w:delText>
-              </w:r>
-            </w:del>
-            <w:ins w:id="5" w:author="Palacherla, Susmitha C (NONUS)" w:date="2019-01-08T16:17:00Z">
-              <w:r>
-                <w:rPr>
-                  <w:rFonts w:ascii="Times New Roman (PCL6)" w:hAnsi="Times New Roman (PCL6)"/>
-                </w:rPr>
-                <w:t>1</w:t>
+                <w:delText xml:space="preserve">TFS </w:delText>
               </w:r>
               <w:r>
                 <w:rPr>
                   <w:rFonts w:ascii="Times New Roman (PCL6)" w:hAnsi="Times New Roman (PCL6)"/>
                 </w:rPr>
-                <w:t>3168</w:t>
+                <w:delText xml:space="preserve">13168 </w:delText>
               </w:r>
               <w:r>
                 <w:rPr>
                   <w:rFonts w:ascii="Times New Roman (PCL6)" w:hAnsi="Times New Roman (PCL6)"/>
                 </w:rPr>
-                <w:t xml:space="preserve"> </w:t>
+                <w:delText xml:space="preserve">- </w:delText>
               </w:r>
-            </w:ins>
-            <w:r>
-              <w:rPr>
-                <w:rFonts w:ascii="Times New Roman (PCL6)" w:hAnsi="Times New Roman (PCL6)"/>
-              </w:rPr>
-              <w:t xml:space="preserve">- </w:t>
-            </w:r>
-            <w:r>
-              <w:rPr>
-                <w:rFonts w:ascii="Times New Roman (PCL6)" w:hAnsi="Times New Roman (PCL6)"/>
-              </w:rPr>
-              <w:t>Acco</w:t>
-            </w:r>
-            <w:r>
-              <w:rPr>
-                <w:rFonts w:ascii="Times New Roman (PCL6)" w:hAnsi="Times New Roman (PCL6)"/>
-              </w:rPr>
-              <w:t>m</w:t>
-            </w:r>
-            <w:r>
-              <w:rPr>
-                <w:rFonts w:ascii="Times New Roman (PCL6)" w:hAnsi="Times New Roman (PCL6)"/>
-              </w:rPr>
-              <w:t xml:space="preserve">modate </w:t>
-            </w:r>
-            <w:del w:id="6" w:author="Palacherla, Susmitha C (NONUS)" w:date="2019-01-08T16:18:00Z">
               <w:r>
                 <w:rPr>
                   <w:rFonts w:ascii="Times New Roman (PCL6)" w:hAnsi="Times New Roman (PCL6)"/>
                 </w:rPr>
-                <w:delText>middle name long values</w:delText>
+                <w:delText>Acco</w:delText>
               </w:r>
-            </w:del>
-            <w:ins w:id="7" w:author="Palacherla, Susmitha C (NONUS)" w:date="2019-01-08T16:18:00Z">
               <w:r>
                 <w:rPr>
                   <w:rFonts w:ascii="Times New Roman (PCL6)" w:hAnsi="Times New Roman (PCL6)"/>
                 </w:rPr>
-                <w:t>longer dept_id values</w:t>
+                <w:delText>m</w:delText>
+              </w:r>
+              <w:r>
+                <w:rPr>
+                  <w:rFonts w:ascii="Times New Roman (PCL6)" w:hAnsi="Times New Roman (PCL6)"/>
+                </w:rPr>
+                <w:delText xml:space="preserve">modate </w:delText>
+              </w:r>
+              <w:r>
+                <w:rPr>
+                  <w:rFonts w:ascii="Times New Roman (PCL6)" w:hAnsi="Times New Roman (PCL6)"/>
+                </w:rPr>
+                <w:delText>longer dept_id values</w:delText>
+              </w:r>
+            </w:del>
+            <w:ins w:id="4" w:author="Palacherla, Susmitha C (NONUS)" w:date="2019-06-08T18:31:00Z">
+              <w:r>
+                <w:rPr>
+                  <w:rFonts w:ascii="Times New Roman (PCL6)" w:hAnsi="Times New Roman (PCL6)"/>
+                </w:rPr>
+                <w:t xml:space="preserve">TFS 13777 </w:t>
+              </w:r>
+            </w:ins>
+            <w:ins w:id="5" w:author="Palacherla, Susmitha C (NONUS)" w:date="2019-06-08T18:32:00Z">
+              <w:r>
+                <w:rPr>
+                  <w:rFonts w:ascii="Times New Roman (PCL6)" w:hAnsi="Times New Roman (PCL6)"/>
+                </w:rPr>
+                <w:t>–</w:t>
+              </w:r>
+            </w:ins>
+            <w:ins w:id="6" w:author="Palacherla, Susmitha C (NONUS)" w:date="2019-06-08T18:31:00Z">
+              <w:r>
+                <w:rPr>
+                  <w:rFonts w:ascii="Times New Roman (PCL6)" w:hAnsi="Times New Roman (PCL6)"/>
+                </w:rPr>
+                <w:t xml:space="preserve"> Conversion </w:t>
+              </w:r>
+            </w:ins>
+            <w:ins w:id="7" w:author="Palacherla, Susmitha C (NONUS)" w:date="2019-06-08T18:32:00Z">
+              <w:r>
+                <w:rPr>
+                  <w:rFonts w:ascii="Times New Roman (PCL6)" w:hAnsi="Times New Roman (PCL6)"/>
+                </w:rPr>
+                <w:t>to Maximus Ids</w:t>
               </w:r>
             </w:ins>
           </w:p>
@@ -566,7 +565,7 @@
           </mc:Choice>
           <mc:Fallback>
             <w:pict>
-              <v:line w14:anchorId="18D3B935" id="Line 3" o:spid="_x0000_s1026" style="position:absolute;z-index:251658752;visibility:visible;mso-wrap-style:square;mso-width-percent:0;mso-height-percent:0;mso-wrap-distance-left:9pt;mso-wrap-distance-top:0;mso-wrap-distance-right:9pt;mso-wrap-distance-bottom:0;mso-position-horizontal:absolute;mso-position-horizontal-relative:text;mso-position-vertical:absolute;mso-position-vertical-relative:text;mso-width-percent:0;mso-height-percent:0;mso-width-relative:page;mso-height-relative:page" from="367.2pt,33.3pt" to="439.25pt,33.35pt" o:gfxdata="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" o:allowincell="f">
+              <v:line w14:anchorId="28A351A4" id="Line 3" o:spid="_x0000_s1026" style="position:absolute;z-index:251658752;visibility:visible;mso-wrap-style:square;mso-width-percent:0;mso-height-percent:0;mso-wrap-distance-left:9pt;mso-wrap-distance-top:0;mso-wrap-distance-right:9pt;mso-wrap-distance-bottom:0;mso-position-horizontal:absolute;mso-position-horizontal-relative:text;mso-position-vertical:absolute;mso-position-vertical-relative:text;mso-width-percent:0;mso-height-percent:0;mso-width-relative:page;mso-height-relative:page" from="367.2pt,33.3pt" to="439.25pt,33.35pt" o:gfxdata="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" o:allowincell="f">
                 <v:stroke startarrowwidth="narrow" startarrowlength="short" endarrowwidth="narrow" endarrowlength="short"/>
               </v:line>
             </w:pict>
@@ -642,7 +641,7 @@
           </mc:Choice>
           <mc:Fallback>
             <w:pict>
-              <v:line w14:anchorId="7D762740" id="Line 4" o:spid="_x0000_s1026" style="position:absolute;z-index:251654656;visibility:visible;mso-wrap-style:square;mso-width-percent:0;mso-height-percent:0;mso-wrap-distance-left:9pt;mso-wrap-distance-top:0;mso-wrap-distance-right:9pt;mso-wrap-distance-bottom:0;mso-position-horizontal:absolute;mso-position-horizontal-relative:text;mso-position-vertical:absolute;mso-position-vertical-relative:text;mso-width-percent:0;mso-height-percent:0;mso-width-relative:page;mso-height-relative:page" from="1in,33.3pt" to="266.45pt,33.35pt" o:gfxdata="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" o:allowincell="f">
+              <v:line w14:anchorId="522AE23E" id="Line 4" o:spid="_x0000_s1026" style="position:absolute;z-index:251654656;visibility:visible;mso-wrap-style:square;mso-width-percent:0;mso-height-percent:0;mso-wrap-distance-left:9pt;mso-wrap-distance-top:0;mso-wrap-distance-right:9pt;mso-wrap-distance-bottom:0;mso-position-horizontal:absolute;mso-position-horizontal-relative:text;mso-position-vertical:absolute;mso-position-vertical-relative:text;mso-width-percent:0;mso-height-percent:0;mso-width-relative:page;mso-height-relative:page" from="1in,33.3pt" to="266.45pt,33.35pt" o:gfxdata="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" o:allowincell="f">
                 <v:stroke startarrowwidth="narrow" startarrowlength="short" endarrowwidth="narrow" endarrowlength="short"/>
               </v:line>
             </w:pict>
@@ -807,7 +806,7 @@
           </mc:Choice>
           <mc:Fallback>
             <w:pict>
-              <v:line w14:anchorId="4A65E4B9" id="Line 5" o:spid="_x0000_s1026" style="position:absolute;z-index:251660800;visibility:visible;mso-wrap-style:square;mso-width-percent:0;mso-height-percent:0;mso-wrap-distance-left:9pt;mso-wrap-distance-top:0;mso-wrap-distance-right:9pt;mso-wrap-distance-bottom:0;mso-position-horizontal:absolute;mso-position-horizontal-relative:text;mso-position-vertical:absolute;mso-position-vertical-relative:text;mso-width-percent:0;mso-height-percent:0;mso-width-relative:page;mso-height-relative:page" from="115.2pt,.6pt" to="309.6pt,.6pt" o:gfxdata="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" o:allowincell="f">
+              <v:line w14:anchorId="6F7B1609" id="Line 5" o:spid="_x0000_s1026" style="position:absolute;z-index:251660800;visibility:visible;mso-wrap-style:square;mso-width-percent:0;mso-height-percent:0;mso-wrap-distance-left:9pt;mso-wrap-distance-top:0;mso-wrap-distance-right:9pt;mso-wrap-distance-bottom:0;mso-position-horizontal:absolute;mso-position-horizontal-relative:text;mso-position-vertical:absolute;mso-position-vertical-relative:text;mso-width-percent:0;mso-height-percent:0;mso-width-relative:page;mso-height-relative:page" from="115.2pt,.6pt" to="309.6pt,.6pt" o:gfxdata="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" o:allowincell="f">
                 <v:stroke startarrowwidth="narrow" startarrowlength="short" endarrowwidth="narrow" endarrowlength="short"/>
               </v:line>
             </w:pict>
@@ -912,7 +911,7 @@
           </mc:Choice>
           <mc:Fallback>
             <w:pict>
-              <v:line w14:anchorId="66E52EC6" id="Line 6" o:spid="_x0000_s1026" style="position:absolute;z-index:251659776;visibility:visible;mso-wrap-style:square;mso-width-percent:0;mso-height-percent:0;mso-wrap-distance-left:9pt;mso-wrap-distance-top:0;mso-wrap-distance-right:9pt;mso-wrap-distance-bottom:0;mso-position-horizontal:absolute;mso-position-horizontal-relative:text;mso-position-vertical:absolute;mso-position-vertical-relative:text;mso-width-percent:0;mso-height-percent:0;mso-width-relative:page;mso-height-relative:page" from="374.4pt,34.75pt" to="446.45pt,34.8pt" o:gfxdata="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" o:allowincell="f">
+              <v:line w14:anchorId="424D35A4" id="Line 6" o:spid="_x0000_s1026" style="position:absolute;z-index:251659776;visibility:visible;mso-wrap-style:square;mso-width-percent:0;mso-height-percent:0;mso-wrap-distance-left:9pt;mso-wrap-distance-top:0;mso-wrap-distance-right:9pt;mso-wrap-distance-bottom:0;mso-position-horizontal:absolute;mso-position-horizontal-relative:text;mso-position-vertical:absolute;mso-position-vertical-relative:text;mso-width-percent:0;mso-height-percent:0;mso-width-relative:page;mso-height-relative:page" from="374.4pt,34.75pt" to="446.45pt,34.8pt" o:gfxdata="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" o:allowincell="f">
                 <v:stroke startarrowwidth="narrow" startarrowlength="short" endarrowwidth="narrow" endarrowlength="short"/>
               </v:line>
             </w:pict>
@@ -988,7 +987,7 @@
           </mc:Choice>
           <mc:Fallback>
             <w:pict>
-              <v:line w14:anchorId="12C6DC7E" id="Line 7" o:spid="_x0000_s1026" style="position:absolute;z-index:251655680;visibility:visible;mso-wrap-style:square;mso-width-percent:0;mso-height-percent:0;mso-wrap-distance-left:9pt;mso-wrap-distance-top:0;mso-wrap-distance-right:9pt;mso-wrap-distance-bottom:0;mso-position-horizontal:absolute;mso-position-horizontal-relative:text;mso-position-vertical:absolute;mso-position-vertical-relative:text;mso-width-percent:0;mso-height-percent:0;mso-width-relative:page;mso-height-relative:page" from="1in,32.75pt" to="266.45pt,32.8pt" o:gfxdata="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" o:allowincell="f">
+              <v:line w14:anchorId="242B7570" id="Line 7" o:spid="_x0000_s1026" style="position:absolute;z-index:251655680;visibility:visible;mso-wrap-style:square;mso-width-percent:0;mso-height-percent:0;mso-wrap-distance-left:9pt;mso-wrap-distance-top:0;mso-wrap-distance-right:9pt;mso-wrap-distance-bottom:0;mso-position-horizontal:absolute;mso-position-horizontal-relative:text;mso-position-vertical:absolute;mso-position-vertical-relative:text;mso-width-percent:0;mso-height-percent:0;mso-width-relative:page;mso-height-relative:page" from="1in,32.75pt" to="266.45pt,32.8pt" o:gfxdata="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" o:allowincell="f">
                 <v:stroke startarrowwidth="narrow" startarrowlength="short" endarrowwidth="narrow" endarrowlength="short"/>
               </v:line>
             </w:pict>
@@ -1335,7 +1334,15 @@
               <w:jc w:val="left"/>
             </w:pPr>
             <w:r>
-              <w:t>Updated to import status and lanid from eWFM emp Info file to use in inactivation of ecls for employees in EA and Inactive status per scr 14072.</w:t>
+              <w:t xml:space="preserve">Updated to import status and lanid from eWFM </w:t>
+            </w:r>
+            <w:proofErr w:type="spellStart"/>
+            <w:r>
+              <w:t>emp</w:t>
+            </w:r>
+            <w:proofErr w:type="spellEnd"/>
+            <w:r>
+              <w:t xml:space="preserve"> Info file to use in inactivation of ecls for employees in EA and Inactive status per scr 14072.</w:t>
             </w:r>
           </w:p>
         </w:tc>
@@ -1619,7 +1626,15 @@
               <w:t>TFS 6623 – Check for data in files</w:t>
             </w:r>
             <w:r>
-              <w:t xml:space="preserve"> – Updates from V&amp;V feedback. Replaced references to Vangent with GDIT.</w:t>
+              <w:t xml:space="preserve"> – Updates from V&amp;V feedback. Replaced references to </w:t>
+            </w:r>
+            <w:proofErr w:type="spellStart"/>
+            <w:r>
+              <w:t>Vangent</w:t>
+            </w:r>
+            <w:proofErr w:type="spellEnd"/>
+            <w:r>
+              <w:t xml:space="preserve"> with GDIT.</w:t>
             </w:r>
           </w:p>
         </w:tc>
@@ -1939,9 +1954,6 @@
         </w:tc>
       </w:tr>
       <w:tr>
-        <w:trPr>
-          <w:ins w:id="8" w:author="Palacherla, Susmitha C (NONUS)" w:date="2019-01-08T16:19:00Z"/>
-        </w:trPr>
         <w:tc>
           <w:tcPr>
             <w:tcW w:w="1440" w:type="dxa"/>
@@ -1951,13 +1963,107 @@
               <w:pStyle w:val="hdr1"/>
               <w:ind w:left="0"/>
               <w:jc w:val="left"/>
-              <w:rPr>
-                <w:ins w:id="9" w:author="Palacherla, Susmitha C (NONUS)" w:date="2019-01-08T16:19:00Z"/>
-              </w:rPr>
-            </w:pPr>
-            <w:ins w:id="10" w:author="Palacherla, Susmitha C (NONUS)" w:date="2019-01-08T16:20:00Z">
+            </w:pPr>
+            <w:r>
+              <w:t>01/09/2019</w:t>
+            </w:r>
+          </w:p>
+        </w:tc>
+        <w:tc>
+          <w:tcPr>
+            <w:tcW w:w="5238" w:type="dxa"/>
+          </w:tcPr>
+          <w:p>
+            <w:pPr>
+              <w:spacing w:before="60" w:line="240" w:lineRule="auto"/>
+              <w:rPr>
+                <w:rFonts w:ascii="Times New Roman (PCL6)" w:hAnsi="Times New Roman (PCL6)"/>
+              </w:rPr>
+            </w:pPr>
+            <w:r>
+              <w:rPr>
+                <w:rFonts w:ascii="Times New Roman (PCL6)" w:hAnsi="Times New Roman (PCL6)"/>
+                <w:sz w:val="24"/>
+                <w:szCs w:val="20"/>
+              </w:rPr>
+              <w:t xml:space="preserve">TFS 13168 </w:t>
+            </w:r>
+            <w:proofErr w:type="gramStart"/>
+            <w:r>
+              <w:rPr>
+                <w:rFonts w:ascii="Times New Roman (PCL6)" w:hAnsi="Times New Roman (PCL6)"/>
+                <w:sz w:val="24"/>
+                <w:szCs w:val="20"/>
+              </w:rPr>
+              <w:t>–  eCL</w:t>
+            </w:r>
+            <w:proofErr w:type="gramEnd"/>
+            <w:r>
+              <w:rPr>
+                <w:rFonts w:ascii="Times New Roman (PCL6)" w:hAnsi="Times New Roman (PCL6)"/>
+                <w:sz w:val="24"/>
+                <w:szCs w:val="20"/>
+              </w:rPr>
+              <w:t xml:space="preserve"> side changes for Work day feed integration.</w:t>
+            </w:r>
+            <w:r>
+              <w:rPr>
+                <w:rFonts w:ascii="Times New Roman (PCL6)" w:hAnsi="Times New Roman (PCL6)"/>
+                <w:sz w:val="24"/>
+                <w:szCs w:val="20"/>
+              </w:rPr>
+              <w:t xml:space="preserve"> </w:t>
+            </w:r>
+            <w:r>
+              <w:rPr>
+                <w:rFonts w:ascii="Times New Roman (PCL6)" w:hAnsi="Times New Roman (PCL6)"/>
+              </w:rPr>
+              <w:t>Updated size of col Dept_ID</w:t>
+            </w:r>
+            <w:r>
+              <w:rPr>
+                <w:rFonts w:ascii="Times New Roman (PCL6)" w:hAnsi="Times New Roman (PCL6)"/>
+              </w:rPr>
+              <w:t xml:space="preserve"> in data conversion task in PS file load.</w:t>
+            </w:r>
+          </w:p>
+        </w:tc>
+        <w:tc>
+          <w:tcPr>
+            <w:tcW w:w="2790" w:type="dxa"/>
+          </w:tcPr>
+          <w:p>
+            <w:pPr>
+              <w:pStyle w:val="hdr1"/>
+              <w:ind w:left="0"/>
+              <w:jc w:val="left"/>
+            </w:pPr>
+            <w:r>
+              <w:t>Susmitha Palacherla</w:t>
+            </w:r>
+          </w:p>
+        </w:tc>
+      </w:tr>
+      <w:tr>
+        <w:trPr>
+          <w:ins w:id="8" w:author="Palacherla, Susmitha C (NONUS)" w:date="2019-06-08T18:32:00Z"/>
+        </w:trPr>
+        <w:tc>
+          <w:tcPr>
+            <w:tcW w:w="1440" w:type="dxa"/>
+          </w:tcPr>
+          <w:p>
+            <w:pPr>
+              <w:pStyle w:val="hdr1"/>
+              <w:ind w:left="0"/>
+              <w:jc w:val="left"/>
+              <w:rPr>
+                <w:ins w:id="9" w:author="Palacherla, Susmitha C (NONUS)" w:date="2019-06-08T18:32:00Z"/>
+              </w:rPr>
+            </w:pPr>
+            <w:ins w:id="10" w:author="Palacherla, Susmitha C (NONUS)" w:date="2019-06-08T18:32:00Z">
               <w:r>
-                <w:t>01/09/2019</w:t>
+                <w:t>06/07/2019</w:t>
               </w:r>
             </w:ins>
           </w:p>
@@ -1970,65 +2076,18 @@
             <w:pPr>
               <w:spacing w:before="60" w:line="240" w:lineRule="auto"/>
               <w:rPr>
-                <w:ins w:id="11" w:author="Palacherla, Susmitha C (NONUS)" w:date="2019-01-08T16:19:00Z"/>
+                <w:ins w:id="11" w:author="Palacherla, Susmitha C (NONUS)" w:date="2019-06-08T18:32:00Z"/>
                 <w:rFonts w:ascii="Times New Roman (PCL6)" w:hAnsi="Times New Roman (PCL6)"/>
-              </w:rPr>
-              <w:pPrChange w:id="12" w:author="Palacherla, Susmitha C (NONUS)" w:date="2019-01-08T16:20:00Z">
-                <w:pPr>
-                  <w:pStyle w:val="hdr1"/>
-                  <w:ind w:left="0"/>
-                  <w:jc w:val="left"/>
-                </w:pPr>
-              </w:pPrChange>
-            </w:pPr>
-            <w:ins w:id="13" w:author="Palacherla, Susmitha C (NONUS)" w:date="2019-01-08T16:19:00Z">
-              <w:r>
-                <w:rPr>
-                  <w:rFonts w:ascii="Times New Roman (PCL6)" w:hAnsi="Times New Roman (PCL6)"/>
-                  <w:sz w:val="24"/>
-                  <w:szCs w:val="20"/>
-                  <w:rPrChange w:id="14" w:author="Palacherla, Susmitha C (NONUS)" w:date="2019-01-08T16:20:00Z">
-                    <w:rPr/>
-                  </w:rPrChange>
-                </w:rPr>
-                <w:t>TFS 13168 –  eCL side changes for Work day feed integration.</w:t>
-              </w:r>
-            </w:ins>
-            <w:ins w:id="15" w:author="Palacherla, Susmitha C (NONUS)" w:date="2019-01-08T16:20:00Z">
-              <w:r>
-                <w:rPr>
-                  <w:rFonts w:ascii="Times New Roman (PCL6)" w:hAnsi="Times New Roman (PCL6)"/>
-                  <w:sz w:val="24"/>
-                  <w:szCs w:val="20"/>
-                </w:rPr>
-                <w:t xml:space="preserve"> </w:t>
-              </w:r>
-            </w:ins>
-            <w:ins w:id="16" w:author="Palacherla, Susmitha C (NONUS)" w:date="2019-01-08T16:19:00Z">
-              <w:r>
-                <w:rPr>
-                  <w:rFonts w:ascii="Times New Roman (PCL6)" w:hAnsi="Times New Roman (PCL6)"/>
-                  <w:rPrChange w:id="17" w:author="Palacherla, Susmitha C (NONUS)" w:date="2019-01-08T16:20:00Z">
-                    <w:rPr/>
-                  </w:rPrChange>
-                </w:rPr>
-                <w:t>Updated size of col Dept_ID</w:t>
-              </w:r>
-            </w:ins>
-            <w:ins w:id="18" w:author="Palacherla, Susmitha C (NONUS)" w:date="2019-01-08T16:20:00Z">
+                <w:sz w:val="24"/>
+                <w:szCs w:val="20"/>
+              </w:rPr>
+            </w:pPr>
+            <w:ins w:id="12" w:author="Palacherla, Susmitha C (NONUS)" w:date="2019-06-08T18:32:00Z">
               <w:r>
                 <w:rPr>
                   <w:rFonts w:ascii="Times New Roman (PCL6)" w:hAnsi="Times New Roman (PCL6)"/>
                 </w:rPr>
-                <w:t xml:space="preserve"> in data </w:t>
-              </w:r>
-              <w:bookmarkStart w:id="19" w:name="_GoBack"/>
-              <w:bookmarkEnd w:id="19"/>
-              <w:r>
-                <w:rPr>
-                  <w:rFonts w:ascii="Times New Roman (PCL6)" w:hAnsi="Times New Roman (PCL6)"/>
-                </w:rPr>
-                <w:t>conversion task in PS file load.</w:t>
+                <w:t>TFS 13777 – Conversion to Maximus Ids</w:t>
               </w:r>
             </w:ins>
           </w:p>
@@ -2043,10 +2102,10 @@
               <w:ind w:left="0"/>
               <w:jc w:val="left"/>
               <w:rPr>
-                <w:ins w:id="20" w:author="Palacherla, Susmitha C (NONUS)" w:date="2019-01-08T16:19:00Z"/>
-              </w:rPr>
-            </w:pPr>
-            <w:ins w:id="21" w:author="Palacherla, Susmitha C (NONUS)" w:date="2019-01-08T16:20:00Z">
+                <w:ins w:id="13" w:author="Palacherla, Susmitha C (NONUS)" w:date="2019-06-08T18:32:00Z"/>
+              </w:rPr>
+            </w:pPr>
+            <w:ins w:id="14" w:author="Palacherla, Susmitha C (NONUS)" w:date="2019-06-08T18:32:00Z">
               <w:r>
                 <w:t>Susmitha Palacherla</w:t>
               </w:r>
@@ -2071,14 +2130,14 @@
           <w:rFonts w:ascii="Times New Roman" w:hAnsi="Times New Roman"/>
         </w:rPr>
       </w:pPr>
-      <w:bookmarkStart w:id="22" w:name="_Toc434743870"/>
+      <w:bookmarkStart w:id="15" w:name="_Toc434743870"/>
       <w:r>
         <w:rPr>
           <w:rFonts w:ascii="Times New Roman" w:hAnsi="Times New Roman"/>
         </w:rPr>
         <w:br w:type="page"/>
       </w:r>
-      <w:bookmarkEnd w:id="22"/>
+      <w:bookmarkEnd w:id="15"/>
     </w:p>
     <w:sdt>
       <w:sdtPr>
@@ -3955,7 +4014,7 @@
           <w:color w:val="auto"/>
         </w:rPr>
       </w:pPr>
-      <w:bookmarkStart w:id="23" w:name="_Toc482950185"/>
+      <w:bookmarkStart w:id="16" w:name="_Toc482950185"/>
       <w:r>
         <w:rPr>
           <w:rFonts w:ascii="Times New Roman" w:hAnsi="Times New Roman" w:cs="Times New Roman"/>
@@ -3964,7 +4023,7 @@
         <w:lastRenderedPageBreak/>
         <w:t>Overview</w:t>
       </w:r>
-      <w:bookmarkEnd w:id="23"/>
+      <w:bookmarkEnd w:id="16"/>
     </w:p>
     <w:p>
       <w:pPr>
@@ -3976,7 +4035,7 @@
           <w:szCs w:val="22"/>
         </w:rPr>
       </w:pPr>
-      <w:bookmarkStart w:id="24" w:name="_Toc482950186"/>
+      <w:bookmarkStart w:id="17" w:name="_Toc482950186"/>
       <w:r>
         <w:rPr>
           <w:rFonts w:ascii="Times New Roman" w:hAnsi="Times New Roman" w:cs="Times New Roman"/>
@@ -3995,7 +4054,7 @@
         </w:rPr>
         <w:t>Description</w:t>
       </w:r>
-      <w:bookmarkEnd w:id="24"/>
+      <w:bookmarkEnd w:id="17"/>
     </w:p>
     <w:p>
       <w:pPr>
@@ -4028,7 +4087,27 @@
           <w:sz w:val="20"/>
           <w:szCs w:val="20"/>
         </w:rPr>
-        <w:t xml:space="preserve">he eCoaching Log (eCL) is an internal </w:t>
+        <w:t>he eCoaching Log (</w:t>
+      </w:r>
+      <w:proofErr w:type="gramStart"/>
+      <w:r>
+        <w:rPr>
+          <w:rFonts w:ascii="Times New Roman" w:hAnsi="Times New Roman"/>
+          <w:color w:val="000000" w:themeColor="text1"/>
+          <w:sz w:val="20"/>
+          <w:szCs w:val="20"/>
+        </w:rPr>
+        <w:t>eCL</w:t>
+      </w:r>
+      <w:proofErr w:type="gramEnd"/>
+      <w:r>
+        <w:rPr>
+          <w:rFonts w:ascii="Times New Roman" w:hAnsi="Times New Roman"/>
+          <w:color w:val="000000" w:themeColor="text1"/>
+          <w:sz w:val="20"/>
+          <w:szCs w:val="20"/>
+        </w:rPr>
+        <w:t xml:space="preserve">) is an internal </w:t>
       </w:r>
       <w:r>
         <w:rPr>
@@ -4083,7 +4162,7 @@
           <w:szCs w:val="22"/>
         </w:rPr>
       </w:pPr>
-      <w:bookmarkStart w:id="25" w:name="_Toc482950187"/>
+      <w:bookmarkStart w:id="18" w:name="_Toc482950187"/>
       <w:r>
         <w:rPr>
           <w:rFonts w:ascii="Times New Roman" w:hAnsi="Times New Roman" w:cs="Times New Roman"/>
@@ -4102,7 +4181,7 @@
         </w:rPr>
         <w:t xml:space="preserve"> Scope</w:t>
       </w:r>
-      <w:bookmarkEnd w:id="25"/>
+      <w:bookmarkEnd w:id="18"/>
     </w:p>
     <w:p>
       <w:pPr>
@@ -4168,7 +4247,7 @@
           <w:szCs w:val="22"/>
         </w:rPr>
       </w:pPr>
-      <w:bookmarkStart w:id="26" w:name="_Toc482950188"/>
+      <w:bookmarkStart w:id="19" w:name="_Toc482950188"/>
       <w:r>
         <w:rPr>
           <w:rFonts w:ascii="Times New Roman" w:hAnsi="Times New Roman" w:cs="Times New Roman"/>
@@ -4178,7 +4257,7 @@
         </w:rPr>
         <w:t>Source Files</w:t>
       </w:r>
-      <w:bookmarkEnd w:id="26"/>
+      <w:bookmarkEnd w:id="19"/>
     </w:p>
     <w:p>
       <w:pPr>
@@ -4307,7 +4386,7 @@
           <w:szCs w:val="22"/>
         </w:rPr>
       </w:pPr>
-      <w:bookmarkStart w:id="27" w:name="_Toc482950189"/>
+      <w:bookmarkStart w:id="20" w:name="_Toc482950189"/>
       <w:r>
         <w:rPr>
           <w:rFonts w:ascii="Times New Roman" w:hAnsi="Times New Roman" w:cs="Times New Roman"/>
@@ -4317,7 +4396,7 @@
         </w:rPr>
         <w:t>Module List</w:t>
       </w:r>
-      <w:bookmarkEnd w:id="27"/>
+      <w:bookmarkEnd w:id="20"/>
     </w:p>
     <w:p>
       <w:pPr>
@@ -4475,7 +4554,7 @@
           <w:szCs w:val="22"/>
         </w:rPr>
       </w:pPr>
-      <w:bookmarkStart w:id="28" w:name="_Toc482950190"/>
+      <w:bookmarkStart w:id="21" w:name="_Toc482950190"/>
       <w:r>
         <w:rPr>
           <w:rFonts w:ascii="Times New Roman" w:hAnsi="Times New Roman" w:cs="Times New Roman"/>
@@ -4485,7 +4564,7 @@
         </w:rPr>
         <w:t>Software and Hardware Interfaces</w:t>
       </w:r>
-      <w:bookmarkEnd w:id="28"/>
+      <w:bookmarkEnd w:id="21"/>
     </w:p>
     <w:p>
       <w:pPr>
@@ -4495,7 +4574,7 @@
           <w:color w:val="auto"/>
         </w:rPr>
       </w:pPr>
-      <w:bookmarkStart w:id="29" w:name="_Toc482950191"/>
+      <w:bookmarkStart w:id="22" w:name="_Toc482950191"/>
       <w:r>
         <w:rPr>
           <w:rFonts w:ascii="Times New Roman" w:hAnsi="Times New Roman" w:cs="Times New Roman"/>
@@ -4503,7 +4582,7 @@
         </w:rPr>
         <w:t>Software</w:t>
       </w:r>
-      <w:bookmarkEnd w:id="29"/>
+      <w:bookmarkEnd w:id="22"/>
     </w:p>
     <w:p>
       <w:pPr>
@@ -4602,7 +4681,7 @@
           <w:color w:val="auto"/>
         </w:rPr>
       </w:pPr>
-      <w:bookmarkStart w:id="30" w:name="_Toc482950192"/>
+      <w:bookmarkStart w:id="23" w:name="_Toc482950192"/>
       <w:r>
         <w:rPr>
           <w:rFonts w:ascii="Times New Roman" w:hAnsi="Times New Roman" w:cs="Times New Roman"/>
@@ -4610,7 +4689,7 @@
         </w:rPr>
         <w:t>Hardware</w:t>
       </w:r>
-      <w:bookmarkEnd w:id="30"/>
+      <w:bookmarkEnd w:id="23"/>
     </w:p>
     <w:p>
       <w:pPr>
@@ -5048,7 +5127,7 @@
           <w:szCs w:val="22"/>
         </w:rPr>
       </w:pPr>
-      <w:bookmarkStart w:id="31" w:name="_Toc482950193"/>
+      <w:bookmarkStart w:id="24" w:name="_Toc482950193"/>
       <w:r>
         <w:rPr>
           <w:rFonts w:ascii="Times New Roman" w:hAnsi="Times New Roman" w:cs="Times New Roman"/>
@@ -5058,7 +5137,7 @@
         </w:rPr>
         <w:t>Users</w:t>
       </w:r>
-      <w:bookmarkEnd w:id="31"/>
+      <w:bookmarkEnd w:id="24"/>
       <w:r>
         <w:rPr>
           <w:rFonts w:ascii="Times New Roman" w:hAnsi="Times New Roman" w:cs="Times New Roman"/>
@@ -5145,7 +5224,7 @@
           <w:color w:val="auto"/>
         </w:rPr>
       </w:pPr>
-      <w:bookmarkStart w:id="32" w:name="_Toc482950194"/>
+      <w:bookmarkStart w:id="25" w:name="_Toc482950194"/>
       <w:r>
         <w:rPr>
           <w:rFonts w:ascii="Times New Roman" w:hAnsi="Times New Roman" w:cs="Times New Roman"/>
@@ -5153,7 +5232,7 @@
         </w:rPr>
         <w:t>Details</w:t>
       </w:r>
-      <w:bookmarkEnd w:id="32"/>
+      <w:bookmarkEnd w:id="25"/>
     </w:p>
     <w:p>
       <w:pPr>
@@ -5200,14 +5279,14 @@
           <w:vanish/>
         </w:rPr>
       </w:pPr>
-      <w:bookmarkStart w:id="33" w:name="_Toc387654370"/>
-      <w:bookmarkStart w:id="34" w:name="_Toc387758815"/>
-      <w:bookmarkStart w:id="35" w:name="_Toc482877918"/>
-      <w:bookmarkStart w:id="36" w:name="_Toc482950195"/>
-      <w:bookmarkEnd w:id="33"/>
-      <w:bookmarkEnd w:id="34"/>
-      <w:bookmarkEnd w:id="35"/>
-      <w:bookmarkEnd w:id="36"/>
+      <w:bookmarkStart w:id="26" w:name="_Toc387654370"/>
+      <w:bookmarkStart w:id="27" w:name="_Toc387758815"/>
+      <w:bookmarkStart w:id="28" w:name="_Toc482877918"/>
+      <w:bookmarkStart w:id="29" w:name="_Toc482950195"/>
+      <w:bookmarkEnd w:id="26"/>
+      <w:bookmarkEnd w:id="27"/>
+      <w:bookmarkEnd w:id="28"/>
+      <w:bookmarkEnd w:id="29"/>
     </w:p>
     <w:p>
       <w:pPr>
@@ -5228,14 +5307,14 @@
           <w:vanish/>
         </w:rPr>
       </w:pPr>
-      <w:bookmarkStart w:id="37" w:name="_Toc387654371"/>
-      <w:bookmarkStart w:id="38" w:name="_Toc387758816"/>
-      <w:bookmarkStart w:id="39" w:name="_Toc482877919"/>
-      <w:bookmarkStart w:id="40" w:name="_Toc482950196"/>
-      <w:bookmarkEnd w:id="37"/>
-      <w:bookmarkEnd w:id="38"/>
-      <w:bookmarkEnd w:id="39"/>
-      <w:bookmarkEnd w:id="40"/>
+      <w:bookmarkStart w:id="30" w:name="_Toc387654371"/>
+      <w:bookmarkStart w:id="31" w:name="_Toc387758816"/>
+      <w:bookmarkStart w:id="32" w:name="_Toc482877919"/>
+      <w:bookmarkStart w:id="33" w:name="_Toc482950196"/>
+      <w:bookmarkEnd w:id="30"/>
+      <w:bookmarkEnd w:id="31"/>
+      <w:bookmarkEnd w:id="32"/>
+      <w:bookmarkEnd w:id="33"/>
     </w:p>
     <w:p>
       <w:pPr>
@@ -5251,7 +5330,7 @@
           <w:szCs w:val="22"/>
         </w:rPr>
       </w:pPr>
-      <w:bookmarkStart w:id="41" w:name="_Toc482950197"/>
+      <w:bookmarkStart w:id="34" w:name="_Toc482950197"/>
       <w:r>
         <w:rPr>
           <w:rFonts w:ascii="Times New Roman" w:hAnsi="Times New Roman" w:cs="Times New Roman"/>
@@ -5261,7 +5340,7 @@
         </w:rPr>
         <w:t>Source Files</w:t>
       </w:r>
-      <w:bookmarkEnd w:id="41"/>
+      <w:bookmarkEnd w:id="34"/>
     </w:p>
     <w:p>
       <w:pPr>
@@ -5275,7 +5354,7 @@
           <w:color w:val="auto"/>
         </w:rPr>
       </w:pPr>
-      <w:bookmarkStart w:id="42" w:name="_Toc482950198"/>
+      <w:bookmarkStart w:id="35" w:name="_Toc482950198"/>
       <w:r>
         <w:rPr>
           <w:rFonts w:ascii="Times New Roman" w:hAnsi="Times New Roman" w:cs="Times New Roman"/>
@@ -5283,7 +5362,7 @@
         </w:rPr>
         <w:t>PS_Employee_Information_mmddyyyy.csv</w:t>
       </w:r>
-      <w:bookmarkEnd w:id="42"/>
+      <w:bookmarkEnd w:id="35"/>
     </w:p>
     <w:p>
       <w:pPr>
@@ -5444,8 +5523,13 @@
         </w:rPr>
       </w:pPr>
       <w:r>
-        <w:t>Encrypted file: PS_Employee_Information_mmddyyyy.csv.zip.encrypt</w:t>
-      </w:r>
+        <w:t xml:space="preserve">Encrypted file: </w:t>
+      </w:r>
+      <w:proofErr w:type="spellStart"/>
+      <w:r>
+        <w:t>PS_Employee_Information_mmddyyyy.csv.zip.encrypt</w:t>
+      </w:r>
+      <w:proofErr w:type="spellEnd"/>
     </w:p>
     <w:p>
       <w:pPr>
@@ -5560,7 +5644,7 @@
           <w:color w:val="auto"/>
         </w:rPr>
       </w:pPr>
-      <w:bookmarkStart w:id="43" w:name="_Toc482950199"/>
+      <w:bookmarkStart w:id="36" w:name="_Toc482950199"/>
       <w:r>
         <w:rPr>
           <w:rFonts w:ascii="Times New Roman" w:hAnsi="Times New Roman" w:cs="Times New Roman"/>
@@ -5568,7 +5652,7 @@
         </w:rPr>
         <w:t>Employee_Information_WithProgram.csv</w:t>
       </w:r>
-      <w:bookmarkEnd w:id="43"/>
+      <w:bookmarkEnd w:id="36"/>
     </w:p>
     <w:p>
       <w:pPr>
@@ -5589,7 +5673,21 @@
         <w:rPr>
           <w:rFonts w:ascii="Times New Roman" w:hAnsi="Times New Roman"/>
         </w:rPr>
-        <w:t>Description: This is an Employee file from Aspect eWFM. Used to capture the Supervisor for employees having a CSR job code and the program value. The program value should be associated with the call or activity and will be input from the web interface or provided in the Coaching requests from Quality system and Outliers feeds. The program value based on the agents 1MULTI value from eWFM will only be sued when a program cannot be identified for the call activity for a specific coaching log.</w:t>
+        <w:t xml:space="preserve">Description: This is an Employee file from Aspect eWFM. Used to capture the Supervisor for employees having a CSR job code and the program value. The program value should be associated with the call or activity and will be input from the web interface or provided in the Coaching requests from Quality system and Outliers feeds. The program value based on the </w:t>
+      </w:r>
+      <w:proofErr w:type="gramStart"/>
+      <w:r>
+        <w:rPr>
+          <w:rFonts w:ascii="Times New Roman" w:hAnsi="Times New Roman"/>
+        </w:rPr>
+        <w:t>agents</w:t>
+      </w:r>
+      <w:proofErr w:type="gramEnd"/>
+      <w:r>
+        <w:rPr>
+          <w:rFonts w:ascii="Times New Roman" w:hAnsi="Times New Roman"/>
+        </w:rPr>
+        <w:t xml:space="preserve"> 1MULTI value from eWFM will only be sued when a program cannot be identified for the call activity for a specific coaching log.</w:t>
       </w:r>
     </w:p>
     <w:p>
@@ -5709,9 +5807,11 @@
       <w:r>
         <w:t xml:space="preserve">Encrypted file: </w:t>
       </w:r>
+      <w:proofErr w:type="spellStart"/>
       <w:r>
         <w:t>Employee_Information_WithProgram.csv.zip.encrypt</w:t>
       </w:r>
+      <w:proofErr w:type="spellEnd"/>
     </w:p>
     <w:p>
       <w:pPr>
@@ -5826,7 +5926,7 @@
           <w:color w:val="auto"/>
         </w:rPr>
       </w:pPr>
-      <w:bookmarkStart w:id="44" w:name="_Toc482950200"/>
+      <w:bookmarkStart w:id="37" w:name="_Toc482950200"/>
       <w:r>
         <w:rPr>
           <w:rFonts w:ascii="Times New Roman" w:hAnsi="Times New Roman" w:cs="Times New Roman"/>
@@ -5834,7 +5934,7 @@
         </w:rPr>
         <w:t>HR_Employee_Information.csv</w:t>
       </w:r>
-      <w:bookmarkEnd w:id="44"/>
+      <w:bookmarkEnd w:id="37"/>
     </w:p>
     <w:p>
       <w:pPr>
@@ -5998,9 +6098,11 @@
       <w:r>
         <w:t xml:space="preserve">Encrypted file: </w:t>
       </w:r>
+      <w:proofErr w:type="spellStart"/>
       <w:r>
         <w:t>HR_Employee_Information.csv.zip.encrypt</w:t>
       </w:r>
+      <w:proofErr w:type="spellEnd"/>
     </w:p>
     <w:p>
       <w:pPr>
@@ -6100,7 +6202,7 @@
           <w:szCs w:val="22"/>
         </w:rPr>
       </w:pPr>
-      <w:bookmarkStart w:id="45" w:name="_Toc482950201"/>
+      <w:bookmarkStart w:id="38" w:name="_Toc482950201"/>
       <w:r>
         <w:rPr>
           <w:rFonts w:ascii="Times New Roman" w:hAnsi="Times New Roman" w:cs="Times New Roman"/>
@@ -6110,7 +6212,7 @@
         </w:rPr>
         <w:t>Module Details</w:t>
       </w:r>
-      <w:bookmarkEnd w:id="45"/>
+      <w:bookmarkEnd w:id="38"/>
     </w:p>
     <w:p>
       <w:pPr>
@@ -6124,7 +6226,7 @@
           <w:color w:val="auto"/>
         </w:rPr>
       </w:pPr>
-      <w:bookmarkStart w:id="46" w:name="_Toc482950202"/>
+      <w:bookmarkStart w:id="39" w:name="_Toc482950202"/>
       <w:r>
         <w:rPr>
           <w:rFonts w:ascii="Times New Roman" w:hAnsi="Times New Roman" w:cs="Times New Roman"/>
@@ -6132,7 +6234,7 @@
         </w:rPr>
         <w:t>SQL agent job</w:t>
       </w:r>
-      <w:bookmarkEnd w:id="46"/>
+      <w:bookmarkEnd w:id="39"/>
     </w:p>
     <w:p>
       <w:pPr>
@@ -6251,8 +6353,30 @@
         <w:rPr>
           <w:rFonts w:ascii="Times New Roman" w:hAnsi="Times New Roman"/>
         </w:rPr>
-        <w:t>Production Config File: Prod_Employee_Hierarchy.dtsConfig</w:t>
-      </w:r>
+        <w:t xml:space="preserve">Production </w:t>
+      </w:r>
+      <w:proofErr w:type="spellStart"/>
+      <w:r>
+        <w:rPr>
+          <w:rFonts w:ascii="Times New Roman" w:hAnsi="Times New Roman"/>
+        </w:rPr>
+        <w:t>Config</w:t>
+      </w:r>
+      <w:proofErr w:type="spellEnd"/>
+      <w:r>
+        <w:rPr>
+          <w:rFonts w:ascii="Times New Roman" w:hAnsi="Times New Roman"/>
+        </w:rPr>
+        <w:t xml:space="preserve"> File: </w:t>
+      </w:r>
+      <w:proofErr w:type="spellStart"/>
+      <w:r>
+        <w:rPr>
+          <w:rFonts w:ascii="Times New Roman" w:hAnsi="Times New Roman"/>
+        </w:rPr>
+        <w:t>Prod_Employee_Hierarchy.dtsConfig</w:t>
+      </w:r>
+      <w:proofErr w:type="spellEnd"/>
     </w:p>
     <w:p>
       <w:pPr>
@@ -6275,12 +6399,14 @@
         </w:rPr>
         <w:t xml:space="preserve">Owner: </w:t>
       </w:r>
+      <w:proofErr w:type="spellStart"/>
       <w:r>
         <w:rPr>
           <w:rFonts w:ascii="Times New Roman" w:hAnsi="Times New Roman"/>
         </w:rPr>
         <w:t>ecljobowner</w:t>
       </w:r>
+      <w:proofErr w:type="spellEnd"/>
     </w:p>
     <w:p>
       <w:pPr>
@@ -6303,11 +6429,19 @@
         </w:rPr>
         <w:t xml:space="preserve">Run As: </w:t>
       </w:r>
-      <w:r>
-        <w:rPr>
-          <w:rFonts w:ascii="Times New Roman" w:hAnsi="Times New Roman"/>
-        </w:rPr>
-        <w:t>ECLProxy (ECL Credential using application service account VNGT\SVC-SQLECLP01</w:t>
+      <w:proofErr w:type="spellStart"/>
+      <w:r>
+        <w:rPr>
+          <w:rFonts w:ascii="Times New Roman" w:hAnsi="Times New Roman"/>
+        </w:rPr>
+        <w:t>ECLProxy</w:t>
+      </w:r>
+      <w:proofErr w:type="spellEnd"/>
+      <w:r>
+        <w:rPr>
+          <w:rFonts w:ascii="Times New Roman" w:hAnsi="Times New Roman"/>
+        </w:rPr>
+        <w:t xml:space="preserve"> (ECL Credential using application service account VNGT\SVC-SQLECLP01</w:t>
       </w:r>
     </w:p>
     <w:p>
@@ -6390,7 +6524,7 @@
           <w:color w:val="auto"/>
         </w:rPr>
       </w:pPr>
-      <w:bookmarkStart w:id="47" w:name="_Toc482950203"/>
+      <w:bookmarkStart w:id="40" w:name="_Toc482950203"/>
       <w:r>
         <w:rPr>
           <w:rFonts w:ascii="Times New Roman" w:hAnsi="Times New Roman" w:cs="Times New Roman"/>
@@ -6398,7 +6532,7 @@
         </w:rPr>
         <w:t>SSIS Package</w:t>
       </w:r>
-      <w:bookmarkEnd w:id="47"/>
+      <w:bookmarkEnd w:id="40"/>
     </w:p>
     <w:p>
       <w:pPr>
@@ -6486,6 +6620,7 @@
                 <w:szCs w:val="24"/>
               </w:rPr>
             </w:pPr>
+            <w:proofErr w:type="spellStart"/>
             <w:r>
               <w:rPr>
                 <w:rFonts w:ascii="Times New Roman" w:hAnsi="Times New Roman"/>
@@ -6495,6 +6630,7 @@
               </w:rPr>
               <w:t>DataType</w:t>
             </w:r>
+            <w:proofErr w:type="spellEnd"/>
           </w:p>
         </w:tc>
         <w:tc>
@@ -6591,6 +6727,7 @@
                 <w:szCs w:val="20"/>
               </w:rPr>
             </w:pPr>
+            <w:proofErr w:type="spellStart"/>
             <w:r>
               <w:rPr>
                 <w:rFonts w:ascii="Times New Roman" w:hAnsi="Times New Roman"/>
@@ -6599,6 +6736,7 @@
               </w:rPr>
               <w:t>Decrypt_In</w:t>
             </w:r>
+            <w:proofErr w:type="spellEnd"/>
           </w:p>
         </w:tc>
         <w:tc>
@@ -6674,7 +6812,25 @@
                 <w:sz w:val="16"/>
                 <w:szCs w:val="16"/>
               </w:rPr>
-              <w:t>*set from config file</w:t>
+              <w:t xml:space="preserve">*set from </w:t>
+            </w:r>
+            <w:proofErr w:type="spellStart"/>
+            <w:r>
+              <w:rPr>
+                <w:rFonts w:ascii="Times New Roman" w:hAnsi="Times New Roman"/>
+                <w:sz w:val="16"/>
+                <w:szCs w:val="16"/>
+              </w:rPr>
+              <w:t>config</w:t>
+            </w:r>
+            <w:proofErr w:type="spellEnd"/>
+            <w:r>
+              <w:rPr>
+                <w:rFonts w:ascii="Times New Roman" w:hAnsi="Times New Roman"/>
+                <w:sz w:val="16"/>
+                <w:szCs w:val="16"/>
+              </w:rPr>
+              <w:t xml:space="preserve"> file</w:t>
             </w:r>
           </w:p>
         </w:tc>
@@ -6727,6 +6883,7 @@
                 <w:szCs w:val="20"/>
               </w:rPr>
             </w:pPr>
+            <w:proofErr w:type="spellStart"/>
             <w:r>
               <w:rPr>
                 <w:rFonts w:ascii="Times New Roman" w:hAnsi="Times New Roman"/>
@@ -6735,6 +6892,7 @@
               </w:rPr>
               <w:t>Decrypt_Out</w:t>
             </w:r>
+            <w:proofErr w:type="spellEnd"/>
           </w:p>
         </w:tc>
         <w:tc>
@@ -6828,7 +6986,25 @@
                 <w:sz w:val="16"/>
                 <w:szCs w:val="16"/>
               </w:rPr>
-              <w:t>*set from config file</w:t>
+              <w:t xml:space="preserve">*set from </w:t>
+            </w:r>
+            <w:proofErr w:type="spellStart"/>
+            <w:r>
+              <w:rPr>
+                <w:rFonts w:ascii="Times New Roman" w:hAnsi="Times New Roman"/>
+                <w:sz w:val="16"/>
+                <w:szCs w:val="16"/>
+              </w:rPr>
+              <w:t>config</w:t>
+            </w:r>
+            <w:proofErr w:type="spellEnd"/>
+            <w:r>
+              <w:rPr>
+                <w:rFonts w:ascii="Times New Roman" w:hAnsi="Times New Roman"/>
+                <w:sz w:val="16"/>
+                <w:szCs w:val="16"/>
+              </w:rPr>
+              <w:t xml:space="preserve"> file</w:t>
             </w:r>
           </w:p>
         </w:tc>
@@ -6881,6 +7057,7 @@
                 <w:szCs w:val="20"/>
               </w:rPr>
             </w:pPr>
+            <w:proofErr w:type="spellStart"/>
             <w:r>
               <w:rPr>
                 <w:rFonts w:ascii="Times New Roman" w:hAnsi="Times New Roman"/>
@@ -6889,6 +7066,7 @@
               </w:rPr>
               <w:t>Encrypt_Out</w:t>
             </w:r>
+            <w:proofErr w:type="spellEnd"/>
           </w:p>
         </w:tc>
         <w:tc>
@@ -6983,7 +7161,25 @@
                 <w:sz w:val="16"/>
                 <w:szCs w:val="16"/>
               </w:rPr>
-              <w:t>*set from config file</w:t>
+              <w:t xml:space="preserve">*set from </w:t>
+            </w:r>
+            <w:proofErr w:type="spellStart"/>
+            <w:r>
+              <w:rPr>
+                <w:rFonts w:ascii="Times New Roman" w:hAnsi="Times New Roman"/>
+                <w:sz w:val="16"/>
+                <w:szCs w:val="16"/>
+              </w:rPr>
+              <w:t>config</w:t>
+            </w:r>
+            <w:proofErr w:type="spellEnd"/>
+            <w:r>
+              <w:rPr>
+                <w:rFonts w:ascii="Times New Roman" w:hAnsi="Times New Roman"/>
+                <w:sz w:val="16"/>
+                <w:szCs w:val="16"/>
+              </w:rPr>
+              <w:t xml:space="preserve"> file</w:t>
             </w:r>
           </w:p>
         </w:tc>
@@ -7036,6 +7232,7 @@
                 <w:szCs w:val="20"/>
               </w:rPr>
             </w:pPr>
+            <w:proofErr w:type="spellStart"/>
             <w:r>
               <w:rPr>
                 <w:rFonts w:ascii="Times New Roman" w:hAnsi="Times New Roman"/>
@@ -7044,6 +7241,7 @@
               </w:rPr>
               <w:t>CCEmail</w:t>
             </w:r>
+            <w:proofErr w:type="spellEnd"/>
           </w:p>
         </w:tc>
         <w:tc>
@@ -7121,7 +7319,25 @@
                 <w:sz w:val="16"/>
                 <w:szCs w:val="16"/>
               </w:rPr>
-              <w:t>*set from config file</w:t>
+              <w:t xml:space="preserve">*set from </w:t>
+            </w:r>
+            <w:proofErr w:type="spellStart"/>
+            <w:r>
+              <w:rPr>
+                <w:rFonts w:ascii="Times New Roman" w:hAnsi="Times New Roman"/>
+                <w:sz w:val="16"/>
+                <w:szCs w:val="16"/>
+              </w:rPr>
+              <w:t>config</w:t>
+            </w:r>
+            <w:proofErr w:type="spellEnd"/>
+            <w:r>
+              <w:rPr>
+                <w:rFonts w:ascii="Times New Roman" w:hAnsi="Times New Roman"/>
+                <w:sz w:val="16"/>
+                <w:szCs w:val="16"/>
+              </w:rPr>
+              <w:t xml:space="preserve"> file</w:t>
             </w:r>
           </w:p>
         </w:tc>
@@ -7174,6 +7390,7 @@
                 <w:szCs w:val="20"/>
               </w:rPr>
             </w:pPr>
+            <w:proofErr w:type="spellStart"/>
             <w:r>
               <w:rPr>
                 <w:rFonts w:ascii="Times New Roman" w:hAnsi="Times New Roman"/>
@@ -7182,6 +7399,7 @@
               </w:rPr>
               <w:t>FromEmail</w:t>
             </w:r>
+            <w:proofErr w:type="spellEnd"/>
           </w:p>
         </w:tc>
         <w:tc>
@@ -7259,7 +7477,25 @@
                 <w:sz w:val="16"/>
                 <w:szCs w:val="16"/>
               </w:rPr>
-              <w:t>*set from config file</w:t>
+              <w:t xml:space="preserve">*set from </w:t>
+            </w:r>
+            <w:proofErr w:type="spellStart"/>
+            <w:r>
+              <w:rPr>
+                <w:rFonts w:ascii="Times New Roman" w:hAnsi="Times New Roman"/>
+                <w:sz w:val="16"/>
+                <w:szCs w:val="16"/>
+              </w:rPr>
+              <w:t>config</w:t>
+            </w:r>
+            <w:proofErr w:type="spellEnd"/>
+            <w:r>
+              <w:rPr>
+                <w:rFonts w:ascii="Times New Roman" w:hAnsi="Times New Roman"/>
+                <w:sz w:val="16"/>
+                <w:szCs w:val="16"/>
+              </w:rPr>
+              <w:t xml:space="preserve"> file</w:t>
             </w:r>
           </w:p>
         </w:tc>
@@ -7312,6 +7548,7 @@
                 <w:szCs w:val="20"/>
               </w:rPr>
             </w:pPr>
+            <w:proofErr w:type="spellStart"/>
             <w:r>
               <w:rPr>
                 <w:rFonts w:ascii="Times New Roman" w:hAnsi="Times New Roman"/>
@@ -7320,6 +7557,7 @@
               </w:rPr>
               <w:t>ToEmail</w:t>
             </w:r>
+            <w:proofErr w:type="spellEnd"/>
           </w:p>
         </w:tc>
         <w:tc>
@@ -7397,7 +7635,25 @@
                 <w:sz w:val="16"/>
                 <w:szCs w:val="16"/>
               </w:rPr>
-              <w:t>*set from config file</w:t>
+              <w:t xml:space="preserve">*set from </w:t>
+            </w:r>
+            <w:proofErr w:type="spellStart"/>
+            <w:r>
+              <w:rPr>
+                <w:rFonts w:ascii="Times New Roman" w:hAnsi="Times New Roman"/>
+                <w:sz w:val="16"/>
+                <w:szCs w:val="16"/>
+              </w:rPr>
+              <w:t>config</w:t>
+            </w:r>
+            <w:proofErr w:type="spellEnd"/>
+            <w:r>
+              <w:rPr>
+                <w:rFonts w:ascii="Times New Roman" w:hAnsi="Times New Roman"/>
+                <w:sz w:val="16"/>
+                <w:szCs w:val="16"/>
+              </w:rPr>
+              <w:t xml:space="preserve"> file</w:t>
             </w:r>
           </w:p>
         </w:tc>
@@ -7450,6 +7706,7 @@
                 <w:szCs w:val="20"/>
               </w:rPr>
             </w:pPr>
+            <w:proofErr w:type="spellStart"/>
             <w:r>
               <w:rPr>
                 <w:rFonts w:ascii="Times New Roman" w:hAnsi="Times New Roman"/>
@@ -7458,6 +7715,7 @@
               </w:rPr>
               <w:t>FileBackup</w:t>
             </w:r>
+            <w:proofErr w:type="spellEnd"/>
           </w:p>
         </w:tc>
         <w:tc>
@@ -7524,7 +7782,25 @@
                 <w:sz w:val="16"/>
                 <w:szCs w:val="16"/>
               </w:rPr>
-              <w:t>*set from config file</w:t>
+              <w:t xml:space="preserve">*set from </w:t>
+            </w:r>
+            <w:proofErr w:type="spellStart"/>
+            <w:r>
+              <w:rPr>
+                <w:rFonts w:ascii="Times New Roman" w:hAnsi="Times New Roman"/>
+                <w:sz w:val="16"/>
+                <w:szCs w:val="16"/>
+              </w:rPr>
+              <w:t>config</w:t>
+            </w:r>
+            <w:proofErr w:type="spellEnd"/>
+            <w:r>
+              <w:rPr>
+                <w:rFonts w:ascii="Times New Roman" w:hAnsi="Times New Roman"/>
+                <w:sz w:val="16"/>
+                <w:szCs w:val="16"/>
+              </w:rPr>
+              <w:t xml:space="preserve"> file</w:t>
             </w:r>
           </w:p>
         </w:tc>
@@ -7585,6 +7861,7 @@
                 <w:szCs w:val="20"/>
               </w:rPr>
             </w:pPr>
+            <w:proofErr w:type="spellStart"/>
             <w:r>
               <w:rPr>
                 <w:rFonts w:ascii="Times New Roman" w:hAnsi="Times New Roman"/>
@@ -7593,6 +7870,7 @@
               </w:rPr>
               <w:t>PSFile</w:t>
             </w:r>
+            <w:proofErr w:type="spellEnd"/>
           </w:p>
         </w:tc>
         <w:tc>
@@ -7688,30 +7966,25 @@
                 <w:sz w:val="20"/>
                 <w:szCs w:val="20"/>
               </w:rPr>
-              <w:t xml:space="preserve">True -  "PS_Employee_Information_" + </w:t>
-            </w:r>
-          </w:p>
-          <w:p>
-            <w:pPr>
-              <w:widowControl w:val="0"/>
-              <w:autoSpaceDE w:val="0"/>
-              <w:autoSpaceDN w:val="0"/>
-              <w:adjustRightInd w:val="0"/>
-              <w:spacing w:after="0" w:line="240" w:lineRule="auto"/>
+              <w:t>True -  "</w:t>
+            </w:r>
+            <w:proofErr w:type="spellStart"/>
+            <w:r>
               <w:rPr>
                 <w:rFonts w:ascii="Times New Roman" w:hAnsi="Times New Roman"/>
                 <w:sz w:val="20"/>
                 <w:szCs w:val="20"/>
               </w:rPr>
-            </w:pPr>
+              <w:t>PS_Employee_Information</w:t>
+            </w:r>
+            <w:proofErr w:type="spellEnd"/>
             <w:r>
               <w:rPr>
                 <w:rFonts w:ascii="Times New Roman" w:hAnsi="Times New Roman"/>
                 <w:sz w:val="20"/>
                 <w:szCs w:val="20"/>
               </w:rPr>
-              <w:lastRenderedPageBreak/>
-              <w:t>Right("0" + (DT_STR,4,1252) DatePart("m",getdate()),2) +</w:t>
+              <w:t xml:space="preserve">_" + </w:t>
             </w:r>
           </w:p>
           <w:p>
@@ -7733,29 +8006,160 @@
                 <w:sz w:val="20"/>
                 <w:szCs w:val="20"/>
               </w:rPr>
-              <w:t xml:space="preserve">Right("0" + (DT_STR,4,1252) DatePart("d",getdate()),2) + </w:t>
-            </w:r>
-          </w:p>
-          <w:p>
-            <w:pPr>
-              <w:widowControl w:val="0"/>
-              <w:autoSpaceDE w:val="0"/>
-              <w:autoSpaceDN w:val="0"/>
-              <w:adjustRightInd w:val="0"/>
-              <w:spacing w:after="0" w:line="240" w:lineRule="auto"/>
+              <w:lastRenderedPageBreak/>
+              <w:t xml:space="preserve">Right("0" + (DT_STR,4,1252) </w:t>
+            </w:r>
+            <w:proofErr w:type="spellStart"/>
+            <w:r>
               <w:rPr>
                 <w:rFonts w:ascii="Times New Roman" w:hAnsi="Times New Roman"/>
                 <w:sz w:val="20"/>
                 <w:szCs w:val="20"/>
               </w:rPr>
-            </w:pPr>
+              <w:t>DatePart</w:t>
+            </w:r>
+            <w:proofErr w:type="spellEnd"/>
             <w:r>
               <w:rPr>
                 <w:rFonts w:ascii="Times New Roman" w:hAnsi="Times New Roman"/>
                 <w:sz w:val="20"/>
                 <w:szCs w:val="20"/>
               </w:rPr>
-              <w:t>(DT_STR,4,1252) DatePart("yyyy",getdate())  + ".csv"</w:t>
+              <w:t>("m",</w:t>
+            </w:r>
+            <w:proofErr w:type="spellStart"/>
+            <w:r>
+              <w:rPr>
+                <w:rFonts w:ascii="Times New Roman" w:hAnsi="Times New Roman"/>
+                <w:sz w:val="20"/>
+                <w:szCs w:val="20"/>
+              </w:rPr>
+              <w:t>getdate</w:t>
+            </w:r>
+            <w:proofErr w:type="spellEnd"/>
+            <w:r>
+              <w:rPr>
+                <w:rFonts w:ascii="Times New Roman" w:hAnsi="Times New Roman"/>
+                <w:sz w:val="20"/>
+                <w:szCs w:val="20"/>
+              </w:rPr>
+              <w:t>()),2) +</w:t>
+            </w:r>
+          </w:p>
+          <w:p>
+            <w:pPr>
+              <w:widowControl w:val="0"/>
+              <w:autoSpaceDE w:val="0"/>
+              <w:autoSpaceDN w:val="0"/>
+              <w:adjustRightInd w:val="0"/>
+              <w:spacing w:after="0" w:line="240" w:lineRule="auto"/>
+              <w:rPr>
+                <w:rFonts w:ascii="Times New Roman" w:hAnsi="Times New Roman"/>
+                <w:sz w:val="20"/>
+                <w:szCs w:val="20"/>
+              </w:rPr>
+            </w:pPr>
+            <w:r>
+              <w:rPr>
+                <w:rFonts w:ascii="Times New Roman" w:hAnsi="Times New Roman"/>
+                <w:sz w:val="20"/>
+                <w:szCs w:val="20"/>
+              </w:rPr>
+              <w:t xml:space="preserve">Right("0" + (DT_STR,4,1252) </w:t>
+            </w:r>
+            <w:proofErr w:type="spellStart"/>
+            <w:r>
+              <w:rPr>
+                <w:rFonts w:ascii="Times New Roman" w:hAnsi="Times New Roman"/>
+                <w:sz w:val="20"/>
+                <w:szCs w:val="20"/>
+              </w:rPr>
+              <w:t>DatePart</w:t>
+            </w:r>
+            <w:proofErr w:type="spellEnd"/>
+            <w:r>
+              <w:rPr>
+                <w:rFonts w:ascii="Times New Roman" w:hAnsi="Times New Roman"/>
+                <w:sz w:val="20"/>
+                <w:szCs w:val="20"/>
+              </w:rPr>
+              <w:t>("d",</w:t>
+            </w:r>
+            <w:proofErr w:type="spellStart"/>
+            <w:r>
+              <w:rPr>
+                <w:rFonts w:ascii="Times New Roman" w:hAnsi="Times New Roman"/>
+                <w:sz w:val="20"/>
+                <w:szCs w:val="20"/>
+              </w:rPr>
+              <w:t>getdate</w:t>
+            </w:r>
+            <w:proofErr w:type="spellEnd"/>
+            <w:r>
+              <w:rPr>
+                <w:rFonts w:ascii="Times New Roman" w:hAnsi="Times New Roman"/>
+                <w:sz w:val="20"/>
+                <w:szCs w:val="20"/>
+              </w:rPr>
+              <w:t xml:space="preserve">()),2) + </w:t>
+            </w:r>
+          </w:p>
+          <w:p>
+            <w:pPr>
+              <w:widowControl w:val="0"/>
+              <w:autoSpaceDE w:val="0"/>
+              <w:autoSpaceDN w:val="0"/>
+              <w:adjustRightInd w:val="0"/>
+              <w:spacing w:after="0" w:line="240" w:lineRule="auto"/>
+              <w:rPr>
+                <w:rFonts w:ascii="Times New Roman" w:hAnsi="Times New Roman"/>
+                <w:sz w:val="20"/>
+                <w:szCs w:val="20"/>
+              </w:rPr>
+            </w:pPr>
+            <w:r>
+              <w:rPr>
+                <w:rFonts w:ascii="Times New Roman" w:hAnsi="Times New Roman"/>
+                <w:sz w:val="20"/>
+                <w:szCs w:val="20"/>
+              </w:rPr>
+              <w:t xml:space="preserve">(DT_STR,4,1252) </w:t>
+            </w:r>
+            <w:proofErr w:type="spellStart"/>
+            <w:r>
+              <w:rPr>
+                <w:rFonts w:ascii="Times New Roman" w:hAnsi="Times New Roman"/>
+                <w:sz w:val="20"/>
+                <w:szCs w:val="20"/>
+              </w:rPr>
+              <w:t>DatePart</w:t>
+            </w:r>
+            <w:proofErr w:type="spellEnd"/>
+            <w:r>
+              <w:rPr>
+                <w:rFonts w:ascii="Times New Roman" w:hAnsi="Times New Roman"/>
+                <w:sz w:val="20"/>
+                <w:szCs w:val="20"/>
+              </w:rPr>
+              <w:t>("yyyy",</w:t>
+            </w:r>
+            <w:proofErr w:type="spellStart"/>
+            <w:r>
+              <w:rPr>
+                <w:rFonts w:ascii="Times New Roman" w:hAnsi="Times New Roman"/>
+                <w:sz w:val="20"/>
+                <w:szCs w:val="20"/>
+              </w:rPr>
+              <w:t>getdate</w:t>
+            </w:r>
+            <w:proofErr w:type="spellEnd"/>
+            <w:r>
+              <w:rPr>
+                <w:rFonts w:ascii="Times New Roman" w:hAnsi="Times New Roman"/>
+                <w:sz w:val="20"/>
+                <w:szCs w:val="20"/>
+              </w:rPr>
+              <w:t>())  + ".csv"</w:t>
             </w:r>
           </w:p>
         </w:tc>
@@ -7781,6 +8185,7 @@
                 <w:szCs w:val="20"/>
               </w:rPr>
             </w:pPr>
+            <w:proofErr w:type="spellStart"/>
             <w:r>
               <w:rPr>
                 <w:rFonts w:ascii="Times New Roman" w:hAnsi="Times New Roman"/>
@@ -7790,6 +8195,7 @@
               <w:lastRenderedPageBreak/>
               <w:t>PSFile</w:t>
             </w:r>
+            <w:proofErr w:type="spellEnd"/>
           </w:p>
         </w:tc>
         <w:tc>
@@ -7901,7 +8307,43 @@
                 <w:sz w:val="20"/>
                 <w:szCs w:val="20"/>
               </w:rPr>
-              <w:t>@[User::Decrypt_Out] +  @[User::PSFile]</w:t>
+              <w:t>@[User::</w:t>
+            </w:r>
+            <w:proofErr w:type="spellStart"/>
+            <w:r>
+              <w:rPr>
+                <w:rFonts w:ascii="Times New Roman" w:hAnsi="Times New Roman"/>
+                <w:sz w:val="20"/>
+                <w:szCs w:val="20"/>
+              </w:rPr>
+              <w:t>Decrypt_Out</w:t>
+            </w:r>
+            <w:proofErr w:type="spellEnd"/>
+            <w:r>
+              <w:rPr>
+                <w:rFonts w:ascii="Times New Roman" w:hAnsi="Times New Roman"/>
+                <w:sz w:val="20"/>
+                <w:szCs w:val="20"/>
+              </w:rPr>
+              <w:t>] +  @[User::</w:t>
+            </w:r>
+            <w:proofErr w:type="spellStart"/>
+            <w:r>
+              <w:rPr>
+                <w:rFonts w:ascii="Times New Roman" w:hAnsi="Times New Roman"/>
+                <w:sz w:val="20"/>
+                <w:szCs w:val="20"/>
+              </w:rPr>
+              <w:t>PSFile</w:t>
+            </w:r>
+            <w:proofErr w:type="spellEnd"/>
+            <w:r>
+              <w:rPr>
+                <w:rFonts w:ascii="Times New Roman" w:hAnsi="Times New Roman"/>
+                <w:sz w:val="20"/>
+                <w:szCs w:val="20"/>
+              </w:rPr>
+              <w:t>]</w:t>
             </w:r>
           </w:p>
         </w:tc>
@@ -7927,6 +8369,7 @@
                 <w:szCs w:val="20"/>
               </w:rPr>
             </w:pPr>
+            <w:proofErr w:type="spellStart"/>
             <w:r>
               <w:rPr>
                 <w:rFonts w:ascii="Times New Roman" w:hAnsi="Times New Roman"/>
@@ -7935,6 +8378,7 @@
               </w:rPr>
               <w:t>PSFileExists</w:t>
             </w:r>
+            <w:proofErr w:type="spellEnd"/>
           </w:p>
         </w:tc>
         <w:tc>
@@ -8062,6 +8506,7 @@
                 <w:szCs w:val="20"/>
               </w:rPr>
             </w:pPr>
+            <w:proofErr w:type="spellStart"/>
             <w:r>
               <w:rPr>
                 <w:rFonts w:ascii="Times New Roman" w:hAnsi="Times New Roman"/>
@@ -8070,6 +8515,7 @@
               </w:rPr>
               <w:t>PSRecordCount</w:t>
             </w:r>
+            <w:proofErr w:type="spellEnd"/>
           </w:p>
         </w:tc>
         <w:tc>
@@ -8197,6 +8643,7 @@
                 <w:szCs w:val="20"/>
               </w:rPr>
             </w:pPr>
+            <w:proofErr w:type="spellStart"/>
             <w:r>
               <w:rPr>
                 <w:rFonts w:ascii="Times New Roman" w:hAnsi="Times New Roman"/>
@@ -8205,6 +8652,7 @@
               </w:rPr>
               <w:t>HRRecordCount</w:t>
             </w:r>
+            <w:proofErr w:type="spellEnd"/>
           </w:p>
         </w:tc>
         <w:tc>
@@ -8332,6 +8780,7 @@
                 <w:szCs w:val="20"/>
               </w:rPr>
             </w:pPr>
+            <w:proofErr w:type="spellStart"/>
             <w:r>
               <w:rPr>
                 <w:rFonts w:ascii="Times New Roman" w:hAnsi="Times New Roman"/>
@@ -8340,6 +8789,7 @@
               </w:rPr>
               <w:t>WFMRecordCount</w:t>
             </w:r>
+            <w:proofErr w:type="spellEnd"/>
           </w:p>
         </w:tc>
         <w:tc>
@@ -8577,12 +9027,14 @@
           <w:rFonts w:ascii="Times New Roman" w:hAnsi="Times New Roman"/>
         </w:rPr>
       </w:pPr>
+      <w:proofErr w:type="spellStart"/>
       <w:r>
         <w:rPr>
           <w:rFonts w:ascii="Times New Roman" w:hAnsi="Times New Roman"/>
         </w:rPr>
         <w:t>Destinationdb</w:t>
       </w:r>
+      <w:proofErr w:type="spellEnd"/>
     </w:p>
     <w:p>
       <w:pPr>
@@ -8628,8 +9080,16 @@
         <w:rPr>
           <w:rFonts w:ascii="Times New Roman" w:hAnsi="Times New Roman"/>
         </w:rPr>
-        <w:t xml:space="preserve"> DB – eCoachingdev</w:t>
-      </w:r>
+        <w:t xml:space="preserve"> DB – </w:t>
+      </w:r>
+      <w:proofErr w:type="spellStart"/>
+      <w:r>
+        <w:rPr>
+          <w:rFonts w:ascii="Times New Roman" w:hAnsi="Times New Roman"/>
+        </w:rPr>
+        <w:t>eCoachingdev</w:t>
+      </w:r>
+      <w:proofErr w:type="spellEnd"/>
     </w:p>
     <w:p>
       <w:pPr>
@@ -8669,8 +9129,16 @@
         <w:rPr>
           <w:rFonts w:ascii="Times New Roman" w:hAnsi="Times New Roman"/>
         </w:rPr>
-        <w:t>DB – eCoachingtest</w:t>
-      </w:r>
+        <w:t xml:space="preserve">DB – </w:t>
+      </w:r>
+      <w:proofErr w:type="spellStart"/>
+      <w:r>
+        <w:rPr>
+          <w:rFonts w:ascii="Times New Roman" w:hAnsi="Times New Roman"/>
+        </w:rPr>
+        <w:t>eCoachingtest</w:t>
+      </w:r>
+      <w:proofErr w:type="spellEnd"/>
     </w:p>
     <w:p>
       <w:pPr>
@@ -8765,12 +9233,14 @@
           <w:rFonts w:ascii="Times New Roman" w:hAnsi="Times New Roman"/>
         </w:rPr>
       </w:pPr>
+      <w:proofErr w:type="spellStart"/>
       <w:r>
         <w:rPr>
           <w:rFonts w:ascii="Times New Roman" w:hAnsi="Times New Roman"/>
         </w:rPr>
         <w:t>EmpFile</w:t>
       </w:r>
+      <w:proofErr w:type="spellEnd"/>
     </w:p>
     <w:p>
       <w:pPr>
@@ -8833,7 +9303,21 @@
         <w:rPr>
           <w:rFonts w:ascii="Times New Roman" w:hAnsi="Times New Roman"/>
         </w:rPr>
-        <w:t>Expression: @[User::WFMFileDir]+"Employee_Information_WithProgram.csv"</w:t>
+        <w:t>Expression: @[User::</w:t>
+      </w:r>
+      <w:proofErr w:type="spellStart"/>
+      <w:r>
+        <w:rPr>
+          <w:rFonts w:ascii="Times New Roman" w:hAnsi="Times New Roman"/>
+        </w:rPr>
+        <w:t>WFMFileDir</w:t>
+      </w:r>
+      <w:proofErr w:type="spellEnd"/>
+      <w:r>
+        <w:rPr>
+          <w:rFonts w:ascii="Times New Roman" w:hAnsi="Times New Roman"/>
+        </w:rPr>
+        <w:t>]+"Employee_Information_WithProgram.csv"</w:t>
       </w:r>
     </w:p>
     <w:p>
@@ -8876,6 +9360,7 @@
           <w:rFonts w:ascii="Times New Roman" w:hAnsi="Times New Roman"/>
         </w:rPr>
       </w:pPr>
+      <w:proofErr w:type="spellStart"/>
       <w:r>
         <w:rPr>
           <w:rFonts w:ascii="Times New Roman" w:hAnsi="Times New Roman"/>
@@ -8888,6 +9373,7 @@
         </w:rPr>
         <w:t>SFile</w:t>
       </w:r>
+      <w:proofErr w:type="spellEnd"/>
     </w:p>
     <w:p>
       <w:pPr>
@@ -8966,6 +9452,7 @@
         </w:rPr>
         <w:t xml:space="preserve"> </w:t>
       </w:r>
+      <w:proofErr w:type="spellStart"/>
       <w:r>
         <w:rPr>
           <w:rFonts w:ascii="Times New Roman" w:hAnsi="Times New Roman"/>
@@ -8974,11 +9461,26 @@
         </w:rPr>
         <w:t>Decrypt_Out</w:t>
       </w:r>
-      <w:r>
-        <w:rPr>
-          <w:rFonts w:ascii="Times New Roman" w:hAnsi="Times New Roman"/>
-        </w:rPr>
-        <w:t xml:space="preserve">] + "PS_Employee_Information_" + </w:t>
+      <w:proofErr w:type="spellEnd"/>
+      <w:r>
+        <w:rPr>
+          <w:rFonts w:ascii="Times New Roman" w:hAnsi="Times New Roman"/>
+        </w:rPr>
+        <w:t>] + "</w:t>
+      </w:r>
+      <w:proofErr w:type="spellStart"/>
+      <w:r>
+        <w:rPr>
+          <w:rFonts w:ascii="Times New Roman" w:hAnsi="Times New Roman"/>
+        </w:rPr>
+        <w:t>PS_Employee_Information</w:t>
+      </w:r>
+      <w:proofErr w:type="spellEnd"/>
+      <w:r>
+        <w:rPr>
+          <w:rFonts w:ascii="Times New Roman" w:hAnsi="Times New Roman"/>
+        </w:rPr>
+        <w:t xml:space="preserve">_" + </w:t>
       </w:r>
     </w:p>
     <w:p>
@@ -9074,12 +9576,14 @@
           <w:rFonts w:ascii="Times New Roman" w:hAnsi="Times New Roman"/>
         </w:rPr>
       </w:pPr>
+      <w:proofErr w:type="spellStart"/>
       <w:r>
         <w:rPr>
           <w:rFonts w:ascii="Times New Roman" w:hAnsi="Times New Roman"/>
         </w:rPr>
         <w:t>HRFile</w:t>
       </w:r>
+      <w:proofErr w:type="spellEnd"/>
     </w:p>
     <w:p>
       <w:pPr>
@@ -9150,7 +9654,21 @@
         <w:rPr>
           <w:rFonts w:ascii="Times New Roman" w:hAnsi="Times New Roman"/>
         </w:rPr>
-        <w:t>Expression: @[User::FileDir] + "HR_Employee_Information.csv"</w:t>
+        <w:t>Expression: @[User::</w:t>
+      </w:r>
+      <w:proofErr w:type="spellStart"/>
+      <w:r>
+        <w:rPr>
+          <w:rFonts w:ascii="Times New Roman" w:hAnsi="Times New Roman"/>
+        </w:rPr>
+        <w:t>FileDir</w:t>
+      </w:r>
+      <w:proofErr w:type="spellEnd"/>
+      <w:r>
+        <w:rPr>
+          <w:rFonts w:ascii="Times New Roman" w:hAnsi="Times New Roman"/>
+        </w:rPr>
+        <w:t>] + "HR_Employee_Information.csv"</w:t>
       </w:r>
     </w:p>
     <w:p>
@@ -9323,12 +9841,14 @@
           <w:rFonts w:ascii="Times New Roman" w:hAnsi="Times New Roman"/>
         </w:rPr>
       </w:pPr>
+      <w:proofErr w:type="spellStart"/>
       <w:r>
         <w:rPr>
           <w:rFonts w:ascii="Times New Roman" w:hAnsi="Times New Roman"/>
         </w:rPr>
         <w:t>Decrypt_In</w:t>
       </w:r>
+      <w:proofErr w:type="spellEnd"/>
     </w:p>
     <w:p>
       <w:pPr>
@@ -9381,7 +9901,21 @@
         <w:rPr>
           <w:rFonts w:ascii="Times New Roman" w:hAnsi="Times New Roman"/>
         </w:rPr>
-        <w:t>Expression: @[User::Decrypt_In]</w:t>
+        <w:t>Expression: @[User::</w:t>
+      </w:r>
+      <w:proofErr w:type="spellStart"/>
+      <w:r>
+        <w:rPr>
+          <w:rFonts w:ascii="Times New Roman" w:hAnsi="Times New Roman"/>
+        </w:rPr>
+        <w:t>Decrypt_In</w:t>
+      </w:r>
+      <w:proofErr w:type="spellEnd"/>
+      <w:r>
+        <w:rPr>
+          <w:rFonts w:ascii="Times New Roman" w:hAnsi="Times New Roman"/>
+        </w:rPr>
+        <w:t>]</w:t>
       </w:r>
     </w:p>
     <w:p>
@@ -9415,12 +9949,14 @@
           <w:rFonts w:ascii="Times New Roman" w:hAnsi="Times New Roman"/>
         </w:rPr>
       </w:pPr>
+      <w:proofErr w:type="spellStart"/>
       <w:r>
         <w:rPr>
           <w:rFonts w:ascii="Times New Roman" w:hAnsi="Times New Roman"/>
         </w:rPr>
         <w:t>EmpFile_Encrypt_Out</w:t>
       </w:r>
+      <w:proofErr w:type="spellEnd"/>
     </w:p>
     <w:p>
       <w:pPr>
@@ -9474,7 +10010,35 @@
         <w:rPr>
           <w:rFonts w:ascii="Times New Roman" w:hAnsi="Times New Roman"/>
         </w:rPr>
-        <w:t>Expression: @[User::Encrypt_Out] + "Employee_Information_WithProgram.csv.zip.encrypt"</w:t>
+        <w:t>Expression: @[User::</w:t>
+      </w:r>
+      <w:proofErr w:type="spellStart"/>
+      <w:r>
+        <w:rPr>
+          <w:rFonts w:ascii="Times New Roman" w:hAnsi="Times New Roman"/>
+        </w:rPr>
+        <w:t>Encrypt_Out</w:t>
+      </w:r>
+      <w:proofErr w:type="spellEnd"/>
+      <w:r>
+        <w:rPr>
+          <w:rFonts w:ascii="Times New Roman" w:hAnsi="Times New Roman"/>
+        </w:rPr>
+        <w:t>] + "</w:t>
+      </w:r>
+      <w:proofErr w:type="spellStart"/>
+      <w:r>
+        <w:rPr>
+          <w:rFonts w:ascii="Times New Roman" w:hAnsi="Times New Roman"/>
+        </w:rPr>
+        <w:t>Employee_Information_WithProgram.csv.zip.encrypt</w:t>
+      </w:r>
+      <w:proofErr w:type="spellEnd"/>
+      <w:r>
+        <w:rPr>
+          <w:rFonts w:ascii="Times New Roman" w:hAnsi="Times New Roman"/>
+        </w:rPr>
+        <w:t>"</w:t>
       </w:r>
     </w:p>
     <w:p>
@@ -9523,12 +10087,14 @@
           <w:rFonts w:ascii="Times New Roman" w:hAnsi="Times New Roman"/>
         </w:rPr>
       </w:pPr>
+      <w:proofErr w:type="spellStart"/>
       <w:r>
         <w:rPr>
           <w:rFonts w:ascii="Times New Roman" w:hAnsi="Times New Roman"/>
         </w:rPr>
         <w:t>PSFile_Encrypt_Out</w:t>
       </w:r>
+      <w:proofErr w:type="spellEnd"/>
     </w:p>
     <w:p>
       <w:pPr>
@@ -9579,7 +10145,35 @@
         <w:rPr>
           <w:rFonts w:ascii="Times New Roman" w:hAnsi="Times New Roman"/>
         </w:rPr>
-        <w:t>Expression: @[User::Encrypt_Out]+"PS_Employee_Information_" +</w:t>
+        <w:t>Expression: @[User::</w:t>
+      </w:r>
+      <w:proofErr w:type="spellStart"/>
+      <w:r>
+        <w:rPr>
+          <w:rFonts w:ascii="Times New Roman" w:hAnsi="Times New Roman"/>
+        </w:rPr>
+        <w:t>Encrypt_Out</w:t>
+      </w:r>
+      <w:proofErr w:type="spellEnd"/>
+      <w:r>
+        <w:rPr>
+          <w:rFonts w:ascii="Times New Roman" w:hAnsi="Times New Roman"/>
+        </w:rPr>
+        <w:t>]+"</w:t>
+      </w:r>
+      <w:proofErr w:type="spellStart"/>
+      <w:r>
+        <w:rPr>
+          <w:rFonts w:ascii="Times New Roman" w:hAnsi="Times New Roman"/>
+        </w:rPr>
+        <w:t>PS_Employee_Information</w:t>
+      </w:r>
+      <w:proofErr w:type="spellEnd"/>
+      <w:r>
+        <w:rPr>
+          <w:rFonts w:ascii="Times New Roman" w:hAnsi="Times New Roman"/>
+        </w:rPr>
+        <w:t>_" +</w:t>
       </w:r>
     </w:p>
     <w:p>
@@ -9594,11 +10188,47 @@
           <w:rFonts w:ascii="Times New Roman" w:hAnsi="Times New Roman"/>
         </w:rPr>
       </w:pPr>
-      <w:r>
-        <w:rPr>
-          <w:rFonts w:ascii="Times New Roman" w:hAnsi="Times New Roman"/>
-        </w:rPr>
-        <w:t>Right("0" + (DT_STR,4,1252) DatePart("m",getdate()),2) +</w:t>
+      <w:proofErr w:type="gramStart"/>
+      <w:r>
+        <w:rPr>
+          <w:rFonts w:ascii="Times New Roman" w:hAnsi="Times New Roman"/>
+        </w:rPr>
+        <w:t>Right(</w:t>
+      </w:r>
+      <w:proofErr w:type="gramEnd"/>
+      <w:r>
+        <w:rPr>
+          <w:rFonts w:ascii="Times New Roman" w:hAnsi="Times New Roman"/>
+        </w:rPr>
+        <w:t xml:space="preserve">"0" + (DT_STR,4,1252) </w:t>
+      </w:r>
+      <w:proofErr w:type="spellStart"/>
+      <w:r>
+        <w:rPr>
+          <w:rFonts w:ascii="Times New Roman" w:hAnsi="Times New Roman"/>
+        </w:rPr>
+        <w:t>DatePart</w:t>
+      </w:r>
+      <w:proofErr w:type="spellEnd"/>
+      <w:r>
+        <w:rPr>
+          <w:rFonts w:ascii="Times New Roman" w:hAnsi="Times New Roman"/>
+        </w:rPr>
+        <w:t>("m",</w:t>
+      </w:r>
+      <w:proofErr w:type="spellStart"/>
+      <w:r>
+        <w:rPr>
+          <w:rFonts w:ascii="Times New Roman" w:hAnsi="Times New Roman"/>
+        </w:rPr>
+        <w:t>getdate</w:t>
+      </w:r>
+      <w:proofErr w:type="spellEnd"/>
+      <w:r>
+        <w:rPr>
+          <w:rFonts w:ascii="Times New Roman" w:hAnsi="Times New Roman"/>
+        </w:rPr>
+        <w:t>()),2) +</w:t>
       </w:r>
     </w:p>
     <w:p>
@@ -9620,7 +10250,77 @@
         <w:rPr>
           <w:rFonts w:ascii="Times New Roman" w:hAnsi="Times New Roman"/>
         </w:rPr>
-        <w:t>Right("0" + (DT_STR,4,1252) DatePart("d",getdate()),2)+(DT_STR,4,1252) DatePart("yyyy",getdate())+".csv.zip.encrypt"</w:t>
+        <w:t xml:space="preserve">Right("0" + (DT_STR,4,1252) </w:t>
+      </w:r>
+      <w:proofErr w:type="spellStart"/>
+      <w:r>
+        <w:rPr>
+          <w:rFonts w:ascii="Times New Roman" w:hAnsi="Times New Roman"/>
+        </w:rPr>
+        <w:t>DatePart</w:t>
+      </w:r>
+      <w:proofErr w:type="spellEnd"/>
+      <w:r>
+        <w:rPr>
+          <w:rFonts w:ascii="Times New Roman" w:hAnsi="Times New Roman"/>
+        </w:rPr>
+        <w:t>("d",</w:t>
+      </w:r>
+      <w:proofErr w:type="spellStart"/>
+      <w:r>
+        <w:rPr>
+          <w:rFonts w:ascii="Times New Roman" w:hAnsi="Times New Roman"/>
+        </w:rPr>
+        <w:t>getdate</w:t>
+      </w:r>
+      <w:proofErr w:type="spellEnd"/>
+      <w:r>
+        <w:rPr>
+          <w:rFonts w:ascii="Times New Roman" w:hAnsi="Times New Roman"/>
+        </w:rPr>
+        <w:t xml:space="preserve">()),2)+(DT_STR,4,1252) </w:t>
+      </w:r>
+      <w:proofErr w:type="spellStart"/>
+      <w:r>
+        <w:rPr>
+          <w:rFonts w:ascii="Times New Roman" w:hAnsi="Times New Roman"/>
+        </w:rPr>
+        <w:t>DatePart</w:t>
+      </w:r>
+      <w:proofErr w:type="spellEnd"/>
+      <w:r>
+        <w:rPr>
+          <w:rFonts w:ascii="Times New Roman" w:hAnsi="Times New Roman"/>
+        </w:rPr>
+        <w:t>("yyyy",</w:t>
+      </w:r>
+      <w:proofErr w:type="spellStart"/>
+      <w:r>
+        <w:rPr>
+          <w:rFonts w:ascii="Times New Roman" w:hAnsi="Times New Roman"/>
+        </w:rPr>
+        <w:t>getdate</w:t>
+      </w:r>
+      <w:proofErr w:type="spellEnd"/>
+      <w:r>
+        <w:rPr>
+          <w:rFonts w:ascii="Times New Roman" w:hAnsi="Times New Roman"/>
+        </w:rPr>
+        <w:t>())+".</w:t>
+      </w:r>
+      <w:proofErr w:type="spellStart"/>
+      <w:r>
+        <w:rPr>
+          <w:rFonts w:ascii="Times New Roman" w:hAnsi="Times New Roman"/>
+        </w:rPr>
+        <w:t>csv.zip.encrypt</w:t>
+      </w:r>
+      <w:proofErr w:type="spellEnd"/>
+      <w:r>
+        <w:rPr>
+          <w:rFonts w:ascii="Times New Roman" w:hAnsi="Times New Roman"/>
+        </w:rPr>
+        <w:t>"</w:t>
       </w:r>
     </w:p>
     <w:p>
@@ -9669,12 +10369,14 @@
           <w:rFonts w:ascii="Times New Roman" w:hAnsi="Times New Roman"/>
         </w:rPr>
       </w:pPr>
+      <w:proofErr w:type="spellStart"/>
       <w:r>
         <w:rPr>
           <w:rFonts w:ascii="Times New Roman" w:hAnsi="Times New Roman"/>
         </w:rPr>
         <w:t>HRFile_Encrypt_Out</w:t>
       </w:r>
+      <w:proofErr w:type="spellEnd"/>
     </w:p>
     <w:p>
       <w:pPr>
@@ -9725,7 +10427,35 @@
         <w:rPr>
           <w:rFonts w:ascii="Times New Roman" w:hAnsi="Times New Roman"/>
         </w:rPr>
-        <w:t>Expression: @[User::Encrypt_Out] + "HR_Employee_Information.csv.zip.encrypt"</w:t>
+        <w:t>Expression: @[User::</w:t>
+      </w:r>
+      <w:proofErr w:type="spellStart"/>
+      <w:r>
+        <w:rPr>
+          <w:rFonts w:ascii="Times New Roman" w:hAnsi="Times New Roman"/>
+        </w:rPr>
+        <w:t>Encrypt_Out</w:t>
+      </w:r>
+      <w:proofErr w:type="spellEnd"/>
+      <w:r>
+        <w:rPr>
+          <w:rFonts w:ascii="Times New Roman" w:hAnsi="Times New Roman"/>
+        </w:rPr>
+        <w:t>] + "</w:t>
+      </w:r>
+      <w:proofErr w:type="spellStart"/>
+      <w:r>
+        <w:rPr>
+          <w:rFonts w:ascii="Times New Roman" w:hAnsi="Times New Roman"/>
+        </w:rPr>
+        <w:t>HR_Employee_Information.csv.zip.encrypt</w:t>
+      </w:r>
+      <w:proofErr w:type="spellEnd"/>
+      <w:r>
+        <w:rPr>
+          <w:rFonts w:ascii="Times New Roman" w:hAnsi="Times New Roman"/>
+        </w:rPr>
+        <w:t>"</w:t>
       </w:r>
     </w:p>
     <w:p>
@@ -10367,7 +11097,21 @@
         <w:rPr>
           <w:rFonts w:ascii="Times New Roman" w:hAnsi="Times New Roman"/>
         </w:rPr>
-        <w:t>ask – Truncate EmP ID To sup ID Staging Table</w:t>
+        <w:t xml:space="preserve">ask – Truncate </w:t>
+      </w:r>
+      <w:proofErr w:type="spellStart"/>
+      <w:r>
+        <w:rPr>
+          <w:rFonts w:ascii="Times New Roman" w:hAnsi="Times New Roman"/>
+        </w:rPr>
+        <w:t>EmP</w:t>
+      </w:r>
+      <w:proofErr w:type="spellEnd"/>
+      <w:r>
+        <w:rPr>
+          <w:rFonts w:ascii="Times New Roman" w:hAnsi="Times New Roman"/>
+        </w:rPr>
+        <w:t xml:space="preserve"> ID To sup ID Staging Table</w:t>
       </w:r>
     </w:p>
     <w:p>
@@ -10385,7 +11129,21 @@
         <w:rPr>
           <w:rFonts w:ascii="Times New Roman" w:hAnsi="Times New Roman"/>
         </w:rPr>
-        <w:t>DFT – Stage WFM emp Info File data into Emp ID To Sup ID Table</w:t>
+        <w:t xml:space="preserve">DFT – Stage WFM </w:t>
+      </w:r>
+      <w:proofErr w:type="spellStart"/>
+      <w:r>
+        <w:rPr>
+          <w:rFonts w:ascii="Times New Roman" w:hAnsi="Times New Roman"/>
+        </w:rPr>
+        <w:t>emp</w:t>
+      </w:r>
+      <w:proofErr w:type="spellEnd"/>
+      <w:r>
+        <w:rPr>
+          <w:rFonts w:ascii="Times New Roman" w:hAnsi="Times New Roman"/>
+        </w:rPr>
+        <w:t xml:space="preserve"> Info File data into Emp ID To Sup ID Table</w:t>
       </w:r>
     </w:p>
     <w:p>
@@ -12147,7 +12905,25 @@
                       <w:sz w:val="24"/>
                       <w:szCs w:val="24"/>
                     </w:rPr>
-                    <w:t>@[User::WFMRecordCount]&gt;0</w:t>
+                    <w:t>@[User::</w:t>
+                  </w:r>
+                  <w:proofErr w:type="spellStart"/>
+                  <w:r>
+                    <w:rPr>
+                      <w:rFonts w:ascii="Times New Roman" w:hAnsi="Times New Roman"/>
+                      <w:sz w:val="24"/>
+                      <w:szCs w:val="24"/>
+                    </w:rPr>
+                    <w:t>WFMRecordCount</w:t>
+                  </w:r>
+                  <w:proofErr w:type="spellEnd"/>
+                  <w:r>
+                    <w:rPr>
+                      <w:rFonts w:ascii="Times New Roman" w:hAnsi="Times New Roman"/>
+                      <w:sz w:val="24"/>
+                      <w:szCs w:val="24"/>
+                    </w:rPr>
+                    <w:t>]&gt;0</w:t>
                   </w:r>
                 </w:p>
                 <w:p>
@@ -12345,7 +13121,25 @@
                       <w:sz w:val="24"/>
                       <w:szCs w:val="24"/>
                     </w:rPr>
-                    <w:t>@[User::WFMRecordCount]==0</w:t>
+                    <w:t>@[User::</w:t>
+                  </w:r>
+                  <w:proofErr w:type="spellStart"/>
+                  <w:r>
+                    <w:rPr>
+                      <w:rFonts w:ascii="Times New Roman" w:hAnsi="Times New Roman"/>
+                      <w:sz w:val="24"/>
+                      <w:szCs w:val="24"/>
+                    </w:rPr>
+                    <w:t>WFMRecordCount</w:t>
+                  </w:r>
+                  <w:proofErr w:type="spellEnd"/>
+                  <w:r>
+                    <w:rPr>
+                      <w:rFonts w:ascii="Times New Roman" w:hAnsi="Times New Roman"/>
+                      <w:sz w:val="24"/>
+                      <w:szCs w:val="24"/>
+                    </w:rPr>
+                    <w:t>]==0</w:t>
                   </w:r>
                 </w:p>
                 <w:p>
@@ -13873,6 +14667,7 @@
               </w:rPr>
               <w:t xml:space="preserve">Decrypt </w:t>
             </w:r>
+            <w:proofErr w:type="spellStart"/>
             <w:r>
               <w:rPr>
                 <w:rFonts w:ascii="Times New Roman" w:hAnsi="Times New Roman"/>
@@ -13889,6 +14684,7 @@
               </w:rPr>
               <w:t>File</w:t>
             </w:r>
+            <w:proofErr w:type="spellEnd"/>
           </w:p>
           <w:p>
             <w:pPr>
@@ -14517,7 +15313,27 @@
                 <w:sz w:val="19"/>
                 <w:szCs w:val="19"/>
               </w:rPr>
-              <w:t xml:space="preserve"> file =   Dts.Variables[</w:t>
+              <w:t xml:space="preserve"> file =   </w:t>
+            </w:r>
+            <w:proofErr w:type="spellStart"/>
+            <w:r>
+              <w:rPr>
+                <w:rFonts w:ascii="Consolas" w:hAnsi="Consolas" w:cs="Consolas"/>
+                <w:color w:val="000000"/>
+                <w:sz w:val="19"/>
+                <w:szCs w:val="19"/>
+              </w:rPr>
+              <w:t>Dts.Variables</w:t>
+            </w:r>
+            <w:proofErr w:type="spellEnd"/>
+            <w:r>
+              <w:rPr>
+                <w:rFonts w:ascii="Consolas" w:hAnsi="Consolas" w:cs="Consolas"/>
+                <w:color w:val="000000"/>
+                <w:sz w:val="19"/>
+                <w:szCs w:val="19"/>
+              </w:rPr>
+              <w:t>[</w:t>
             </w:r>
             <w:r>
               <w:rPr>
@@ -14526,7 +15342,27 @@
                 <w:sz w:val="19"/>
                 <w:szCs w:val="19"/>
               </w:rPr>
-              <w:t>"User::PSFileName"</w:t>
+              <w:t>"User::</w:t>
+            </w:r>
+            <w:proofErr w:type="spellStart"/>
+            <w:r>
+              <w:rPr>
+                <w:rFonts w:ascii="Consolas" w:hAnsi="Consolas" w:cs="Consolas"/>
+                <w:color w:val="A31515"/>
+                <w:sz w:val="19"/>
+                <w:szCs w:val="19"/>
+              </w:rPr>
+              <w:t>PSFileName</w:t>
+            </w:r>
+            <w:proofErr w:type="spellEnd"/>
+            <w:r>
+              <w:rPr>
+                <w:rFonts w:ascii="Consolas" w:hAnsi="Consolas" w:cs="Consolas"/>
+                <w:color w:val="A31515"/>
+                <w:sz w:val="19"/>
+                <w:szCs w:val="19"/>
+              </w:rPr>
+              <w:t>"</w:t>
             </w:r>
             <w:r>
               <w:rPr>
@@ -14535,53 +15371,84 @@
                 <w:sz w:val="19"/>
                 <w:szCs w:val="19"/>
               </w:rPr>
-              <w:t>].Value.ToString();</w:t>
-            </w:r>
-          </w:p>
-          <w:p>
-            <w:pPr>
-              <w:autoSpaceDE w:val="0"/>
-              <w:autoSpaceDN w:val="0"/>
-              <w:adjustRightInd w:val="0"/>
-              <w:spacing w:after="0" w:line="240" w:lineRule="auto"/>
+              <w:t>].</w:t>
+            </w:r>
+            <w:proofErr w:type="spellStart"/>
+            <w:r>
               <w:rPr>
                 <w:rFonts w:ascii="Consolas" w:hAnsi="Consolas" w:cs="Consolas"/>
                 <w:color w:val="000000"/>
                 <w:sz w:val="19"/>
                 <w:szCs w:val="19"/>
               </w:rPr>
-            </w:pPr>
-          </w:p>
-          <w:p>
-            <w:pPr>
-              <w:autoSpaceDE w:val="0"/>
-              <w:autoSpaceDN w:val="0"/>
-              <w:adjustRightInd w:val="0"/>
-              <w:spacing w:after="0" w:line="240" w:lineRule="auto"/>
+              <w:t>Value.ToString</w:t>
+            </w:r>
+            <w:proofErr w:type="spellEnd"/>
+            <w:r>
               <w:rPr>
                 <w:rFonts w:ascii="Consolas" w:hAnsi="Consolas" w:cs="Consolas"/>
                 <w:color w:val="000000"/>
                 <w:sz w:val="19"/>
                 <w:szCs w:val="19"/>
               </w:rPr>
-            </w:pPr>
-            <w:r>
+              <w:t>();</w:t>
+            </w:r>
+          </w:p>
+          <w:p>
+            <w:pPr>
+              <w:autoSpaceDE w:val="0"/>
+              <w:autoSpaceDN w:val="0"/>
+              <w:adjustRightInd w:val="0"/>
+              <w:spacing w:after="0" w:line="240" w:lineRule="auto"/>
               <w:rPr>
                 <w:rFonts w:ascii="Consolas" w:hAnsi="Consolas" w:cs="Consolas"/>
                 <w:color w:val="000000"/>
                 <w:sz w:val="19"/>
                 <w:szCs w:val="19"/>
               </w:rPr>
-              <w:t xml:space="preserve">     </w:t>
-            </w:r>
-            <w:r>
+            </w:pPr>
+          </w:p>
+          <w:p>
+            <w:pPr>
+              <w:autoSpaceDE w:val="0"/>
+              <w:autoSpaceDN w:val="0"/>
+              <w:adjustRightInd w:val="0"/>
+              <w:spacing w:after="0" w:line="240" w:lineRule="auto"/>
               <w:rPr>
                 <w:rFonts w:ascii="Consolas" w:hAnsi="Consolas" w:cs="Consolas"/>
                 <w:color w:val="000000"/>
                 <w:sz w:val="19"/>
                 <w:szCs w:val="19"/>
               </w:rPr>
-              <w:t>Dts.Variables[</w:t>
+            </w:pPr>
+            <w:r>
+              <w:rPr>
+                <w:rFonts w:ascii="Consolas" w:hAnsi="Consolas" w:cs="Consolas"/>
+                <w:color w:val="000000"/>
+                <w:sz w:val="19"/>
+                <w:szCs w:val="19"/>
+              </w:rPr>
+              <w:t xml:space="preserve">     </w:t>
+            </w:r>
+            <w:proofErr w:type="spellStart"/>
+            <w:r>
+              <w:rPr>
+                <w:rFonts w:ascii="Consolas" w:hAnsi="Consolas" w:cs="Consolas"/>
+                <w:color w:val="000000"/>
+                <w:sz w:val="19"/>
+                <w:szCs w:val="19"/>
+              </w:rPr>
+              <w:t>Dts.Variables</w:t>
+            </w:r>
+            <w:proofErr w:type="spellEnd"/>
+            <w:r>
+              <w:rPr>
+                <w:rFonts w:ascii="Consolas" w:hAnsi="Consolas" w:cs="Consolas"/>
+                <w:color w:val="000000"/>
+                <w:sz w:val="19"/>
+                <w:szCs w:val="19"/>
+              </w:rPr>
+              <w:t>[</w:t>
             </w:r>
             <w:r>
               <w:rPr>
@@ -14590,7 +15457,27 @@
                 <w:sz w:val="19"/>
                 <w:szCs w:val="19"/>
               </w:rPr>
-              <w:t>"User::PSFileExists"</w:t>
+              <w:t>"User::</w:t>
+            </w:r>
+            <w:proofErr w:type="spellStart"/>
+            <w:r>
+              <w:rPr>
+                <w:rFonts w:ascii="Consolas" w:hAnsi="Consolas" w:cs="Consolas"/>
+                <w:color w:val="A31515"/>
+                <w:sz w:val="19"/>
+                <w:szCs w:val="19"/>
+              </w:rPr>
+              <w:t>PSFileExists</w:t>
+            </w:r>
+            <w:proofErr w:type="spellEnd"/>
+            <w:r>
+              <w:rPr>
+                <w:rFonts w:ascii="Consolas" w:hAnsi="Consolas" w:cs="Consolas"/>
+                <w:color w:val="A31515"/>
+                <w:sz w:val="19"/>
+                <w:szCs w:val="19"/>
+              </w:rPr>
+              <w:t>"</w:t>
             </w:r>
             <w:r>
               <w:rPr>
@@ -14601,6 +15488,7 @@
               </w:rPr>
               <w:t xml:space="preserve">].Value = </w:t>
             </w:r>
+            <w:proofErr w:type="spellStart"/>
             <w:r>
               <w:rPr>
                 <w:rFonts w:ascii="Consolas" w:hAnsi="Consolas" w:cs="Consolas"/>
@@ -14617,22 +15505,18 @@
                 <w:sz w:val="19"/>
                 <w:szCs w:val="19"/>
               </w:rPr>
-              <w:t>.Exists(file);</w:t>
-            </w:r>
-          </w:p>
-          <w:p>
-            <w:pPr>
-              <w:autoSpaceDE w:val="0"/>
-              <w:autoSpaceDN w:val="0"/>
-              <w:adjustRightInd w:val="0"/>
-              <w:spacing w:after="0" w:line="240" w:lineRule="auto"/>
+              <w:t>.Exists</w:t>
+            </w:r>
+            <w:proofErr w:type="spellEnd"/>
+            <w:r>
               <w:rPr>
                 <w:rFonts w:ascii="Consolas" w:hAnsi="Consolas" w:cs="Consolas"/>
                 <w:color w:val="000000"/>
                 <w:sz w:val="19"/>
                 <w:szCs w:val="19"/>
               </w:rPr>
-            </w:pPr>
+              <w:t>(file);</w:t>
+            </w:r>
           </w:p>
           <w:p>
             <w:pPr>
@@ -14647,15 +15531,20 @@
                 <w:szCs w:val="19"/>
               </w:rPr>
             </w:pPr>
-            <w:r>
+          </w:p>
+          <w:p>
+            <w:pPr>
+              <w:autoSpaceDE w:val="0"/>
+              <w:autoSpaceDN w:val="0"/>
+              <w:adjustRightInd w:val="0"/>
+              <w:spacing w:after="0" w:line="240" w:lineRule="auto"/>
               <w:rPr>
                 <w:rFonts w:ascii="Consolas" w:hAnsi="Consolas" w:cs="Consolas"/>
                 <w:color w:val="000000"/>
                 <w:sz w:val="19"/>
                 <w:szCs w:val="19"/>
               </w:rPr>
-              <w:t xml:space="preserve">    </w:t>
-            </w:r>
+            </w:pPr>
             <w:r>
               <w:rPr>
                 <w:rFonts w:ascii="Consolas" w:hAnsi="Consolas" w:cs="Consolas"/>
@@ -14663,7 +15552,36 @@
                 <w:sz w:val="19"/>
                 <w:szCs w:val="19"/>
               </w:rPr>
-              <w:t xml:space="preserve"> Dts.TaskResult = (</w:t>
+              <w:t xml:space="preserve">    </w:t>
+            </w:r>
+            <w:r>
+              <w:rPr>
+                <w:rFonts w:ascii="Consolas" w:hAnsi="Consolas" w:cs="Consolas"/>
+                <w:color w:val="000000"/>
+                <w:sz w:val="19"/>
+                <w:szCs w:val="19"/>
+              </w:rPr>
+              <w:t xml:space="preserve"> </w:t>
+            </w:r>
+            <w:proofErr w:type="spellStart"/>
+            <w:r>
+              <w:rPr>
+                <w:rFonts w:ascii="Consolas" w:hAnsi="Consolas" w:cs="Consolas"/>
+                <w:color w:val="000000"/>
+                <w:sz w:val="19"/>
+                <w:szCs w:val="19"/>
+              </w:rPr>
+              <w:t>Dts.TaskResult</w:t>
+            </w:r>
+            <w:proofErr w:type="spellEnd"/>
+            <w:r>
+              <w:rPr>
+                <w:rFonts w:ascii="Consolas" w:hAnsi="Consolas" w:cs="Consolas"/>
+                <w:color w:val="000000"/>
+                <w:sz w:val="19"/>
+                <w:szCs w:val="19"/>
+              </w:rPr>
+              <w:t xml:space="preserve"> = (</w:t>
             </w:r>
             <w:r>
               <w:rPr>
@@ -14683,6 +15601,7 @@
               </w:rPr>
               <w:t>)</w:t>
             </w:r>
+            <w:proofErr w:type="spellStart"/>
             <w:r>
               <w:rPr>
                 <w:rFonts w:ascii="Consolas" w:hAnsi="Consolas" w:cs="Consolas"/>
@@ -14699,7 +15618,17 @@
                 <w:sz w:val="19"/>
                 <w:szCs w:val="19"/>
               </w:rPr>
-              <w:t>.Success;</w:t>
+              <w:t>.Success</w:t>
+            </w:r>
+            <w:proofErr w:type="spellEnd"/>
+            <w:r>
+              <w:rPr>
+                <w:rFonts w:ascii="Consolas" w:hAnsi="Consolas" w:cs="Consolas"/>
+                <w:color w:val="000000"/>
+                <w:sz w:val="19"/>
+                <w:szCs w:val="19"/>
+              </w:rPr>
+              <w:t>;</w:t>
             </w:r>
           </w:p>
           <w:p>
@@ -14968,7 +15897,25 @@
                       <w:sz w:val="24"/>
                       <w:szCs w:val="24"/>
                     </w:rPr>
-                    <w:t xml:space="preserve">@[User::PSFileExists]== </w:t>
+                    <w:t>@[User::</w:t>
+                  </w:r>
+                  <w:proofErr w:type="spellStart"/>
+                  <w:r>
+                    <w:rPr>
+                      <w:rFonts w:ascii="Times New Roman" w:hAnsi="Times New Roman"/>
+                      <w:sz w:val="24"/>
+                      <w:szCs w:val="24"/>
+                    </w:rPr>
+                    <w:t>PSFileExists</w:t>
+                  </w:r>
+                  <w:proofErr w:type="spellEnd"/>
+                  <w:r>
+                    <w:rPr>
+                      <w:rFonts w:ascii="Times New Roman" w:hAnsi="Times New Roman"/>
+                      <w:sz w:val="24"/>
+                      <w:szCs w:val="24"/>
+                    </w:rPr>
+                    <w:t xml:space="preserve">]== </w:t>
                   </w:r>
                   <w:r>
                     <w:rPr>
@@ -15201,7 +16148,25 @@
                       <w:sz w:val="24"/>
                       <w:szCs w:val="24"/>
                     </w:rPr>
-                    <w:t>@[User::PSFileExists]==</w:t>
+                    <w:t>@[User::</w:t>
+                  </w:r>
+                  <w:proofErr w:type="spellStart"/>
+                  <w:r>
+                    <w:rPr>
+                      <w:rFonts w:ascii="Times New Roman" w:hAnsi="Times New Roman"/>
+                      <w:sz w:val="24"/>
+                      <w:szCs w:val="24"/>
+                    </w:rPr>
+                    <w:t>PSFileExists</w:t>
+                  </w:r>
+                  <w:proofErr w:type="spellEnd"/>
+                  <w:r>
+                    <w:rPr>
+                      <w:rFonts w:ascii="Times New Roman" w:hAnsi="Times New Roman"/>
+                      <w:sz w:val="24"/>
+                      <w:szCs w:val="24"/>
+                    </w:rPr>
+                    <w:t>]==</w:t>
                   </w:r>
                   <w:r>
                     <w:rPr>
@@ -15729,7 +16694,43 @@
                 <w:sz w:val="24"/>
                 <w:szCs w:val="24"/>
               </w:rPr>
-              <w:t>IF  EXISTS (SELECT * FROM sys.objects WHERE object_id = OBJECT_ID(N'[EC].[Employee_Hierarchy_Stage]') AND type in (N'U'))</w:t>
+              <w:t xml:space="preserve">IF  EXISTS (SELECT * FROM </w:t>
+            </w:r>
+            <w:proofErr w:type="spellStart"/>
+            <w:r>
+              <w:rPr>
+                <w:rFonts w:ascii="Times New Roman" w:hAnsi="Times New Roman"/>
+                <w:sz w:val="24"/>
+                <w:szCs w:val="24"/>
+              </w:rPr>
+              <w:t>sys.objects</w:t>
+            </w:r>
+            <w:proofErr w:type="spellEnd"/>
+            <w:r>
+              <w:rPr>
+                <w:rFonts w:ascii="Times New Roman" w:hAnsi="Times New Roman"/>
+                <w:sz w:val="24"/>
+                <w:szCs w:val="24"/>
+              </w:rPr>
+              <w:t xml:space="preserve"> WHERE </w:t>
+            </w:r>
+            <w:proofErr w:type="spellStart"/>
+            <w:r>
+              <w:rPr>
+                <w:rFonts w:ascii="Times New Roman" w:hAnsi="Times New Roman"/>
+                <w:sz w:val="24"/>
+                <w:szCs w:val="24"/>
+              </w:rPr>
+              <w:t>object_id</w:t>
+            </w:r>
+            <w:proofErr w:type="spellEnd"/>
+            <w:r>
+              <w:rPr>
+                <w:rFonts w:ascii="Times New Roman" w:hAnsi="Times New Roman"/>
+                <w:sz w:val="24"/>
+                <w:szCs w:val="24"/>
+              </w:rPr>
+              <w:t xml:space="preserve"> = OBJECT_ID(N'[EC].[Employee_Hierarchy_Stage]') AND type in (N'U'))</w:t>
             </w:r>
           </w:p>
           <w:p>
@@ -16119,55 +17120,13 @@
                 <w:szCs w:val="24"/>
               </w:rPr>
             </w:pPr>
-            <w:del w:id="48" w:author="Palacherla, Susmitha C (NONUS)" w:date="2019-01-08T16:18:00Z">
-              <w:r>
-                <w:rPr>
-                  <w:noProof/>
-                </w:rPr>
-                <w:drawing>
-                  <wp:inline distT="0" distB="0" distL="0" distR="0" wp14:anchorId="35FCFF13" wp14:editId="216EA1F4">
-                    <wp:extent cx="3657600" cy="3895344"/>
-                    <wp:effectExtent l="0" t="0" r="0" b="0"/>
-                    <wp:docPr id="1" name="Picture 1"/>
-                    <wp:cNvGraphicFramePr>
-                      <a:graphicFrameLocks xmlns:a="http://schemas.openxmlformats.org/drawingml/2006/main" noChangeAspect="1"/>
-                    </wp:cNvGraphicFramePr>
-                    <a:graphic xmlns:a="http://schemas.openxmlformats.org/drawingml/2006/main">
-                      <a:graphicData uri="http://schemas.openxmlformats.org/drawingml/2006/picture">
-                        <pic:pic xmlns:pic="http://schemas.openxmlformats.org/drawingml/2006/picture">
-                          <pic:nvPicPr>
-                            <pic:cNvPr id="1" name=""/>
-                            <pic:cNvPicPr/>
-                          </pic:nvPicPr>
-                          <pic:blipFill>
-                            <a:blip r:embed="rId42"/>
-                            <a:stretch>
-                              <a:fillRect/>
-                            </a:stretch>
-                          </pic:blipFill>
-                          <pic:spPr>
-                            <a:xfrm>
-                              <a:off x="0" y="0"/>
-                              <a:ext cx="3657600" cy="3895344"/>
-                            </a:xfrm>
-                            <a:prstGeom prst="rect">
-                              <a:avLst/>
-                            </a:prstGeom>
-                          </pic:spPr>
-                        </pic:pic>
-                      </a:graphicData>
-                    </a:graphic>
-                  </wp:inline>
-                </w:drawing>
-              </w:r>
-            </w:del>
             <w:r>
               <w:rPr>
                 <w:noProof/>
               </w:rPr>
               <w:t xml:space="preserve"> </w:t>
             </w:r>
-            <w:ins w:id="49" w:author="Palacherla, Susmitha C (NONUS)" w:date="2019-01-08T16:18:00Z">
+            <w:del w:id="41" w:author="Palacherla, Susmitha C (NONUS)" w:date="2019-06-08T18:36:00Z">
               <w:r>
                 <w:rPr>
                   <w:noProof/>
@@ -16188,7 +17147,7 @@
                             <pic:cNvPicPr/>
                           </pic:nvPicPr>
                           <pic:blipFill>
-                            <a:blip r:embed="rId43"/>
+                            <a:blip r:embed="rId42"/>
                             <a:stretch>
                               <a:fillRect/>
                             </a:stretch>
@@ -16208,7 +17167,7 @@
                   </wp:inline>
                 </w:drawing>
               </w:r>
-            </w:ins>
+            </w:del>
           </w:p>
           <w:p>
             <w:pPr>
@@ -16226,6 +17185,48 @@
                 <w:szCs w:val="24"/>
               </w:rPr>
             </w:pPr>
+            <w:ins w:id="42" w:author="Palacherla, Susmitha C (NONUS)" w:date="2019-06-08T18:36:00Z">
+              <w:r>
+                <w:rPr>
+                  <w:noProof/>
+                </w:rPr>
+                <w:drawing>
+                  <wp:inline distT="0" distB="0" distL="0" distR="0" wp14:anchorId="6008F4EC" wp14:editId="40EEACEB">
+                    <wp:extent cx="2368296" cy="2743200"/>
+                    <wp:effectExtent l="0" t="0" r="0" b="0"/>
+                    <wp:docPr id="1" name="Picture 1"/>
+                    <wp:cNvGraphicFramePr>
+                      <a:graphicFrameLocks xmlns:a="http://schemas.openxmlformats.org/drawingml/2006/main" noChangeAspect="1"/>
+                    </wp:cNvGraphicFramePr>
+                    <a:graphic xmlns:a="http://schemas.openxmlformats.org/drawingml/2006/main">
+                      <a:graphicData uri="http://schemas.openxmlformats.org/drawingml/2006/picture">
+                        <pic:pic xmlns:pic="http://schemas.openxmlformats.org/drawingml/2006/picture">
+                          <pic:nvPicPr>
+                            <pic:cNvPr id="1" name=""/>
+                            <pic:cNvPicPr/>
+                          </pic:nvPicPr>
+                          <pic:blipFill>
+                            <a:blip r:embed="rId43"/>
+                            <a:stretch>
+                              <a:fillRect/>
+                            </a:stretch>
+                          </pic:blipFill>
+                          <pic:spPr>
+                            <a:xfrm>
+                              <a:off x="0" y="0"/>
+                              <a:ext cx="2368296" cy="2743200"/>
+                            </a:xfrm>
+                            <a:prstGeom prst="rect">
+                              <a:avLst/>
+                            </a:prstGeom>
+                          </pic:spPr>
+                        </pic:pic>
+                      </a:graphicData>
+                    </a:graphic>
+                  </wp:inline>
+                </w:drawing>
+              </w:r>
+            </w:ins>
           </w:p>
           <w:p>
             <w:pPr>
@@ -16319,6 +17320,48 @@
                 <w:szCs w:val="24"/>
               </w:rPr>
             </w:pPr>
+            <w:ins w:id="43" w:author="Palacherla, Susmitha C (NONUS)" w:date="2019-06-08T18:37:00Z">
+              <w:r>
+                <w:rPr>
+                  <w:noProof/>
+                </w:rPr>
+                <w:drawing>
+                  <wp:inline distT="0" distB="0" distL="0" distR="0" wp14:anchorId="2E609D79" wp14:editId="0D321CEA">
+                    <wp:extent cx="5406390" cy="664210"/>
+                    <wp:effectExtent l="0" t="0" r="3810" b="2540"/>
+                    <wp:docPr id="3" name="Picture 3"/>
+                    <wp:cNvGraphicFramePr>
+                      <a:graphicFrameLocks xmlns:a="http://schemas.openxmlformats.org/drawingml/2006/main" noChangeAspect="1"/>
+                    </wp:cNvGraphicFramePr>
+                    <a:graphic xmlns:a="http://schemas.openxmlformats.org/drawingml/2006/main">
+                      <a:graphicData uri="http://schemas.openxmlformats.org/drawingml/2006/picture">
+                        <pic:pic xmlns:pic="http://schemas.openxmlformats.org/drawingml/2006/picture">
+                          <pic:nvPicPr>
+                            <pic:cNvPr id="1" name=""/>
+                            <pic:cNvPicPr/>
+                          </pic:nvPicPr>
+                          <pic:blipFill>
+                            <a:blip r:embed="rId44"/>
+                            <a:stretch>
+                              <a:fillRect/>
+                            </a:stretch>
+                          </pic:blipFill>
+                          <pic:spPr>
+                            <a:xfrm>
+                              <a:off x="0" y="0"/>
+                              <a:ext cx="5406390" cy="664210"/>
+                            </a:xfrm>
+                            <a:prstGeom prst="rect">
+                              <a:avLst/>
+                            </a:prstGeom>
+                          </pic:spPr>
+                        </pic:pic>
+                      </a:graphicData>
+                    </a:graphic>
+                  </wp:inline>
+                </w:drawing>
+              </w:r>
+            </w:ins>
           </w:p>
           <w:p>
             <w:pPr>
@@ -16336,47 +17379,48 @@
                 <w:szCs w:val="24"/>
               </w:rPr>
             </w:pPr>
-            <w:r>
-              <w:rPr>
-                <w:noProof/>
-              </w:rPr>
-              <w:lastRenderedPageBreak/>
-              <w:drawing>
-                <wp:inline distT="0" distB="0" distL="0" distR="0" wp14:anchorId="78C75461" wp14:editId="7856A557">
-                  <wp:extent cx="5406390" cy="1149985"/>
-                  <wp:effectExtent l="0" t="0" r="3810" b="0"/>
-                  <wp:docPr id="81" name="Picture 81"/>
-                  <wp:cNvGraphicFramePr>
-                    <a:graphicFrameLocks xmlns:a="http://schemas.openxmlformats.org/drawingml/2006/main" noChangeAspect="1"/>
-                  </wp:cNvGraphicFramePr>
-                  <a:graphic xmlns:a="http://schemas.openxmlformats.org/drawingml/2006/main">
-                    <a:graphicData uri="http://schemas.openxmlformats.org/drawingml/2006/picture">
-                      <pic:pic xmlns:pic="http://schemas.openxmlformats.org/drawingml/2006/picture">
-                        <pic:nvPicPr>
-                          <pic:cNvPr id="1" name=""/>
-                          <pic:cNvPicPr/>
-                        </pic:nvPicPr>
-                        <pic:blipFill>
-                          <a:blip r:embed="rId44"/>
-                          <a:stretch>
-                            <a:fillRect/>
-                          </a:stretch>
-                        </pic:blipFill>
-                        <pic:spPr>
-                          <a:xfrm>
-                            <a:off x="0" y="0"/>
-                            <a:ext cx="5406390" cy="1149985"/>
-                          </a:xfrm>
-                          <a:prstGeom prst="rect">
-                            <a:avLst/>
-                          </a:prstGeom>
-                        </pic:spPr>
-                      </pic:pic>
-                    </a:graphicData>
-                  </a:graphic>
-                </wp:inline>
-              </w:drawing>
-            </w:r>
+            <w:del w:id="44" w:author="Palacherla, Susmitha C (NONUS)" w:date="2019-06-08T18:37:00Z">
+              <w:r>
+                <w:rPr>
+                  <w:noProof/>
+                </w:rPr>
+                <w:drawing>
+                  <wp:inline distT="0" distB="0" distL="0" distR="0" wp14:anchorId="78C75461" wp14:editId="7856A557">
+                    <wp:extent cx="5406390" cy="1149985"/>
+                    <wp:effectExtent l="0" t="0" r="3810" b="0"/>
+                    <wp:docPr id="81" name="Picture 81"/>
+                    <wp:cNvGraphicFramePr>
+                      <a:graphicFrameLocks xmlns:a="http://schemas.openxmlformats.org/drawingml/2006/main" noChangeAspect="1"/>
+                    </wp:cNvGraphicFramePr>
+                    <a:graphic xmlns:a="http://schemas.openxmlformats.org/drawingml/2006/main">
+                      <a:graphicData uri="http://schemas.openxmlformats.org/drawingml/2006/picture">
+                        <pic:pic xmlns:pic="http://schemas.openxmlformats.org/drawingml/2006/picture">
+                          <pic:nvPicPr>
+                            <pic:cNvPr id="1" name=""/>
+                            <pic:cNvPicPr/>
+                          </pic:nvPicPr>
+                          <pic:blipFill>
+                            <a:blip r:embed="rId45"/>
+                            <a:stretch>
+                              <a:fillRect/>
+                            </a:stretch>
+                          </pic:blipFill>
+                          <pic:spPr>
+                            <a:xfrm>
+                              <a:off x="0" y="0"/>
+                              <a:ext cx="5406390" cy="1149985"/>
+                            </a:xfrm>
+                            <a:prstGeom prst="rect">
+                              <a:avLst/>
+                            </a:prstGeom>
+                          </pic:spPr>
+                        </pic:pic>
+                      </a:graphicData>
+                    </a:graphic>
+                  </wp:inline>
+                </w:drawing>
+              </w:r>
+            </w:del>
           </w:p>
           <w:p>
             <w:pPr>
@@ -16411,6 +17455,7 @@
                 <w:szCs w:val="24"/>
               </w:rPr>
             </w:pPr>
+            <w:proofErr w:type="spellStart"/>
             <w:r>
               <w:rPr>
                 <w:rFonts w:ascii="Times New Roman" w:hAnsi="Times New Roman"/>
@@ -16419,6 +17464,7 @@
               </w:rPr>
               <w:t>FullPrimaryName</w:t>
             </w:r>
+            <w:proofErr w:type="spellEnd"/>
             <w:r>
               <w:rPr>
                 <w:rFonts w:ascii="Times New Roman" w:hAnsi="Times New Roman"/>
@@ -16433,7 +17479,25 @@
                 <w:sz w:val="24"/>
                 <w:szCs w:val="24"/>
               </w:rPr>
-              <w:t>(ISNULL([Copy of last_name]) ? "" : [Copy of last_name]) + ", " + (ISNULL([Copy of first_name]) ? "" : [Copy of first_name]) + " " + (ISNULL([Copy of middle_name]) ? "" : [Copy of middle_name])</w:t>
+              <w:t>(</w:t>
+            </w:r>
+            <w:proofErr w:type="gramStart"/>
+            <w:r>
+              <w:rPr>
+                <w:rFonts w:ascii="Times New Roman" w:hAnsi="Times New Roman"/>
+                <w:sz w:val="24"/>
+                <w:szCs w:val="24"/>
+              </w:rPr>
+              <w:t>ISNULL(</w:t>
+            </w:r>
+            <w:proofErr w:type="gramEnd"/>
+            <w:r>
+              <w:rPr>
+                <w:rFonts w:ascii="Times New Roman" w:hAnsi="Times New Roman"/>
+                <w:sz w:val="24"/>
+                <w:szCs w:val="24"/>
+              </w:rPr>
+              <w:t>[Copy of last_name]) ? "" : [Copy of last_name]) + ", " + (ISNULL([Copy of first_name]) ? "" : [Copy of first_name]) + " " + (ISNULL([Copy of middle_name]) ? "" : [Copy of middle_name])</w:t>
             </w:r>
           </w:p>
           <w:p>
@@ -16486,6 +17550,7 @@
                 <w:szCs w:val="24"/>
               </w:rPr>
             </w:pPr>
+            <w:proofErr w:type="spellStart"/>
             <w:r>
               <w:rPr>
                 <w:rFonts w:ascii="Times New Roman" w:hAnsi="Times New Roman"/>
@@ -16494,6 +17559,7 @@
               </w:rPr>
               <w:t>FullPreferredName</w:t>
             </w:r>
+            <w:proofErr w:type="spellEnd"/>
             <w:r>
               <w:rPr>
                 <w:rFonts w:ascii="Times New Roman" w:hAnsi="Times New Roman"/>
@@ -16514,18 +17580,37 @@
               <w:adjustRightInd w:val="0"/>
               <w:spacing w:after="0" w:line="240" w:lineRule="auto"/>
               <w:rPr>
-                <w:rFonts w:ascii="Times New Roman" w:hAnsi="Times New Roman"/>
-                <w:sz w:val="24"/>
-                <w:szCs w:val="24"/>
-              </w:rPr>
-            </w:pPr>
-            <w:r>
-              <w:rPr>
-                <w:rFonts w:ascii="Times New Roman" w:hAnsi="Times New Roman"/>
-                <w:sz w:val="24"/>
-                <w:szCs w:val="24"/>
-              </w:rPr>
-              <w:t>(ISNULL([Copy of pref_name_last]) ? "" : [Copy of pref_name_last]) + ", " + (ISNULL([Copy of pref_name_first]) ? "" : [Copy of pref_name_first]) + " " + (ISNULL([Copy of pref_name_mi]) ? "" : [Copy of pref_name_mi])</w:t>
+                <w:ins w:id="45" w:author="Palacherla, Susmitha C (NONUS)" w:date="2019-06-08T18:39:00Z"/>
+                <w:rFonts w:ascii="Times New Roman" w:hAnsi="Times New Roman"/>
+                <w:sz w:val="24"/>
+                <w:szCs w:val="24"/>
+              </w:rPr>
+            </w:pPr>
+            <w:r>
+              <w:rPr>
+                <w:rFonts w:ascii="Times New Roman" w:hAnsi="Times New Roman"/>
+                <w:sz w:val="24"/>
+                <w:szCs w:val="24"/>
+              </w:rPr>
+              <w:t>(</w:t>
+            </w:r>
+            <w:proofErr w:type="gramStart"/>
+            <w:r>
+              <w:rPr>
+                <w:rFonts w:ascii="Times New Roman" w:hAnsi="Times New Roman"/>
+                <w:sz w:val="24"/>
+                <w:szCs w:val="24"/>
+              </w:rPr>
+              <w:t>ISNULL(</w:t>
+            </w:r>
+            <w:proofErr w:type="gramEnd"/>
+            <w:r>
+              <w:rPr>
+                <w:rFonts w:ascii="Times New Roman" w:hAnsi="Times New Roman"/>
+                <w:sz w:val="24"/>
+                <w:szCs w:val="24"/>
+              </w:rPr>
+              <w:t>[Copy of pref_name_last]) ? "" : [Copy of pref_name_last]) + ", " + (ISNULL([Copy of pref_name_first]) ? "" : [Copy of pref_name_first]) + " " + (ISNULL([Copy of pref_name_mi]) ? "" : [Copy of pref_name_mi])</w:t>
             </w:r>
           </w:p>
           <w:p>
@@ -16539,6 +17624,7 @@
               <w:adjustRightInd w:val="0"/>
               <w:spacing w:after="0" w:line="240" w:lineRule="auto"/>
               <w:rPr>
+                <w:ins w:id="46" w:author="Palacherla, Susmitha C (NONUS)" w:date="2019-06-08T18:39:00Z"/>
                 <w:rFonts w:ascii="Times New Roman" w:hAnsi="Times New Roman"/>
                 <w:sz w:val="24"/>
                 <w:szCs w:val="24"/>
@@ -16561,14 +17647,6 @@
                 <w:szCs w:val="24"/>
               </w:rPr>
             </w:pPr>
-            <w:r>
-              <w:rPr>
-                <w:rFonts w:ascii="Times New Roman" w:hAnsi="Times New Roman"/>
-                <w:sz w:val="24"/>
-                <w:szCs w:val="24"/>
-              </w:rPr>
-              <w:t>OLE DB Destination editor</w:t>
-            </w:r>
           </w:p>
           <w:p>
             <w:pPr>
@@ -16581,60 +17659,13 @@
               <w:adjustRightInd w:val="0"/>
               <w:spacing w:after="0" w:line="240" w:lineRule="auto"/>
               <w:rPr>
-                <w:rFonts w:ascii="Times New Roman" w:hAnsi="Times New Roman"/>
-                <w:sz w:val="24"/>
-                <w:szCs w:val="24"/>
-              </w:rPr>
-            </w:pPr>
-            <w:r>
-              <w:rPr>
-                <w:noProof/>
-              </w:rPr>
-              <w:lastRenderedPageBreak/>
-              <w:drawing>
-                <wp:inline distT="0" distB="0" distL="0" distR="0" wp14:anchorId="0BF3B221" wp14:editId="33BF201E">
-                  <wp:extent cx="5486400" cy="5294376"/>
-                  <wp:effectExtent l="0" t="0" r="0" b="1905"/>
-                  <wp:docPr id="82" name="Picture 82"/>
-                  <wp:cNvGraphicFramePr>
-                    <a:graphicFrameLocks xmlns:a="http://schemas.openxmlformats.org/drawingml/2006/main" noChangeAspect="1"/>
-                  </wp:cNvGraphicFramePr>
-                  <a:graphic xmlns:a="http://schemas.openxmlformats.org/drawingml/2006/main">
-                    <a:graphicData uri="http://schemas.openxmlformats.org/drawingml/2006/picture">
-                      <pic:pic xmlns:pic="http://schemas.openxmlformats.org/drawingml/2006/picture">
-                        <pic:nvPicPr>
-                          <pic:cNvPr id="1" name=""/>
-                          <pic:cNvPicPr/>
-                        </pic:nvPicPr>
-                        <pic:blipFill>
-                          <a:blip r:embed="rId45"/>
-                          <a:stretch>
-                            <a:fillRect/>
-                          </a:stretch>
-                        </pic:blipFill>
-                        <pic:spPr>
-                          <a:xfrm>
-                            <a:off x="0" y="0"/>
-                            <a:ext cx="5486400" cy="5294376"/>
-                          </a:xfrm>
-                          <a:prstGeom prst="rect">
-                            <a:avLst/>
-                          </a:prstGeom>
-                        </pic:spPr>
-                      </pic:pic>
-                    </a:graphicData>
-                  </a:graphic>
-                </wp:inline>
-              </w:drawing>
-            </w:r>
-          </w:p>
-        </w:tc>
-      </w:tr>
-      <w:tr>
-        <w:tc>
-          <w:tcPr>
-            <w:tcW w:w="1548" w:type="dxa"/>
-          </w:tcPr>
+                <w:ins w:id="47" w:author="Palacherla, Susmitha C (NONUS)" w:date="2019-06-08T18:39:00Z"/>
+                <w:rFonts w:ascii="Times New Roman" w:hAnsi="Times New Roman"/>
+                <w:sz w:val="24"/>
+                <w:szCs w:val="24"/>
+              </w:rPr>
+            </w:pPr>
+          </w:p>
           <w:p>
             <w:pPr>
               <w:widowControl w:val="0"/>
@@ -16646,18 +17677,23 @@
               <w:adjustRightInd w:val="0"/>
               <w:spacing w:after="0" w:line="240" w:lineRule="auto"/>
               <w:rPr>
-                <w:rFonts w:ascii="Times New Roman" w:hAnsi="Times New Roman"/>
-                <w:b/>
-                <w:sz w:val="24"/>
-                <w:szCs w:val="24"/>
-              </w:rPr>
-            </w:pPr>
-          </w:p>
-        </w:tc>
-        <w:tc>
-          <w:tcPr>
-            <w:tcW w:w="8730" w:type="dxa"/>
-          </w:tcPr>
+                <w:ins w:id="48" w:author="Palacherla, Susmitha C (NONUS)" w:date="2019-06-08T18:38:00Z"/>
+                <w:rFonts w:ascii="Times New Roman" w:hAnsi="Times New Roman"/>
+                <w:sz w:val="24"/>
+                <w:szCs w:val="24"/>
+              </w:rPr>
+            </w:pPr>
+            <w:ins w:id="49" w:author="Palacherla, Susmitha C (NONUS)" w:date="2019-06-08T18:39:00Z">
+              <w:r>
+                <w:rPr>
+                  <w:rFonts w:ascii="Times New Roman" w:hAnsi="Times New Roman"/>
+                  <w:sz w:val="24"/>
+                  <w:szCs w:val="24"/>
+                </w:rPr>
+                <w:t>Row Count</w:t>
+              </w:r>
+            </w:ins>
+          </w:p>
           <w:p>
             <w:pPr>
               <w:widowControl w:val="0"/>
@@ -16669,20 +17705,55 @@
               <w:adjustRightInd w:val="0"/>
               <w:spacing w:after="0" w:line="240" w:lineRule="auto"/>
               <w:rPr>
-                <w:rFonts w:ascii="Times New Roman" w:hAnsi="Times New Roman"/>
-                <w:b/>
-                <w:sz w:val="24"/>
-                <w:szCs w:val="24"/>
-              </w:rPr>
-            </w:pPr>
-          </w:p>
-        </w:tc>
-      </w:tr>
-      <w:tr>
-        <w:tc>
-          <w:tcPr>
-            <w:tcW w:w="1548" w:type="dxa"/>
-          </w:tcPr>
+                <w:ins w:id="50" w:author="Palacherla, Susmitha C (NONUS)" w:date="2019-06-08T18:38:00Z"/>
+                <w:rFonts w:ascii="Times New Roman" w:hAnsi="Times New Roman"/>
+                <w:sz w:val="24"/>
+                <w:szCs w:val="24"/>
+              </w:rPr>
+            </w:pPr>
+            <w:ins w:id="51" w:author="Palacherla, Susmitha C (NONUS)" w:date="2019-06-08T18:38:00Z">
+              <w:r>
+                <w:rPr>
+                  <w:noProof/>
+                </w:rPr>
+                <w:drawing>
+                  <wp:inline distT="0" distB="0" distL="0" distR="0" wp14:anchorId="5581FC45" wp14:editId="046EE415">
+                    <wp:extent cx="1737360" cy="914400"/>
+                    <wp:effectExtent l="0" t="0" r="0" b="0"/>
+                    <wp:docPr id="5" name="Picture 5"/>
+                    <wp:cNvGraphicFramePr>
+                      <a:graphicFrameLocks xmlns:a="http://schemas.openxmlformats.org/drawingml/2006/main" noChangeAspect="1"/>
+                    </wp:cNvGraphicFramePr>
+                    <a:graphic xmlns:a="http://schemas.openxmlformats.org/drawingml/2006/main">
+                      <a:graphicData uri="http://schemas.openxmlformats.org/drawingml/2006/picture">
+                        <pic:pic xmlns:pic="http://schemas.openxmlformats.org/drawingml/2006/picture">
+                          <pic:nvPicPr>
+                            <pic:cNvPr id="1" name=""/>
+                            <pic:cNvPicPr/>
+                          </pic:nvPicPr>
+                          <pic:blipFill>
+                            <a:blip r:embed="rId46"/>
+                            <a:stretch>
+                              <a:fillRect/>
+                            </a:stretch>
+                          </pic:blipFill>
+                          <pic:spPr>
+                            <a:xfrm>
+                              <a:off x="0" y="0"/>
+                              <a:ext cx="1737360" cy="914400"/>
+                            </a:xfrm>
+                            <a:prstGeom prst="rect">
+                              <a:avLst/>
+                            </a:prstGeom>
+                          </pic:spPr>
+                        </pic:pic>
+                      </a:graphicData>
+                    </a:graphic>
+                  </wp:inline>
+                </w:drawing>
+              </w:r>
+            </w:ins>
+          </w:p>
           <w:p>
             <w:pPr>
               <w:widowControl w:val="0"/>
@@ -16694,33 +17765,13 @@
               <w:adjustRightInd w:val="0"/>
               <w:spacing w:after="0" w:line="240" w:lineRule="auto"/>
               <w:rPr>
-                <w:rFonts w:ascii="Times New Roman" w:hAnsi="Times New Roman"/>
-                <w:sz w:val="24"/>
-                <w:szCs w:val="24"/>
-              </w:rPr>
-            </w:pPr>
-            <w:r>
-              <w:rPr>
-                <w:rFonts w:ascii="Times New Roman" w:hAnsi="Times New Roman"/>
-                <w:sz w:val="24"/>
-                <w:szCs w:val="24"/>
-              </w:rPr>
-              <w:t xml:space="preserve">Step </w:t>
-            </w:r>
-            <w:r>
-              <w:rPr>
-                <w:rFonts w:ascii="Times New Roman" w:hAnsi="Times New Roman"/>
-                <w:sz w:val="24"/>
-                <w:szCs w:val="24"/>
-              </w:rPr>
-              <w:t>6</w:t>
-            </w:r>
-          </w:p>
-        </w:tc>
-        <w:tc>
-          <w:tcPr>
-            <w:tcW w:w="8730" w:type="dxa"/>
-          </w:tcPr>
+                <w:ins w:id="52" w:author="Palacherla, Susmitha C (NONUS)" w:date="2019-06-08T18:38:00Z"/>
+                <w:rFonts w:ascii="Times New Roman" w:hAnsi="Times New Roman"/>
+                <w:sz w:val="24"/>
+                <w:szCs w:val="24"/>
+              </w:rPr>
+            </w:pPr>
+          </w:p>
           <w:p>
             <w:pPr>
               <w:widowControl w:val="0"/>
@@ -16732,35 +17783,12 @@
               <w:adjustRightInd w:val="0"/>
               <w:spacing w:after="0" w:line="240" w:lineRule="auto"/>
               <w:rPr>
-                <w:rFonts w:ascii="Times New Roman" w:hAnsi="Times New Roman"/>
-                <w:sz w:val="24"/>
-                <w:szCs w:val="24"/>
-              </w:rPr>
-            </w:pPr>
-            <w:r>
-              <w:rPr>
-                <w:rFonts w:ascii="Times New Roman" w:hAnsi="Times New Roman"/>
-                <w:sz w:val="24"/>
-                <w:szCs w:val="24"/>
-              </w:rPr>
-              <w:t xml:space="preserve">Backup Encrypted </w:t>
-            </w:r>
-            <w:r>
-              <w:rPr>
-                <w:rFonts w:ascii="Times New Roman" w:hAnsi="Times New Roman"/>
-                <w:sz w:val="24"/>
-                <w:szCs w:val="24"/>
-              </w:rPr>
-              <w:t xml:space="preserve">PS </w:t>
-            </w:r>
-            <w:r>
-              <w:rPr>
-                <w:rFonts w:ascii="Times New Roman" w:hAnsi="Times New Roman"/>
-                <w:sz w:val="24"/>
-                <w:szCs w:val="24"/>
-              </w:rPr>
-              <w:t>File</w:t>
-            </w:r>
+                <w:ins w:id="53" w:author="Palacherla, Susmitha C (NONUS)" w:date="2019-06-08T18:38:00Z"/>
+                <w:rFonts w:ascii="Times New Roman" w:hAnsi="Times New Roman"/>
+                <w:sz w:val="24"/>
+                <w:szCs w:val="24"/>
+              </w:rPr>
+            </w:pPr>
           </w:p>
           <w:p>
             <w:pPr>
@@ -16773,6 +17801,7 @@
               <w:adjustRightInd w:val="0"/>
               <w:spacing w:after="0" w:line="240" w:lineRule="auto"/>
               <w:rPr>
+                <w:ins w:id="54" w:author="Palacherla, Susmitha C (NONUS)" w:date="2019-06-08T18:38:00Z"/>
                 <w:rFonts w:ascii="Times New Roman" w:hAnsi="Times New Roman"/>
                 <w:sz w:val="24"/>
                 <w:szCs w:val="24"/>
@@ -16790,6 +17819,379 @@
               <w:adjustRightInd w:val="0"/>
               <w:spacing w:after="0" w:line="240" w:lineRule="auto"/>
               <w:rPr>
+                <w:ins w:id="55" w:author="Palacherla, Susmitha C (NONUS)" w:date="2019-06-08T18:38:00Z"/>
+                <w:rFonts w:ascii="Times New Roman" w:hAnsi="Times New Roman"/>
+                <w:sz w:val="24"/>
+                <w:szCs w:val="24"/>
+              </w:rPr>
+            </w:pPr>
+          </w:p>
+          <w:p>
+            <w:pPr>
+              <w:widowControl w:val="0"/>
+              <w:tabs>
+                <w:tab w:val="left" w:pos="5573"/>
+              </w:tabs>
+              <w:autoSpaceDE w:val="0"/>
+              <w:autoSpaceDN w:val="0"/>
+              <w:adjustRightInd w:val="0"/>
+              <w:spacing w:after="0" w:line="240" w:lineRule="auto"/>
+              <w:rPr>
+                <w:rFonts w:ascii="Times New Roman" w:hAnsi="Times New Roman"/>
+                <w:sz w:val="24"/>
+                <w:szCs w:val="24"/>
+              </w:rPr>
+            </w:pPr>
+          </w:p>
+          <w:p>
+            <w:pPr>
+              <w:widowControl w:val="0"/>
+              <w:tabs>
+                <w:tab w:val="left" w:pos="5573"/>
+              </w:tabs>
+              <w:autoSpaceDE w:val="0"/>
+              <w:autoSpaceDN w:val="0"/>
+              <w:adjustRightInd w:val="0"/>
+              <w:spacing w:after="0" w:line="240" w:lineRule="auto"/>
+              <w:rPr>
+                <w:ins w:id="56" w:author="Palacherla, Susmitha C (NONUS)" w:date="2019-06-08T18:42:00Z"/>
+                <w:rFonts w:ascii="Times New Roman" w:hAnsi="Times New Roman"/>
+                <w:sz w:val="24"/>
+                <w:szCs w:val="24"/>
+              </w:rPr>
+            </w:pPr>
+            <w:r>
+              <w:rPr>
+                <w:rFonts w:ascii="Times New Roman" w:hAnsi="Times New Roman"/>
+                <w:sz w:val="24"/>
+                <w:szCs w:val="24"/>
+              </w:rPr>
+              <w:t>OLE DB Destination editor</w:t>
+            </w:r>
+          </w:p>
+          <w:p>
+            <w:pPr>
+              <w:widowControl w:val="0"/>
+              <w:tabs>
+                <w:tab w:val="left" w:pos="5573"/>
+              </w:tabs>
+              <w:autoSpaceDE w:val="0"/>
+              <w:autoSpaceDN w:val="0"/>
+              <w:adjustRightInd w:val="0"/>
+              <w:spacing w:after="0" w:line="240" w:lineRule="auto"/>
+              <w:rPr>
+                <w:rFonts w:ascii="Times New Roman" w:hAnsi="Times New Roman"/>
+                <w:sz w:val="24"/>
+                <w:szCs w:val="24"/>
+              </w:rPr>
+            </w:pPr>
+            <w:ins w:id="57" w:author="Palacherla, Susmitha C (NONUS)" w:date="2019-06-08T18:43:00Z">
+              <w:r>
+                <w:rPr>
+                  <w:noProof/>
+                </w:rPr>
+                <w:lastRenderedPageBreak/>
+                <w:drawing>
+                  <wp:inline distT="0" distB="0" distL="0" distR="0" wp14:anchorId="01A5E212" wp14:editId="3FF62BEE">
+                    <wp:extent cx="5406390" cy="5569585"/>
+                    <wp:effectExtent l="0" t="0" r="3810" b="0"/>
+                    <wp:docPr id="7" name="Picture 7"/>
+                    <wp:cNvGraphicFramePr>
+                      <a:graphicFrameLocks xmlns:a="http://schemas.openxmlformats.org/drawingml/2006/main" noChangeAspect="1"/>
+                    </wp:cNvGraphicFramePr>
+                    <a:graphic xmlns:a="http://schemas.openxmlformats.org/drawingml/2006/main">
+                      <a:graphicData uri="http://schemas.openxmlformats.org/drawingml/2006/picture">
+                        <pic:pic xmlns:pic="http://schemas.openxmlformats.org/drawingml/2006/picture">
+                          <pic:nvPicPr>
+                            <pic:cNvPr id="1" name=""/>
+                            <pic:cNvPicPr/>
+                          </pic:nvPicPr>
+                          <pic:blipFill>
+                            <a:blip r:embed="rId47"/>
+                            <a:stretch>
+                              <a:fillRect/>
+                            </a:stretch>
+                          </pic:blipFill>
+                          <pic:spPr>
+                            <a:xfrm>
+                              <a:off x="0" y="0"/>
+                              <a:ext cx="5406390" cy="5569585"/>
+                            </a:xfrm>
+                            <a:prstGeom prst="rect">
+                              <a:avLst/>
+                            </a:prstGeom>
+                          </pic:spPr>
+                        </pic:pic>
+                      </a:graphicData>
+                    </a:graphic>
+                  </wp:inline>
+                </w:drawing>
+              </w:r>
+            </w:ins>
+          </w:p>
+          <w:p>
+            <w:pPr>
+              <w:widowControl w:val="0"/>
+              <w:tabs>
+                <w:tab w:val="left" w:pos="5573"/>
+              </w:tabs>
+              <w:autoSpaceDE w:val="0"/>
+              <w:autoSpaceDN w:val="0"/>
+              <w:adjustRightInd w:val="0"/>
+              <w:spacing w:after="0" w:line="240" w:lineRule="auto"/>
+              <w:rPr>
+                <w:rFonts w:ascii="Times New Roman" w:hAnsi="Times New Roman"/>
+                <w:sz w:val="24"/>
+                <w:szCs w:val="24"/>
+              </w:rPr>
+            </w:pPr>
+            <w:ins w:id="58" w:author="Palacherla, Susmitha C (NONUS)" w:date="2019-06-08T18:43:00Z">
+              <w:r>
+                <w:rPr>
+                  <w:noProof/>
+                </w:rPr>
+                <w:drawing>
+                  <wp:inline distT="0" distB="0" distL="0" distR="0" wp14:anchorId="7F1490B6" wp14:editId="4DEDC0A2">
+                    <wp:extent cx="5406390" cy="673100"/>
+                    <wp:effectExtent l="0" t="0" r="3810" b="0"/>
+                    <wp:docPr id="10" name="Picture 10"/>
+                    <wp:cNvGraphicFramePr>
+                      <a:graphicFrameLocks xmlns:a="http://schemas.openxmlformats.org/drawingml/2006/main" noChangeAspect="1"/>
+                    </wp:cNvGraphicFramePr>
+                    <a:graphic xmlns:a="http://schemas.openxmlformats.org/drawingml/2006/main">
+                      <a:graphicData uri="http://schemas.openxmlformats.org/drawingml/2006/picture">
+                        <pic:pic xmlns:pic="http://schemas.openxmlformats.org/drawingml/2006/picture">
+                          <pic:nvPicPr>
+                            <pic:cNvPr id="1" name=""/>
+                            <pic:cNvPicPr/>
+                          </pic:nvPicPr>
+                          <pic:blipFill>
+                            <a:blip r:embed="rId48"/>
+                            <a:stretch>
+                              <a:fillRect/>
+                            </a:stretch>
+                          </pic:blipFill>
+                          <pic:spPr>
+                            <a:xfrm>
+                              <a:off x="0" y="0"/>
+                              <a:ext cx="5406390" cy="673100"/>
+                            </a:xfrm>
+                            <a:prstGeom prst="rect">
+                              <a:avLst/>
+                            </a:prstGeom>
+                          </pic:spPr>
+                        </pic:pic>
+                      </a:graphicData>
+                    </a:graphic>
+                  </wp:inline>
+                </w:drawing>
+              </w:r>
+            </w:ins>
+            <w:del w:id="59" w:author="Palacherla, Susmitha C (NONUS)" w:date="2019-06-08T18:42:00Z">
+              <w:r>
+                <w:rPr>
+                  <w:noProof/>
+                </w:rPr>
+                <w:drawing>
+                  <wp:inline distT="0" distB="0" distL="0" distR="0" wp14:anchorId="0BF3B221" wp14:editId="33BF201E">
+                    <wp:extent cx="5486400" cy="5294376"/>
+                    <wp:effectExtent l="0" t="0" r="0" b="1905"/>
+                    <wp:docPr id="82" name="Picture 82"/>
+                    <wp:cNvGraphicFramePr>
+                      <a:graphicFrameLocks xmlns:a="http://schemas.openxmlformats.org/drawingml/2006/main" noChangeAspect="1"/>
+                    </wp:cNvGraphicFramePr>
+                    <a:graphic xmlns:a="http://schemas.openxmlformats.org/drawingml/2006/main">
+                      <a:graphicData uri="http://schemas.openxmlformats.org/drawingml/2006/picture">
+                        <pic:pic xmlns:pic="http://schemas.openxmlformats.org/drawingml/2006/picture">
+                          <pic:nvPicPr>
+                            <pic:cNvPr id="1" name=""/>
+                            <pic:cNvPicPr/>
+                          </pic:nvPicPr>
+                          <pic:blipFill>
+                            <a:blip r:embed="rId49"/>
+                            <a:stretch>
+                              <a:fillRect/>
+                            </a:stretch>
+                          </pic:blipFill>
+                          <pic:spPr>
+                            <a:xfrm>
+                              <a:off x="0" y="0"/>
+                              <a:ext cx="5486400" cy="5294376"/>
+                            </a:xfrm>
+                            <a:prstGeom prst="rect">
+                              <a:avLst/>
+                            </a:prstGeom>
+                          </pic:spPr>
+                        </pic:pic>
+                      </a:graphicData>
+                    </a:graphic>
+                  </wp:inline>
+                </w:drawing>
+              </w:r>
+            </w:del>
+          </w:p>
+        </w:tc>
+      </w:tr>
+      <w:tr>
+        <w:tc>
+          <w:tcPr>
+            <w:tcW w:w="1548" w:type="dxa"/>
+          </w:tcPr>
+          <w:p>
+            <w:pPr>
+              <w:widowControl w:val="0"/>
+              <w:tabs>
+                <w:tab w:val="left" w:pos="5573"/>
+              </w:tabs>
+              <w:autoSpaceDE w:val="0"/>
+              <w:autoSpaceDN w:val="0"/>
+              <w:adjustRightInd w:val="0"/>
+              <w:spacing w:after="0" w:line="240" w:lineRule="auto"/>
+              <w:rPr>
+                <w:rFonts w:ascii="Times New Roman" w:hAnsi="Times New Roman"/>
+                <w:b/>
+                <w:sz w:val="24"/>
+                <w:szCs w:val="24"/>
+              </w:rPr>
+            </w:pPr>
+          </w:p>
+        </w:tc>
+        <w:tc>
+          <w:tcPr>
+            <w:tcW w:w="8730" w:type="dxa"/>
+          </w:tcPr>
+          <w:p>
+            <w:pPr>
+              <w:widowControl w:val="0"/>
+              <w:tabs>
+                <w:tab w:val="left" w:pos="5573"/>
+              </w:tabs>
+              <w:autoSpaceDE w:val="0"/>
+              <w:autoSpaceDN w:val="0"/>
+              <w:adjustRightInd w:val="0"/>
+              <w:spacing w:after="0" w:line="240" w:lineRule="auto"/>
+              <w:rPr>
+                <w:rFonts w:ascii="Times New Roman" w:hAnsi="Times New Roman"/>
+                <w:b/>
+                <w:sz w:val="24"/>
+                <w:szCs w:val="24"/>
+              </w:rPr>
+            </w:pPr>
+          </w:p>
+        </w:tc>
+      </w:tr>
+      <w:tr>
+        <w:tc>
+          <w:tcPr>
+            <w:tcW w:w="1548" w:type="dxa"/>
+          </w:tcPr>
+          <w:p>
+            <w:pPr>
+              <w:widowControl w:val="0"/>
+              <w:tabs>
+                <w:tab w:val="left" w:pos="5573"/>
+              </w:tabs>
+              <w:autoSpaceDE w:val="0"/>
+              <w:autoSpaceDN w:val="0"/>
+              <w:adjustRightInd w:val="0"/>
+              <w:spacing w:after="0" w:line="240" w:lineRule="auto"/>
+              <w:rPr>
+                <w:rFonts w:ascii="Times New Roman" w:hAnsi="Times New Roman"/>
+                <w:sz w:val="24"/>
+                <w:szCs w:val="24"/>
+              </w:rPr>
+            </w:pPr>
+            <w:r>
+              <w:rPr>
+                <w:rFonts w:ascii="Times New Roman" w:hAnsi="Times New Roman"/>
+                <w:sz w:val="24"/>
+                <w:szCs w:val="24"/>
+              </w:rPr>
+              <w:t xml:space="preserve">Step </w:t>
+            </w:r>
+            <w:r>
+              <w:rPr>
+                <w:rFonts w:ascii="Times New Roman" w:hAnsi="Times New Roman"/>
+                <w:sz w:val="24"/>
+                <w:szCs w:val="24"/>
+              </w:rPr>
+              <w:t>6</w:t>
+            </w:r>
+          </w:p>
+        </w:tc>
+        <w:tc>
+          <w:tcPr>
+            <w:tcW w:w="8730" w:type="dxa"/>
+          </w:tcPr>
+          <w:p>
+            <w:pPr>
+              <w:widowControl w:val="0"/>
+              <w:tabs>
+                <w:tab w:val="left" w:pos="5573"/>
+              </w:tabs>
+              <w:autoSpaceDE w:val="0"/>
+              <w:autoSpaceDN w:val="0"/>
+              <w:adjustRightInd w:val="0"/>
+              <w:spacing w:after="0" w:line="240" w:lineRule="auto"/>
+              <w:rPr>
+                <w:rFonts w:ascii="Times New Roman" w:hAnsi="Times New Roman"/>
+                <w:sz w:val="24"/>
+                <w:szCs w:val="24"/>
+              </w:rPr>
+            </w:pPr>
+            <w:r>
+              <w:rPr>
+                <w:rFonts w:ascii="Times New Roman" w:hAnsi="Times New Roman"/>
+                <w:sz w:val="24"/>
+                <w:szCs w:val="24"/>
+              </w:rPr>
+              <w:t xml:space="preserve">Backup Encrypted </w:t>
+            </w:r>
+            <w:r>
+              <w:rPr>
+                <w:rFonts w:ascii="Times New Roman" w:hAnsi="Times New Roman"/>
+                <w:sz w:val="24"/>
+                <w:szCs w:val="24"/>
+              </w:rPr>
+              <w:t xml:space="preserve">PS </w:t>
+            </w:r>
+            <w:r>
+              <w:rPr>
+                <w:rFonts w:ascii="Times New Roman" w:hAnsi="Times New Roman"/>
+                <w:sz w:val="24"/>
+                <w:szCs w:val="24"/>
+              </w:rPr>
+              <w:t>File</w:t>
+            </w:r>
+          </w:p>
+          <w:p>
+            <w:pPr>
+              <w:widowControl w:val="0"/>
+              <w:tabs>
+                <w:tab w:val="left" w:pos="5573"/>
+              </w:tabs>
+              <w:autoSpaceDE w:val="0"/>
+              <w:autoSpaceDN w:val="0"/>
+              <w:adjustRightInd w:val="0"/>
+              <w:spacing w:after="0" w:line="240" w:lineRule="auto"/>
+              <w:rPr>
+                <w:rFonts w:ascii="Times New Roman" w:hAnsi="Times New Roman"/>
+                <w:sz w:val="24"/>
+                <w:szCs w:val="24"/>
+              </w:rPr>
+            </w:pPr>
+          </w:p>
+          <w:p>
+            <w:pPr>
+              <w:widowControl w:val="0"/>
+              <w:tabs>
+                <w:tab w:val="left" w:pos="5573"/>
+              </w:tabs>
+              <w:autoSpaceDE w:val="0"/>
+              <w:autoSpaceDN w:val="0"/>
+              <w:adjustRightInd w:val="0"/>
+              <w:spacing w:after="0" w:line="240" w:lineRule="auto"/>
+              <w:rPr>
                 <w:rFonts w:ascii="Times New Roman" w:hAnsi="Times New Roman"/>
                 <w:sz w:val="24"/>
                 <w:szCs w:val="24"/>
@@ -16799,6 +18201,7 @@
               <w:rPr>
                 <w:noProof/>
               </w:rPr>
+              <w:lastRenderedPageBreak/>
               <w:drawing>
                 <wp:inline distT="0" distB="0" distL="0" distR="0" wp14:anchorId="33FA6A30" wp14:editId="5C87866F">
                   <wp:extent cx="2606040" cy="1828800"/>
@@ -16815,7 +18218,7 @@
                           <pic:cNvPicPr/>
                         </pic:nvPicPr>
                         <pic:blipFill>
-                          <a:blip r:embed="rId46"/>
+                          <a:blip r:embed="rId50"/>
                           <a:stretch>
                             <a:fillRect/>
                           </a:stretch>
@@ -17023,7 +18426,7 @@
                           <pic:cNvPicPr/>
                         </pic:nvPicPr>
                         <pic:blipFill>
-                          <a:blip r:embed="rId47"/>
+                          <a:blip r:embed="rId51"/>
                           <a:stretch>
                             <a:fillRect/>
                           </a:stretch>
@@ -17331,7 +18734,25 @@
                       <w:sz w:val="24"/>
                       <w:szCs w:val="24"/>
                     </w:rPr>
-                    <w:t>@[User::PSRecordCount]&gt;0</w:t>
+                    <w:t>@[User::</w:t>
+                  </w:r>
+                  <w:proofErr w:type="spellStart"/>
+                  <w:r>
+                    <w:rPr>
+                      <w:rFonts w:ascii="Times New Roman" w:hAnsi="Times New Roman"/>
+                      <w:sz w:val="24"/>
+                      <w:szCs w:val="24"/>
+                    </w:rPr>
+                    <w:t>PSRecordCount</w:t>
+                  </w:r>
+                  <w:proofErr w:type="spellEnd"/>
+                  <w:r>
+                    <w:rPr>
+                      <w:rFonts w:ascii="Times New Roman" w:hAnsi="Times New Roman"/>
+                      <w:sz w:val="24"/>
+                      <w:szCs w:val="24"/>
+                    </w:rPr>
+                    <w:t>]&gt;0</w:t>
                   </w:r>
                 </w:p>
                 <w:p>
@@ -17571,7 +18992,25 @@
                       <w:sz w:val="24"/>
                       <w:szCs w:val="24"/>
                     </w:rPr>
-                    <w:t>@[User::PSRecordCount]==</w:t>
+                    <w:t>@[User::</w:t>
+                  </w:r>
+                  <w:proofErr w:type="spellStart"/>
+                  <w:r>
+                    <w:rPr>
+                      <w:rFonts w:ascii="Times New Roman" w:hAnsi="Times New Roman"/>
+                      <w:sz w:val="24"/>
+                      <w:szCs w:val="24"/>
+                    </w:rPr>
+                    <w:t>PSRecordCount</w:t>
+                  </w:r>
+                  <w:proofErr w:type="spellEnd"/>
+                  <w:r>
+                    <w:rPr>
+                      <w:rFonts w:ascii="Times New Roman" w:hAnsi="Times New Roman"/>
+                      <w:sz w:val="24"/>
+                      <w:szCs w:val="24"/>
+                    </w:rPr>
+                    <w:t>]==</w:t>
                   </w:r>
                   <w:r>
                     <w:rPr>
@@ -17825,6 +19264,7 @@
               <w:rPr>
                 <w:noProof/>
               </w:rPr>
+              <w:lastRenderedPageBreak/>
               <w:drawing>
                 <wp:inline distT="0" distB="0" distL="0" distR="0" wp14:anchorId="13D11F75" wp14:editId="1CE7397E">
                   <wp:extent cx="5406390" cy="1734820"/>
@@ -17841,7 +19281,7 @@
                           <pic:cNvPicPr/>
                         </pic:nvPicPr>
                         <pic:blipFill>
-                          <a:blip r:embed="rId48"/>
+                          <a:blip r:embed="rId52"/>
                           <a:stretch>
                             <a:fillRect/>
                           </a:stretch>
@@ -17916,7 +19356,6 @@
               <w:rPr>
                 <w:noProof/>
               </w:rPr>
-              <w:lastRenderedPageBreak/>
               <w:drawing>
                 <wp:inline distT="0" distB="0" distL="0" distR="0" wp14:anchorId="4E8F53F9" wp14:editId="6B956500">
                   <wp:extent cx="3990975" cy="2047875"/>
@@ -18302,6 +19741,7 @@
           <w:rFonts w:ascii="Times New Roman" w:hAnsi="Times New Roman"/>
           <w:b/>
         </w:rPr>
+        <w:lastRenderedPageBreak/>
         <w:t>Container</w:t>
       </w:r>
       <w:r>
@@ -18816,7 +20256,7 @@
                           <pic:cNvPicPr/>
                         </pic:nvPicPr>
                         <pic:blipFill>
-                          <a:blip r:embed="rId49"/>
+                          <a:blip r:embed="rId53"/>
                           <a:stretch>
                             <a:fillRect/>
                           </a:stretch>
@@ -19002,6 +20442,7 @@
               <w:rPr>
                 <w:noProof/>
               </w:rPr>
+              <w:lastRenderedPageBreak/>
               <w:drawing>
                 <wp:inline distT="0" distB="0" distL="0" distR="0" wp14:anchorId="343AAC22" wp14:editId="404D4E16">
                   <wp:extent cx="2907792" cy="1828800"/>
@@ -19018,7 +20459,7 @@
                           <pic:cNvPicPr/>
                         </pic:nvPicPr>
                         <pic:blipFill>
-                          <a:blip r:embed="rId50"/>
+                          <a:blip r:embed="rId54"/>
                           <a:stretch>
                             <a:fillRect/>
                           </a:stretch>
@@ -19164,7 +20605,6 @@
                 <w:sz w:val="24"/>
                 <w:szCs w:val="24"/>
               </w:rPr>
-              <w:lastRenderedPageBreak/>
               <w:t>Step 2</w:t>
             </w:r>
           </w:p>
@@ -19355,7 +20795,43 @@
                 <w:sz w:val="24"/>
                 <w:szCs w:val="24"/>
               </w:rPr>
-              <w:t>IF  EXISTS (SELECT * FROM sys.objects WHERE object_id = OBJECT_ID(N'[EC].[HR_Hierarchy_Stage]') AND type in (N'U'))</w:t>
+              <w:t xml:space="preserve">IF  EXISTS (SELECT * FROM </w:t>
+            </w:r>
+            <w:proofErr w:type="spellStart"/>
+            <w:r>
+              <w:rPr>
+                <w:rFonts w:ascii="Times New Roman" w:hAnsi="Times New Roman"/>
+                <w:sz w:val="24"/>
+                <w:szCs w:val="24"/>
+              </w:rPr>
+              <w:t>sys.objects</w:t>
+            </w:r>
+            <w:proofErr w:type="spellEnd"/>
+            <w:r>
+              <w:rPr>
+                <w:rFonts w:ascii="Times New Roman" w:hAnsi="Times New Roman"/>
+                <w:sz w:val="24"/>
+                <w:szCs w:val="24"/>
+              </w:rPr>
+              <w:t xml:space="preserve"> WHERE </w:t>
+            </w:r>
+            <w:proofErr w:type="spellStart"/>
+            <w:r>
+              <w:rPr>
+                <w:rFonts w:ascii="Times New Roman" w:hAnsi="Times New Roman"/>
+                <w:sz w:val="24"/>
+                <w:szCs w:val="24"/>
+              </w:rPr>
+              <w:t>object_id</w:t>
+            </w:r>
+            <w:proofErr w:type="spellEnd"/>
+            <w:r>
+              <w:rPr>
+                <w:rFonts w:ascii="Times New Roman" w:hAnsi="Times New Roman"/>
+                <w:sz w:val="24"/>
+                <w:szCs w:val="24"/>
+              </w:rPr>
+              <w:t xml:space="preserve"> = OBJECT_ID(N'[EC].[HR_Hierarchy_Stage]') AND type in (N'U'))</w:t>
             </w:r>
           </w:p>
           <w:p>
@@ -19704,46 +21180,90 @@
                 <w:szCs w:val="24"/>
               </w:rPr>
             </w:pPr>
-            <w:r>
-              <w:rPr>
-                <w:noProof/>
-              </w:rPr>
-              <w:drawing>
-                <wp:inline distT="0" distB="0" distL="0" distR="0" wp14:anchorId="55E57665" wp14:editId="26F4EA3C">
-                  <wp:extent cx="3602736" cy="1828800"/>
-                  <wp:effectExtent l="0" t="0" r="0" b="0"/>
-                  <wp:docPr id="109" name="Picture 109"/>
-                  <wp:cNvGraphicFramePr>
-                    <a:graphicFrameLocks xmlns:a="http://schemas.openxmlformats.org/drawingml/2006/main" noChangeAspect="1"/>
-                  </wp:cNvGraphicFramePr>
-                  <a:graphic xmlns:a="http://schemas.openxmlformats.org/drawingml/2006/main">
-                    <a:graphicData uri="http://schemas.openxmlformats.org/drawingml/2006/picture">
-                      <pic:pic xmlns:pic="http://schemas.openxmlformats.org/drawingml/2006/picture">
-                        <pic:nvPicPr>
-                          <pic:cNvPr id="1" name=""/>
-                          <pic:cNvPicPr/>
-                        </pic:nvPicPr>
-                        <pic:blipFill>
-                          <a:blip r:embed="rId51"/>
-                          <a:stretch>
-                            <a:fillRect/>
-                          </a:stretch>
-                        </pic:blipFill>
-                        <pic:spPr>
-                          <a:xfrm>
-                            <a:off x="0" y="0"/>
-                            <a:ext cx="3602736" cy="1828800"/>
-                          </a:xfrm>
-                          <a:prstGeom prst="rect">
-                            <a:avLst/>
-                          </a:prstGeom>
-                        </pic:spPr>
-                      </pic:pic>
-                    </a:graphicData>
-                  </a:graphic>
-                </wp:inline>
-              </w:drawing>
-            </w:r>
+            <w:del w:id="60" w:author="Palacherla, Susmitha C (NONUS)" w:date="2019-06-08T18:44:00Z">
+              <w:r>
+                <w:rPr>
+                  <w:noProof/>
+                </w:rPr>
+                <w:drawing>
+                  <wp:inline distT="0" distB="0" distL="0" distR="0" wp14:anchorId="55E57665" wp14:editId="26F4EA3C">
+                    <wp:extent cx="3602736" cy="1828800"/>
+                    <wp:effectExtent l="0" t="0" r="0" b="0"/>
+                    <wp:docPr id="109" name="Picture 109"/>
+                    <wp:cNvGraphicFramePr>
+                      <a:graphicFrameLocks xmlns:a="http://schemas.openxmlformats.org/drawingml/2006/main" noChangeAspect="1"/>
+                    </wp:cNvGraphicFramePr>
+                    <a:graphic xmlns:a="http://schemas.openxmlformats.org/drawingml/2006/main">
+                      <a:graphicData uri="http://schemas.openxmlformats.org/drawingml/2006/picture">
+                        <pic:pic xmlns:pic="http://schemas.openxmlformats.org/drawingml/2006/picture">
+                          <pic:nvPicPr>
+                            <pic:cNvPr id="1" name=""/>
+                            <pic:cNvPicPr/>
+                          </pic:nvPicPr>
+                          <pic:blipFill>
+                            <a:blip r:embed="rId55"/>
+                            <a:stretch>
+                              <a:fillRect/>
+                            </a:stretch>
+                          </pic:blipFill>
+                          <pic:spPr>
+                            <a:xfrm>
+                              <a:off x="0" y="0"/>
+                              <a:ext cx="3602736" cy="1828800"/>
+                            </a:xfrm>
+                            <a:prstGeom prst="rect">
+                              <a:avLst/>
+                            </a:prstGeom>
+                          </pic:spPr>
+                        </pic:pic>
+                      </a:graphicData>
+                    </a:graphic>
+                  </wp:inline>
+                </w:drawing>
+              </w:r>
+            </w:del>
+            <w:ins w:id="61" w:author="Palacherla, Susmitha C (NONUS)" w:date="2019-06-08T18:44:00Z">
+              <w:r>
+                <w:rPr>
+                  <w:noProof/>
+                </w:rPr>
+                <w:drawing>
+                  <wp:inline distT="0" distB="0" distL="0" distR="0" wp14:anchorId="78BD9289" wp14:editId="3B57A417">
+                    <wp:extent cx="3712464" cy="1828800"/>
+                    <wp:effectExtent l="0" t="0" r="2540" b="0"/>
+                    <wp:docPr id="12" name="Picture 12"/>
+                    <wp:cNvGraphicFramePr>
+                      <a:graphicFrameLocks xmlns:a="http://schemas.openxmlformats.org/drawingml/2006/main" noChangeAspect="1"/>
+                    </wp:cNvGraphicFramePr>
+                    <a:graphic xmlns:a="http://schemas.openxmlformats.org/drawingml/2006/main">
+                      <a:graphicData uri="http://schemas.openxmlformats.org/drawingml/2006/picture">
+                        <pic:pic xmlns:pic="http://schemas.openxmlformats.org/drawingml/2006/picture">
+                          <pic:nvPicPr>
+                            <pic:cNvPr id="1" name=""/>
+                            <pic:cNvPicPr/>
+                          </pic:nvPicPr>
+                          <pic:blipFill>
+                            <a:blip r:embed="rId56"/>
+                            <a:stretch>
+                              <a:fillRect/>
+                            </a:stretch>
+                          </pic:blipFill>
+                          <pic:spPr>
+                            <a:xfrm>
+                              <a:off x="0" y="0"/>
+                              <a:ext cx="3712464" cy="1828800"/>
+                            </a:xfrm>
+                            <a:prstGeom prst="rect">
+                              <a:avLst/>
+                            </a:prstGeom>
+                          </pic:spPr>
+                        </pic:pic>
+                      </a:graphicData>
+                    </a:graphic>
+                  </wp:inline>
+                </w:drawing>
+              </w:r>
+            </w:ins>
           </w:p>
           <w:p>
             <w:pPr>
@@ -19840,7 +21360,7 @@
                           <pic:cNvPicPr/>
                         </pic:nvPicPr>
                         <pic:blipFill>
-                          <a:blip r:embed="rId52"/>
+                          <a:blip r:embed="rId57"/>
                           <a:stretch>
                             <a:fillRect/>
                           </a:stretch>
@@ -19970,15 +21490,260 @@
                 <w:szCs w:val="24"/>
               </w:rPr>
             </w:pPr>
+            <w:del w:id="62" w:author="Palacherla, Susmitha C (NONUS)" w:date="2019-06-08T18:45:00Z">
+              <w:r>
+                <w:rPr>
+                  <w:noProof/>
+                </w:rPr>
+                <w:lastRenderedPageBreak/>
+                <w:drawing>
+                  <wp:inline distT="0" distB="0" distL="0" distR="0" wp14:anchorId="7C908F05" wp14:editId="2F1E4BBE">
+                    <wp:extent cx="2944368" cy="1828800"/>
+                    <wp:effectExtent l="0" t="0" r="8890" b="0"/>
+                    <wp:docPr id="111" name="Picture 111"/>
+                    <wp:cNvGraphicFramePr>
+                      <a:graphicFrameLocks xmlns:a="http://schemas.openxmlformats.org/drawingml/2006/main" noChangeAspect="1"/>
+                    </wp:cNvGraphicFramePr>
+                    <a:graphic xmlns:a="http://schemas.openxmlformats.org/drawingml/2006/main">
+                      <a:graphicData uri="http://schemas.openxmlformats.org/drawingml/2006/picture">
+                        <pic:pic xmlns:pic="http://schemas.openxmlformats.org/drawingml/2006/picture">
+                          <pic:nvPicPr>
+                            <pic:cNvPr id="1" name=""/>
+                            <pic:cNvPicPr/>
+                          </pic:nvPicPr>
+                          <pic:blipFill>
+                            <a:blip r:embed="rId58"/>
+                            <a:stretch>
+                              <a:fillRect/>
+                            </a:stretch>
+                          </pic:blipFill>
+                          <pic:spPr>
+                            <a:xfrm>
+                              <a:off x="0" y="0"/>
+                              <a:ext cx="2944368" cy="1828800"/>
+                            </a:xfrm>
+                            <a:prstGeom prst="rect">
+                              <a:avLst/>
+                            </a:prstGeom>
+                          </pic:spPr>
+                        </pic:pic>
+                      </a:graphicData>
+                    </a:graphic>
+                  </wp:inline>
+                </w:drawing>
+              </w:r>
+            </w:del>
+            <w:ins w:id="63" w:author="Palacherla, Susmitha C (NONUS)" w:date="2019-06-08T18:45:00Z">
+              <w:r>
+                <w:rPr>
+                  <w:noProof/>
+                </w:rPr>
+                <w:drawing>
+                  <wp:inline distT="0" distB="0" distL="0" distR="0" wp14:anchorId="0BA64E92" wp14:editId="1420461E">
+                    <wp:extent cx="2724912" cy="3657600"/>
+                    <wp:effectExtent l="0" t="0" r="0" b="0"/>
+                    <wp:docPr id="13" name="Picture 13"/>
+                    <wp:cNvGraphicFramePr>
+                      <a:graphicFrameLocks xmlns:a="http://schemas.openxmlformats.org/drawingml/2006/main" noChangeAspect="1"/>
+                    </wp:cNvGraphicFramePr>
+                    <a:graphic xmlns:a="http://schemas.openxmlformats.org/drawingml/2006/main">
+                      <a:graphicData uri="http://schemas.openxmlformats.org/drawingml/2006/picture">
+                        <pic:pic xmlns:pic="http://schemas.openxmlformats.org/drawingml/2006/picture">
+                          <pic:nvPicPr>
+                            <pic:cNvPr id="1" name=""/>
+                            <pic:cNvPicPr/>
+                          </pic:nvPicPr>
+                          <pic:blipFill>
+                            <a:blip r:embed="rId59"/>
+                            <a:stretch>
+                              <a:fillRect/>
+                            </a:stretch>
+                          </pic:blipFill>
+                          <pic:spPr>
+                            <a:xfrm>
+                              <a:off x="0" y="0"/>
+                              <a:ext cx="2724912" cy="3657600"/>
+                            </a:xfrm>
+                            <a:prstGeom prst="rect">
+                              <a:avLst/>
+                            </a:prstGeom>
+                          </pic:spPr>
+                        </pic:pic>
+                      </a:graphicData>
+                    </a:graphic>
+                  </wp:inline>
+                </w:drawing>
+              </w:r>
+            </w:ins>
+          </w:p>
+        </w:tc>
+      </w:tr>
+      <w:tr>
+        <w:tc>
+          <w:tcPr>
+            <w:tcW w:w="1548" w:type="dxa"/>
+          </w:tcPr>
+          <w:p>
+            <w:pPr>
+              <w:widowControl w:val="0"/>
+              <w:tabs>
+                <w:tab w:val="left" w:pos="5573"/>
+              </w:tabs>
+              <w:autoSpaceDE w:val="0"/>
+              <w:autoSpaceDN w:val="0"/>
+              <w:adjustRightInd w:val="0"/>
+              <w:spacing w:after="0" w:line="240" w:lineRule="auto"/>
+              <w:rPr>
+                <w:rFonts w:ascii="Times New Roman" w:hAnsi="Times New Roman"/>
+                <w:b/>
+                <w:sz w:val="24"/>
+                <w:szCs w:val="24"/>
+              </w:rPr>
+            </w:pPr>
+          </w:p>
+        </w:tc>
+        <w:tc>
+          <w:tcPr>
+            <w:tcW w:w="8028" w:type="dxa"/>
+          </w:tcPr>
+          <w:p>
+            <w:pPr>
+              <w:widowControl w:val="0"/>
+              <w:tabs>
+                <w:tab w:val="left" w:pos="5573"/>
+              </w:tabs>
+              <w:autoSpaceDE w:val="0"/>
+              <w:autoSpaceDN w:val="0"/>
+              <w:adjustRightInd w:val="0"/>
+              <w:spacing w:after="0" w:line="240" w:lineRule="auto"/>
+              <w:rPr>
+                <w:rFonts w:ascii="Times New Roman" w:hAnsi="Times New Roman"/>
+                <w:b/>
+                <w:sz w:val="24"/>
+                <w:szCs w:val="24"/>
+              </w:rPr>
+            </w:pPr>
+          </w:p>
+        </w:tc>
+      </w:tr>
+      <w:tr>
+        <w:tc>
+          <w:tcPr>
+            <w:tcW w:w="1548" w:type="dxa"/>
+          </w:tcPr>
+          <w:p>
+            <w:pPr>
+              <w:widowControl w:val="0"/>
+              <w:tabs>
+                <w:tab w:val="left" w:pos="5573"/>
+              </w:tabs>
+              <w:autoSpaceDE w:val="0"/>
+              <w:autoSpaceDN w:val="0"/>
+              <w:adjustRightInd w:val="0"/>
+              <w:spacing w:after="0" w:line="240" w:lineRule="auto"/>
+              <w:rPr>
+                <w:rFonts w:ascii="Times New Roman" w:hAnsi="Times New Roman"/>
+                <w:sz w:val="24"/>
+                <w:szCs w:val="24"/>
+              </w:rPr>
+            </w:pPr>
+            <w:r>
+              <w:rPr>
+                <w:rFonts w:ascii="Times New Roman" w:hAnsi="Times New Roman"/>
+                <w:sz w:val="24"/>
+                <w:szCs w:val="24"/>
+              </w:rPr>
+              <w:t>Step 5</w:t>
+            </w:r>
+          </w:p>
+        </w:tc>
+        <w:tc>
+          <w:tcPr>
+            <w:tcW w:w="8028" w:type="dxa"/>
+          </w:tcPr>
+          <w:p>
+            <w:pPr>
+              <w:widowControl w:val="0"/>
+              <w:tabs>
+                <w:tab w:val="left" w:pos="5573"/>
+              </w:tabs>
+              <w:autoSpaceDE w:val="0"/>
+              <w:autoSpaceDN w:val="0"/>
+              <w:adjustRightInd w:val="0"/>
+              <w:spacing w:after="0" w:line="240" w:lineRule="auto"/>
+              <w:rPr>
+                <w:rFonts w:ascii="Times New Roman" w:hAnsi="Times New Roman"/>
+                <w:sz w:val="24"/>
+                <w:szCs w:val="24"/>
+              </w:rPr>
+            </w:pPr>
+            <w:r>
+              <w:rPr>
+                <w:rFonts w:ascii="Times New Roman" w:hAnsi="Times New Roman"/>
+                <w:sz w:val="24"/>
+                <w:szCs w:val="24"/>
+              </w:rPr>
+              <w:t>Backup E</w:t>
+            </w:r>
+            <w:r>
+              <w:rPr>
+                <w:rFonts w:ascii="Times New Roman" w:hAnsi="Times New Roman"/>
+                <w:sz w:val="24"/>
+                <w:szCs w:val="24"/>
+              </w:rPr>
+              <w:t>ncrypted HR</w:t>
+            </w:r>
+            <w:r>
+              <w:rPr>
+                <w:rFonts w:ascii="Times New Roman" w:hAnsi="Times New Roman"/>
+                <w:sz w:val="24"/>
+                <w:szCs w:val="24"/>
+              </w:rPr>
+              <w:t xml:space="preserve"> File</w:t>
+            </w:r>
+          </w:p>
+          <w:p>
+            <w:pPr>
+              <w:widowControl w:val="0"/>
+              <w:tabs>
+                <w:tab w:val="left" w:pos="5573"/>
+              </w:tabs>
+              <w:autoSpaceDE w:val="0"/>
+              <w:autoSpaceDN w:val="0"/>
+              <w:adjustRightInd w:val="0"/>
+              <w:spacing w:after="0" w:line="240" w:lineRule="auto"/>
+              <w:rPr>
+                <w:rFonts w:ascii="Times New Roman" w:hAnsi="Times New Roman"/>
+                <w:sz w:val="24"/>
+                <w:szCs w:val="24"/>
+              </w:rPr>
+            </w:pPr>
+          </w:p>
+          <w:p>
+            <w:pPr>
+              <w:widowControl w:val="0"/>
+              <w:tabs>
+                <w:tab w:val="left" w:pos="5573"/>
+              </w:tabs>
+              <w:autoSpaceDE w:val="0"/>
+              <w:autoSpaceDN w:val="0"/>
+              <w:adjustRightInd w:val="0"/>
+              <w:spacing w:after="0" w:line="240" w:lineRule="auto"/>
+              <w:rPr>
+                <w:rFonts w:ascii="Times New Roman" w:hAnsi="Times New Roman"/>
+                <w:sz w:val="24"/>
+                <w:szCs w:val="24"/>
+              </w:rPr>
+            </w:pPr>
             <w:r>
               <w:rPr>
                 <w:noProof/>
               </w:rPr>
               <w:drawing>
-                <wp:inline distT="0" distB="0" distL="0" distR="0" wp14:anchorId="7C908F05" wp14:editId="2F1E4BBE">
+                <wp:inline distT="0" distB="0" distL="0" distR="0" wp14:anchorId="218DBA6E" wp14:editId="6DC875E2">
                   <wp:extent cx="2944368" cy="1828800"/>
                   <wp:effectExtent l="0" t="0" r="8890" b="0"/>
-                  <wp:docPr id="111" name="Picture 111"/>
+                  <wp:docPr id="112" name="Picture 112"/>
                   <wp:cNvGraphicFramePr>
                     <a:graphicFrameLocks xmlns:a="http://schemas.openxmlformats.org/drawingml/2006/main" noChangeAspect="1"/>
                   </wp:cNvGraphicFramePr>
@@ -19990,7 +21755,7 @@
                           <pic:cNvPicPr/>
                         </pic:nvPicPr>
                         <pic:blipFill>
-                          <a:blip r:embed="rId53"/>
+                          <a:blip r:embed="rId60"/>
                           <a:stretch>
                             <a:fillRect/>
                           </a:stretch>
@@ -20088,206 +21853,6 @@
                 <w:sz w:val="24"/>
                 <w:szCs w:val="24"/>
               </w:rPr>
-              <w:t>Step 5</w:t>
-            </w:r>
-          </w:p>
-        </w:tc>
-        <w:tc>
-          <w:tcPr>
-            <w:tcW w:w="8028" w:type="dxa"/>
-          </w:tcPr>
-          <w:p>
-            <w:pPr>
-              <w:widowControl w:val="0"/>
-              <w:tabs>
-                <w:tab w:val="left" w:pos="5573"/>
-              </w:tabs>
-              <w:autoSpaceDE w:val="0"/>
-              <w:autoSpaceDN w:val="0"/>
-              <w:adjustRightInd w:val="0"/>
-              <w:spacing w:after="0" w:line="240" w:lineRule="auto"/>
-              <w:rPr>
-                <w:rFonts w:ascii="Times New Roman" w:hAnsi="Times New Roman"/>
-                <w:sz w:val="24"/>
-                <w:szCs w:val="24"/>
-              </w:rPr>
-            </w:pPr>
-            <w:r>
-              <w:rPr>
-                <w:rFonts w:ascii="Times New Roman" w:hAnsi="Times New Roman"/>
-                <w:sz w:val="24"/>
-                <w:szCs w:val="24"/>
-              </w:rPr>
-              <w:t>Backup E</w:t>
-            </w:r>
-            <w:r>
-              <w:rPr>
-                <w:rFonts w:ascii="Times New Roman" w:hAnsi="Times New Roman"/>
-                <w:sz w:val="24"/>
-                <w:szCs w:val="24"/>
-              </w:rPr>
-              <w:t>ncrypted HR</w:t>
-            </w:r>
-            <w:r>
-              <w:rPr>
-                <w:rFonts w:ascii="Times New Roman" w:hAnsi="Times New Roman"/>
-                <w:sz w:val="24"/>
-                <w:szCs w:val="24"/>
-              </w:rPr>
-              <w:t xml:space="preserve"> File</w:t>
-            </w:r>
-          </w:p>
-          <w:p>
-            <w:pPr>
-              <w:widowControl w:val="0"/>
-              <w:tabs>
-                <w:tab w:val="left" w:pos="5573"/>
-              </w:tabs>
-              <w:autoSpaceDE w:val="0"/>
-              <w:autoSpaceDN w:val="0"/>
-              <w:adjustRightInd w:val="0"/>
-              <w:spacing w:after="0" w:line="240" w:lineRule="auto"/>
-              <w:rPr>
-                <w:rFonts w:ascii="Times New Roman" w:hAnsi="Times New Roman"/>
-                <w:sz w:val="24"/>
-                <w:szCs w:val="24"/>
-              </w:rPr>
-            </w:pPr>
-          </w:p>
-          <w:p>
-            <w:pPr>
-              <w:widowControl w:val="0"/>
-              <w:tabs>
-                <w:tab w:val="left" w:pos="5573"/>
-              </w:tabs>
-              <w:autoSpaceDE w:val="0"/>
-              <w:autoSpaceDN w:val="0"/>
-              <w:adjustRightInd w:val="0"/>
-              <w:spacing w:after="0" w:line="240" w:lineRule="auto"/>
-              <w:rPr>
-                <w:rFonts w:ascii="Times New Roman" w:hAnsi="Times New Roman"/>
-                <w:sz w:val="24"/>
-                <w:szCs w:val="24"/>
-              </w:rPr>
-            </w:pPr>
-            <w:r>
-              <w:rPr>
-                <w:noProof/>
-              </w:rPr>
-              <w:drawing>
-                <wp:inline distT="0" distB="0" distL="0" distR="0" wp14:anchorId="218DBA6E" wp14:editId="6DC875E2">
-                  <wp:extent cx="2944368" cy="1828800"/>
-                  <wp:effectExtent l="0" t="0" r="8890" b="0"/>
-                  <wp:docPr id="112" name="Picture 112"/>
-                  <wp:cNvGraphicFramePr>
-                    <a:graphicFrameLocks xmlns:a="http://schemas.openxmlformats.org/drawingml/2006/main" noChangeAspect="1"/>
-                  </wp:cNvGraphicFramePr>
-                  <a:graphic xmlns:a="http://schemas.openxmlformats.org/drawingml/2006/main">
-                    <a:graphicData uri="http://schemas.openxmlformats.org/drawingml/2006/picture">
-                      <pic:pic xmlns:pic="http://schemas.openxmlformats.org/drawingml/2006/picture">
-                        <pic:nvPicPr>
-                          <pic:cNvPr id="1" name=""/>
-                          <pic:cNvPicPr/>
-                        </pic:nvPicPr>
-                        <pic:blipFill>
-                          <a:blip r:embed="rId54"/>
-                          <a:stretch>
-                            <a:fillRect/>
-                          </a:stretch>
-                        </pic:blipFill>
-                        <pic:spPr>
-                          <a:xfrm>
-                            <a:off x="0" y="0"/>
-                            <a:ext cx="2944368" cy="1828800"/>
-                          </a:xfrm>
-                          <a:prstGeom prst="rect">
-                            <a:avLst/>
-                          </a:prstGeom>
-                        </pic:spPr>
-                      </pic:pic>
-                    </a:graphicData>
-                  </a:graphic>
-                </wp:inline>
-              </w:drawing>
-            </w:r>
-          </w:p>
-        </w:tc>
-      </w:tr>
-      <w:tr>
-        <w:tc>
-          <w:tcPr>
-            <w:tcW w:w="1548" w:type="dxa"/>
-          </w:tcPr>
-          <w:p>
-            <w:pPr>
-              <w:widowControl w:val="0"/>
-              <w:tabs>
-                <w:tab w:val="left" w:pos="5573"/>
-              </w:tabs>
-              <w:autoSpaceDE w:val="0"/>
-              <w:autoSpaceDN w:val="0"/>
-              <w:adjustRightInd w:val="0"/>
-              <w:spacing w:after="0" w:line="240" w:lineRule="auto"/>
-              <w:rPr>
-                <w:rFonts w:ascii="Times New Roman" w:hAnsi="Times New Roman"/>
-                <w:b/>
-                <w:sz w:val="24"/>
-                <w:szCs w:val="24"/>
-              </w:rPr>
-            </w:pPr>
-          </w:p>
-        </w:tc>
-        <w:tc>
-          <w:tcPr>
-            <w:tcW w:w="8028" w:type="dxa"/>
-          </w:tcPr>
-          <w:p>
-            <w:pPr>
-              <w:widowControl w:val="0"/>
-              <w:tabs>
-                <w:tab w:val="left" w:pos="5573"/>
-              </w:tabs>
-              <w:autoSpaceDE w:val="0"/>
-              <w:autoSpaceDN w:val="0"/>
-              <w:adjustRightInd w:val="0"/>
-              <w:spacing w:after="0" w:line="240" w:lineRule="auto"/>
-              <w:rPr>
-                <w:rFonts w:ascii="Times New Roman" w:hAnsi="Times New Roman"/>
-                <w:b/>
-                <w:sz w:val="24"/>
-                <w:szCs w:val="24"/>
-              </w:rPr>
-            </w:pPr>
-          </w:p>
-        </w:tc>
-      </w:tr>
-      <w:tr>
-        <w:tc>
-          <w:tcPr>
-            <w:tcW w:w="1548" w:type="dxa"/>
-          </w:tcPr>
-          <w:p>
-            <w:pPr>
-              <w:widowControl w:val="0"/>
-              <w:tabs>
-                <w:tab w:val="left" w:pos="5573"/>
-              </w:tabs>
-              <w:autoSpaceDE w:val="0"/>
-              <w:autoSpaceDN w:val="0"/>
-              <w:adjustRightInd w:val="0"/>
-              <w:spacing w:after="0" w:line="240" w:lineRule="auto"/>
-              <w:rPr>
-                <w:rFonts w:ascii="Times New Roman" w:hAnsi="Times New Roman"/>
-                <w:sz w:val="24"/>
-                <w:szCs w:val="24"/>
-              </w:rPr>
-            </w:pPr>
-            <w:r>
-              <w:rPr>
-                <w:rFonts w:ascii="Times New Roman" w:hAnsi="Times New Roman"/>
-                <w:sz w:val="24"/>
-                <w:szCs w:val="24"/>
-              </w:rPr>
               <w:t>Step 6</w:t>
             </w:r>
           </w:p>
@@ -20383,7 +21948,7 @@
                           <pic:cNvPicPr/>
                         </pic:nvPicPr>
                         <pic:blipFill>
-                          <a:blip r:embed="rId55"/>
+                          <a:blip r:embed="rId61"/>
                           <a:stretch>
                             <a:fillRect/>
                           </a:stretch>
@@ -20649,7 +22214,25 @@
                       <w:sz w:val="24"/>
                       <w:szCs w:val="24"/>
                     </w:rPr>
-                    <w:t>@[User::HRRecordCount]&gt;0</w:t>
+                    <w:t>@[User::</w:t>
+                  </w:r>
+                  <w:proofErr w:type="spellStart"/>
+                  <w:r>
+                    <w:rPr>
+                      <w:rFonts w:ascii="Times New Roman" w:hAnsi="Times New Roman"/>
+                      <w:sz w:val="24"/>
+                      <w:szCs w:val="24"/>
+                    </w:rPr>
+                    <w:t>HRRecordCount</w:t>
+                  </w:r>
+                  <w:proofErr w:type="spellEnd"/>
+                  <w:r>
+                    <w:rPr>
+                      <w:rFonts w:ascii="Times New Roman" w:hAnsi="Times New Roman"/>
+                      <w:sz w:val="24"/>
+                      <w:szCs w:val="24"/>
+                    </w:rPr>
+                    <w:t>]&gt;0</w:t>
                   </w:r>
                 </w:p>
                 <w:p>
@@ -20881,7 +22464,25 @@
                       <w:sz w:val="24"/>
                       <w:szCs w:val="24"/>
                     </w:rPr>
-                    <w:t>@[User::HRRecordCount]==</w:t>
+                    <w:t>@[User::</w:t>
+                  </w:r>
+                  <w:proofErr w:type="spellStart"/>
+                  <w:r>
+                    <w:rPr>
+                      <w:rFonts w:ascii="Times New Roman" w:hAnsi="Times New Roman"/>
+                      <w:sz w:val="24"/>
+                      <w:szCs w:val="24"/>
+                    </w:rPr>
+                    <w:t>HRRecordCount</w:t>
+                  </w:r>
+                  <w:proofErr w:type="spellEnd"/>
+                  <w:r>
+                    <w:rPr>
+                      <w:rFonts w:ascii="Times New Roman" w:hAnsi="Times New Roman"/>
+                      <w:sz w:val="24"/>
+                      <w:szCs w:val="24"/>
+                    </w:rPr>
+                    <w:t>]==</w:t>
                   </w:r>
                   <w:r>
                     <w:rPr>
@@ -21325,7 +22926,25 @@
                 <w:sz w:val="24"/>
                 <w:szCs w:val="24"/>
               </w:rPr>
-              <w:t xml:space="preserve">  WHERE Emp_JOB_Code like 'WH%'</w:t>
+              <w:t xml:space="preserve">  WHERE </w:t>
+            </w:r>
+            <w:proofErr w:type="spellStart"/>
+            <w:r>
+              <w:rPr>
+                <w:rFonts w:ascii="Times New Roman" w:hAnsi="Times New Roman"/>
+                <w:sz w:val="24"/>
+                <w:szCs w:val="24"/>
+              </w:rPr>
+              <w:t>Emp_JOB_Code</w:t>
+            </w:r>
+            <w:proofErr w:type="spellEnd"/>
+            <w:r>
+              <w:rPr>
+                <w:rFonts w:ascii="Times New Roman" w:hAnsi="Times New Roman"/>
+                <w:sz w:val="24"/>
+                <w:szCs w:val="24"/>
+              </w:rPr>
+              <w:t xml:space="preserve"> like 'WH%'</w:t>
             </w:r>
           </w:p>
           <w:p>
@@ -22542,7 +24161,7 @@
                           <pic:cNvPicPr/>
                         </pic:nvPicPr>
                         <pic:blipFill>
-                          <a:blip r:embed="rId56"/>
+                          <a:blip r:embed="rId62"/>
                           <a:stretch>
                             <a:fillRect/>
                           </a:stretch>
@@ -24250,27 +25869,27 @@
           <w:color w:val="auto"/>
         </w:rPr>
       </w:pPr>
-      <w:bookmarkStart w:id="50" w:name="_Toc482877927"/>
-      <w:bookmarkStart w:id="51" w:name="_Toc482950204"/>
-      <w:bookmarkStart w:id="52" w:name="_Toc482877928"/>
-      <w:bookmarkStart w:id="53" w:name="_Toc482950205"/>
-      <w:bookmarkStart w:id="54" w:name="_Toc482877929"/>
-      <w:bookmarkStart w:id="55" w:name="_Toc482950206"/>
-      <w:bookmarkStart w:id="56" w:name="_Toc482877930"/>
-      <w:bookmarkStart w:id="57" w:name="_Toc482950207"/>
-      <w:bookmarkStart w:id="58" w:name="_Toc482877931"/>
-      <w:bookmarkStart w:id="59" w:name="_Toc482950208"/>
-      <w:bookmarkStart w:id="60" w:name="_Toc482950209"/>
-      <w:bookmarkEnd w:id="50"/>
-      <w:bookmarkEnd w:id="51"/>
-      <w:bookmarkEnd w:id="52"/>
-      <w:bookmarkEnd w:id="53"/>
-      <w:bookmarkEnd w:id="54"/>
-      <w:bookmarkEnd w:id="55"/>
-      <w:bookmarkEnd w:id="56"/>
-      <w:bookmarkEnd w:id="57"/>
-      <w:bookmarkEnd w:id="58"/>
-      <w:bookmarkEnd w:id="59"/>
+      <w:bookmarkStart w:id="64" w:name="_Toc482877927"/>
+      <w:bookmarkStart w:id="65" w:name="_Toc482950204"/>
+      <w:bookmarkStart w:id="66" w:name="_Toc482877928"/>
+      <w:bookmarkStart w:id="67" w:name="_Toc482950205"/>
+      <w:bookmarkStart w:id="68" w:name="_Toc482877929"/>
+      <w:bookmarkStart w:id="69" w:name="_Toc482950206"/>
+      <w:bookmarkStart w:id="70" w:name="_Toc482877930"/>
+      <w:bookmarkStart w:id="71" w:name="_Toc482950207"/>
+      <w:bookmarkStart w:id="72" w:name="_Toc482877931"/>
+      <w:bookmarkStart w:id="73" w:name="_Toc482950208"/>
+      <w:bookmarkStart w:id="74" w:name="_Toc482950209"/>
+      <w:bookmarkEnd w:id="64"/>
+      <w:bookmarkEnd w:id="65"/>
+      <w:bookmarkEnd w:id="66"/>
+      <w:bookmarkEnd w:id="67"/>
+      <w:bookmarkEnd w:id="68"/>
+      <w:bookmarkEnd w:id="69"/>
+      <w:bookmarkEnd w:id="70"/>
+      <w:bookmarkEnd w:id="71"/>
+      <w:bookmarkEnd w:id="72"/>
+      <w:bookmarkEnd w:id="73"/>
       <w:r>
         <w:rPr>
           <w:rFonts w:ascii="Times New Roman" w:hAnsi="Times New Roman" w:cs="Times New Roman"/>
@@ -24285,7 +25904,7 @@
         </w:rPr>
         <w:t>ables</w:t>
       </w:r>
-      <w:bookmarkEnd w:id="60"/>
+      <w:bookmarkEnd w:id="74"/>
     </w:p>
     <w:tbl>
       <w:tblPr>
@@ -25040,12 +26659,16 @@
                 <w:rFonts w:ascii="Times New Roman" w:hAnsi="Times New Roman"/>
               </w:rPr>
             </w:pPr>
-            <w:r>
-              <w:rPr>
-                <w:rFonts w:ascii="Times New Roman" w:hAnsi="Times New Roman"/>
-              </w:rPr>
-              <w:t>8.</w:t>
-            </w:r>
+            <w:bookmarkStart w:id="75" w:name="_GoBack"/>
+            <w:bookmarkEnd w:id="75"/>
+            <w:del w:id="76" w:author="Palacherla, Susmitha C (NONUS)" w:date="2019-06-08T18:46:00Z">
+              <w:r>
+                <w:rPr>
+                  <w:rFonts w:ascii="Times New Roman" w:hAnsi="Times New Roman"/>
+                </w:rPr>
+                <w:delText>8.</w:delText>
+              </w:r>
+            </w:del>
           </w:p>
         </w:tc>
         <w:tc>
@@ -25067,21 +26690,24 @@
               <w:adjustRightInd w:val="0"/>
               <w:spacing w:after="0" w:line="240" w:lineRule="auto"/>
               <w:rPr>
-                <w:rFonts w:ascii="Times New Roman" w:hAnsi="Times New Roman"/>
-              </w:rPr>
-            </w:pPr>
-            <w:r>
-              <w:rPr>
-                <w:rFonts w:ascii="Times New Roman" w:hAnsi="Times New Roman"/>
-              </w:rPr>
-              <w:t>E</w:t>
-            </w:r>
-            <w:r>
-              <w:rPr>
-                <w:rFonts w:ascii="Times New Roman" w:hAnsi="Times New Roman"/>
-              </w:rPr>
-              <w:t>mployee_Ids_With_Prefixes</w:t>
-            </w:r>
+                <w:del w:id="77" w:author="Palacherla, Susmitha C (NONUS)" w:date="2019-06-08T18:46:00Z"/>
+                <w:rFonts w:ascii="Times New Roman" w:hAnsi="Times New Roman"/>
+              </w:rPr>
+            </w:pPr>
+            <w:del w:id="78" w:author="Palacherla, Susmitha C (NONUS)" w:date="2019-06-08T18:46:00Z">
+              <w:r>
+                <w:rPr>
+                  <w:rFonts w:ascii="Times New Roman" w:hAnsi="Times New Roman"/>
+                </w:rPr>
+                <w:delText>E</w:delText>
+              </w:r>
+              <w:r>
+                <w:rPr>
+                  <w:rFonts w:ascii="Times New Roman" w:hAnsi="Times New Roman"/>
+                </w:rPr>
+                <w:delText>mployee_Ids_With_Prefixes</w:delText>
+              </w:r>
+            </w:del>
           </w:p>
           <w:p>
             <w:pPr>
@@ -25110,18 +26736,20 @@
                 <w:rFonts w:ascii="Times New Roman" w:hAnsi="Times New Roman"/>
               </w:rPr>
             </w:pPr>
-            <w:r>
-              <w:rPr>
-                <w:rFonts w:ascii="Times New Roman" w:hAnsi="Times New Roman"/>
-              </w:rPr>
-              <w:t xml:space="preserve">Table used for storing employee Ids that have a re-used numeric employee ID and </w:t>
-            </w:r>
-            <w:r>
-              <w:rPr>
-                <w:rFonts w:ascii="Times New Roman" w:hAnsi="Times New Roman"/>
-              </w:rPr>
-              <w:t>need the alpha part retained.</w:t>
-            </w:r>
+            <w:del w:id="79" w:author="Palacherla, Susmitha C (NONUS)" w:date="2019-06-08T18:46:00Z">
+              <w:r>
+                <w:rPr>
+                  <w:rFonts w:ascii="Times New Roman" w:hAnsi="Times New Roman"/>
+                </w:rPr>
+                <w:delText xml:space="preserve">Table used for storing employee Ids that have a re-used numeric employee ID and </w:delText>
+              </w:r>
+              <w:r>
+                <w:rPr>
+                  <w:rFonts w:ascii="Times New Roman" w:hAnsi="Times New Roman"/>
+                </w:rPr>
+                <w:delText>need the alpha part retained.</w:delText>
+              </w:r>
+            </w:del>
           </w:p>
         </w:tc>
       </w:tr>
@@ -25184,7 +26812,7 @@
           <w:color w:val="auto"/>
         </w:rPr>
       </w:pPr>
-      <w:bookmarkStart w:id="61" w:name="_Toc482950210"/>
+      <w:bookmarkStart w:id="80" w:name="_Toc482950210"/>
       <w:r>
         <w:rPr>
           <w:rFonts w:ascii="Times New Roman" w:hAnsi="Times New Roman" w:cs="Times New Roman"/>
@@ -25192,7 +26820,7 @@
         </w:rPr>
         <w:t>Procedures</w:t>
       </w:r>
-      <w:bookmarkEnd w:id="61"/>
+      <w:bookmarkEnd w:id="80"/>
       <w:r>
         <w:rPr>
           <w:rFonts w:ascii="Times New Roman" w:hAnsi="Times New Roman" w:cs="Times New Roman"/>
@@ -25974,15 +27602,7 @@
           <w:rFonts w:ascii="Times New Roman" w:hAnsi="Times New Roman"/>
           <w:noProof/>
         </w:rPr>
-        <w:t xml:space="preserve">Stored </w:t>
-      </w:r>
-      <w:r>
-        <w:rPr>
-          <w:rFonts w:ascii="Times New Roman" w:hAnsi="Times New Roman"/>
-          <w:noProof/>
-        </w:rPr>
-        <w:lastRenderedPageBreak/>
-        <w:t>Procedures</w:t>
+        <w:t>Stored Procedures</w:t>
       </w:r>
       <w:r>
         <w:rPr>
@@ -26021,7 +27641,7 @@
       </w:pPr>
     </w:p>
     <w:sectPr>
-      <w:footerReference w:type="default" r:id="rId57"/>
+      <w:footerReference w:type="default" r:id="rId63"/>
       <w:pgSz w:w="12240" w:h="15840"/>
       <w:pgMar w:top="1440" w:right="1440" w:bottom="1440" w:left="1440" w:header="720" w:footer="720" w:gutter="0"/>
       <w:cols w:space="720"/>
@@ -26133,7 +27753,7 @@
         </mc:Choice>
         <mc:Fallback>
           <w:pict>
-            <v:line w14:anchorId="2E926318" id="Line 1" o:spid="_x0000_s1026" style="position:absolute;z-index:251657728;visibility:visible;mso-wrap-style:square;mso-width-percent:0;mso-height-percent:0;mso-wrap-distance-left:9pt;mso-wrap-distance-top:0;mso-wrap-distance-right:9pt;mso-wrap-distance-bottom:0;mso-position-horizontal:absolute;mso-position-horizontal-relative:text;mso-position-vertical:absolute;mso-position-vertical-relative:text;mso-width-percent:0;mso-height-percent:0;mso-width-relative:page;mso-height-relative:page" from="0,1.8pt" to="475.2pt,1.8pt" o:gfxdata="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" o:allowincell="f"/>
+            <v:line w14:anchorId="65EAEEBF" id="Line 1" o:spid="_x0000_s1026" style="position:absolute;z-index:251657728;visibility:visible;mso-wrap-style:square;mso-width-percent:0;mso-height-percent:0;mso-wrap-distance-left:9pt;mso-wrap-distance-top:0;mso-wrap-distance-right:9pt;mso-wrap-distance-bottom:0;mso-position-horizontal:absolute;mso-position-horizontal-relative:text;mso-position-vertical:absolute;mso-position-vertical-relative:text;mso-width-percent:0;mso-height-percent:0;mso-width-relative:page;mso-height-relative:page" from="0,1.8pt" to="475.2pt,1.8pt" o:gfxdata="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" o:allowincell="f"/>
           </w:pict>
         </mc:Fallback>
       </mc:AlternateContent>
@@ -26230,7 +27850,7 @@
         <w:noProof/>
         <w:sz w:val="18"/>
       </w:rPr>
-      <w:t>1/8/19</w:t>
+      <w:t>6/8/19</w:t>
     </w:r>
     <w:r>
       <w:rPr>
@@ -26285,7 +27905,7 @@
         <w:noProof/>
         <w:sz w:val="18"/>
       </w:rPr>
-      <w:t>3</w:t>
+      <w:t>33</w:t>
     </w:r>
     <w:r>
       <w:rPr>
@@ -26346,7 +27966,7 @@
         <v:path o:extrusionok="f" gradientshapeok="t" o:connecttype="rect"/>
         <o:lock v:ext="edit" aspectratio="t"/>
       </v:shapetype>
-      <v:shape id="_x0000_i1033" type="#_x0000_t75" style="width:11.4pt;height:11.4pt" o:bullet="t">
+      <v:shape id="_x0000_i1030" type="#_x0000_t75" style="width:11.4pt;height:11.4pt" o:bullet="t">
         <v:imagedata r:id="rId1" o:title="msoF48D"/>
       </v:shape>
     </w:pict>
@@ -29982,7 +31602,7 @@
 </file>
 
 <file path=customXml/itemProps1.xml><?xml version="1.0" encoding="utf-8"?>
-<ds:datastoreItem xmlns:ds="http://schemas.openxmlformats.org/officeDocument/2006/customXml" ds:itemID="{C4C76E8F-ECF6-4C56-94D4-4CA94270FDBB}">
+<ds:datastoreItem xmlns:ds="http://schemas.openxmlformats.org/officeDocument/2006/customXml" ds:itemID="{9B45A01B-C30E-4360-9B5B-06C98BF454CA}">
   <ds:schemaRefs>
     <ds:schemaRef ds:uri="http://schemas.openxmlformats.org/officeDocument/2006/bibliography"/>
   </ds:schemaRefs>

</xml_diff>